<commit_message>
Añadidos detalles del avance del montaje del circuito
</commit_message>
<xml_diff>
--- a/Informe de proyecto primer parcial.docx
+++ b/Informe de proyecto primer parcial.docx
@@ -699,27 +699,7 @@
           <w:szCs w:val="24"/>
           <w:lang w:val="es-ES"/>
         </w:rPr>
-        <w:t xml:space="preserve">Seguidamente se presentaron los problemas para el uso de Tinkercard ya que esta plataforma presentaba un uso de dispositivos en los cuales no habíamos trabajado anteriormente, pero apoyándonos de la clase que se nos </w:t>
-      </w:r>
-      <w:proofErr w:type="spellStart"/>
-      <w:r>
-        <w:rPr>
-          <w:rFonts w:ascii="Times New Roman" w:hAnsi="Times New Roman" w:cs="Times New Roman"/>
-          <w:sz w:val="24"/>
-          <w:szCs w:val="24"/>
-          <w:lang w:val="es-ES"/>
-        </w:rPr>
-        <w:t>brindo</w:t>
-      </w:r>
-      <w:proofErr w:type="spellEnd"/>
-      <w:r>
-        <w:rPr>
-          <w:rFonts w:ascii="Times New Roman" w:hAnsi="Times New Roman" w:cs="Times New Roman"/>
-          <w:sz w:val="24"/>
-          <w:szCs w:val="24"/>
-          <w:lang w:val="es-ES"/>
-        </w:rPr>
-        <w:t xml:space="preserve"> y los recursos en las diversas plataformas como Google y YouTube encontramos diversas formas del montaje cada vez más eficientes en búsqueda de un mejor programa. </w:t>
+        <w:t xml:space="preserve">Seguidamente se presentaron los problemas para el uso de Tinkercard ya que esta plataforma presentaba un uso de dispositivos en los cuales no habíamos trabajado anteriormente, pero apoyándonos de la clase que se nos brindo y los recursos en las diversas plataformas como Google y YouTube encontramos diversas formas del montaje cada vez más eficientes en búsqueda de un mejor programa. </w:t>
       </w:r>
       <w:r>
         <w:rPr>
@@ -746,27 +726,7 @@
           <w:szCs w:val="24"/>
           <w:lang w:val="es-ES"/>
         </w:rPr>
-        <w:t xml:space="preserve">un funcionamiento correcto, tal vez en esta hay </w:t>
-      </w:r>
-      <w:proofErr w:type="spellStart"/>
-      <w:r>
-        <w:rPr>
-          <w:rFonts w:ascii="Times New Roman" w:hAnsi="Times New Roman" w:cs="Times New Roman"/>
-          <w:sz w:val="24"/>
-          <w:szCs w:val="24"/>
-          <w:lang w:val="es-ES"/>
-        </w:rPr>
-        <w:t>mas</w:t>
-      </w:r>
-      <w:proofErr w:type="spellEnd"/>
-      <w:r>
-        <w:rPr>
-          <w:rFonts w:ascii="Times New Roman" w:hAnsi="Times New Roman" w:cs="Times New Roman"/>
-          <w:sz w:val="24"/>
-          <w:szCs w:val="24"/>
-          <w:lang w:val="es-ES"/>
-        </w:rPr>
-        <w:t xml:space="preserve"> </w:t>
+        <w:t xml:space="preserve">un funcionamiento correcto, tal vez en esta hay mas </w:t>
       </w:r>
       <w:r>
         <w:rPr>
@@ -831,87 +791,7 @@
           <w:szCs w:val="24"/>
           <w:lang w:val="es-ES"/>
         </w:rPr>
-        <w:t xml:space="preserve">Con la compresión mucho </w:t>
-      </w:r>
-      <w:proofErr w:type="spellStart"/>
-      <w:r>
-        <w:rPr>
-          <w:rFonts w:ascii="Times New Roman" w:hAnsi="Times New Roman" w:cs="Times New Roman"/>
-          <w:sz w:val="24"/>
-          <w:szCs w:val="24"/>
-          <w:lang w:val="es-ES"/>
-        </w:rPr>
-        <w:t>mas</w:t>
-      </w:r>
-      <w:proofErr w:type="spellEnd"/>
-      <w:r>
-        <w:rPr>
-          <w:rFonts w:ascii="Times New Roman" w:hAnsi="Times New Roman" w:cs="Times New Roman"/>
-          <w:sz w:val="24"/>
-          <w:szCs w:val="24"/>
-          <w:lang w:val="es-ES"/>
-        </w:rPr>
-        <w:t xml:space="preserve"> amplia del problema y con el poco desarrollo que le hemos venido dando, encontramos cada vez </w:t>
-      </w:r>
-      <w:proofErr w:type="spellStart"/>
-      <w:r>
-        <w:rPr>
-          <w:rFonts w:ascii="Times New Roman" w:hAnsi="Times New Roman" w:cs="Times New Roman"/>
-          <w:sz w:val="24"/>
-          <w:szCs w:val="24"/>
-          <w:lang w:val="es-ES"/>
-        </w:rPr>
-        <w:t>mas</w:t>
-      </w:r>
-      <w:proofErr w:type="spellEnd"/>
-      <w:r>
-        <w:rPr>
-          <w:rFonts w:ascii="Times New Roman" w:hAnsi="Times New Roman" w:cs="Times New Roman"/>
-          <w:sz w:val="24"/>
-          <w:szCs w:val="24"/>
-          <w:lang w:val="es-ES"/>
-        </w:rPr>
-        <w:t xml:space="preserve"> soluciones que pueden ser </w:t>
-      </w:r>
-      <w:proofErr w:type="spellStart"/>
-      <w:r>
-        <w:rPr>
-          <w:rFonts w:ascii="Times New Roman" w:hAnsi="Times New Roman" w:cs="Times New Roman"/>
-          <w:sz w:val="24"/>
-          <w:szCs w:val="24"/>
-          <w:lang w:val="es-ES"/>
-        </w:rPr>
-        <w:t>mas</w:t>
-      </w:r>
-      <w:proofErr w:type="spellEnd"/>
-      <w:r>
-        <w:rPr>
-          <w:rFonts w:ascii="Times New Roman" w:hAnsi="Times New Roman" w:cs="Times New Roman"/>
-          <w:sz w:val="24"/>
-          <w:szCs w:val="24"/>
-          <w:lang w:val="es-ES"/>
-        </w:rPr>
-        <w:t xml:space="preserve"> eficientes y ese es siempre el objetivo que se busca del trabajo. Poco a poco encontramos que montando un sistema de leds simples se puede solucionar y con dispositivos sencillos, pero con un entendimiento adecuado y con asesoramiento hemos encontrado que con un hardware mucho </w:t>
-      </w:r>
-      <w:proofErr w:type="spellStart"/>
-      <w:r>
-        <w:rPr>
-          <w:rFonts w:ascii="Times New Roman" w:hAnsi="Times New Roman" w:cs="Times New Roman"/>
-          <w:sz w:val="24"/>
-          <w:szCs w:val="24"/>
-          <w:lang w:val="es-ES"/>
-        </w:rPr>
-        <w:t>mas</w:t>
-      </w:r>
-      <w:proofErr w:type="spellEnd"/>
-      <w:r>
-        <w:rPr>
-          <w:rFonts w:ascii="Times New Roman" w:hAnsi="Times New Roman" w:cs="Times New Roman"/>
-          <w:sz w:val="24"/>
-          <w:szCs w:val="24"/>
-          <w:lang w:val="es-ES"/>
-        </w:rPr>
-        <w:t xml:space="preserve"> avanzado e implementado </w:t>
+        <w:t xml:space="preserve">Con la compresión mucho mas amplia del problema y con el poco desarrollo que le hemos venido dando, encontramos cada vez mas soluciones que pueden ser mas eficientes y ese es siempre el objetivo que se busca del trabajo. Poco a poco encontramos que montando un sistema de leds simples se puede solucionar y con dispositivos sencillos, pero con un entendimiento adecuado y con asesoramiento hemos encontrado que con un hardware mucho mas avanzado e implementado </w:t>
       </w:r>
       <w:r>
         <w:rPr>
@@ -974,59 +854,17 @@
           <w:szCs w:val="24"/>
           <w:lang w:val="es-ES"/>
         </w:rPr>
-        <w:t xml:space="preserve">puede adecuar y desarrollar para una solución mucho </w:t>
-      </w:r>
-      <w:proofErr w:type="spellStart"/>
-      <w:r>
-        <w:rPr>
-          <w:rFonts w:ascii="Times New Roman" w:hAnsi="Times New Roman" w:cs="Times New Roman"/>
-          <w:sz w:val="24"/>
-          <w:szCs w:val="24"/>
-          <w:lang w:val="es-ES"/>
-        </w:rPr>
-        <w:t>mas</w:t>
-      </w:r>
-      <w:proofErr w:type="spellEnd"/>
-      <w:r>
-        <w:rPr>
-          <w:rFonts w:ascii="Times New Roman" w:hAnsi="Times New Roman" w:cs="Times New Roman"/>
-          <w:sz w:val="24"/>
-          <w:szCs w:val="24"/>
-          <w:lang w:val="es-ES"/>
-        </w:rPr>
-        <w:t xml:space="preserve"> satisfactoria en cuanto a la entregaba que en un caso real se le debería hacer al cliente. A la hora de la entrega se puede considerar que está sujeta a cambios en pro del mejoramiento del sistema y que cada vez se busque estar </w:t>
-      </w:r>
-      <w:proofErr w:type="spellStart"/>
-      <w:r>
-        <w:rPr>
-          <w:rFonts w:ascii="Times New Roman" w:hAnsi="Times New Roman" w:cs="Times New Roman"/>
-          <w:sz w:val="24"/>
-          <w:szCs w:val="24"/>
-          <w:lang w:val="es-ES"/>
-        </w:rPr>
-        <w:t>mas</w:t>
-      </w:r>
-      <w:proofErr w:type="spellEnd"/>
-      <w:r>
-        <w:rPr>
-          <w:rFonts w:ascii="Times New Roman" w:hAnsi="Times New Roman" w:cs="Times New Roman"/>
-          <w:sz w:val="24"/>
-          <w:szCs w:val="24"/>
-          <w:lang w:val="es-ES"/>
-        </w:rPr>
-        <w:t xml:space="preserve"> satisfecho con el producto final, y probablemente </w:t>
-      </w:r>
-      <w:proofErr w:type="spellStart"/>
-      <w:r>
-        <w:rPr>
-          <w:rFonts w:ascii="Times New Roman" w:hAnsi="Times New Roman" w:cs="Times New Roman"/>
-          <w:sz w:val="24"/>
-          <w:szCs w:val="24"/>
-          <w:lang w:val="es-ES"/>
-        </w:rPr>
-        <w:t>sera</w:t>
-      </w:r>
-      <w:proofErr w:type="spellEnd"/>
+        <w:t xml:space="preserve">puede adecuar y desarrollar para una solución mucho mas satisfactoria en cuanto a la entregaba que en un caso real se le debería hacer al cliente. A la hora de la entrega se puede considerar que está sujeta a cambios en pro del mejoramiento del sistema y que cada vez se busque estar mas satisfecho con el producto final, y probablemente </w:t>
+      </w:r>
+      <w:r>
+        <w:rPr>
+          <w:rFonts w:ascii="Times New Roman" w:hAnsi="Times New Roman" w:cs="Times New Roman"/>
+          <w:sz w:val="24"/>
+          <w:szCs w:val="24"/>
+          <w:lang w:val="es-ES"/>
+        </w:rPr>
+        <w:t>será</w:t>
+      </w:r>
       <w:r>
         <w:rPr>
           <w:rFonts w:ascii="Times New Roman" w:hAnsi="Times New Roman" w:cs="Times New Roman"/>
@@ -1039,13 +877,353 @@
     </w:p>
     <w:p>
       <w:pPr>
-        <w:rPr>
-          <w:rFonts w:ascii="Times New Roman" w:hAnsi="Times New Roman" w:cs="Times New Roman"/>
-          <w:sz w:val="24"/>
-          <w:szCs w:val="24"/>
-          <w:lang w:val="es-ES"/>
-        </w:rPr>
-      </w:pPr>
+        <w:spacing w:line="360" w:lineRule="auto"/>
+        <w:rPr>
+          <w:b/>
+          <w:bCs/>
+          <w:i/>
+          <w:iCs/>
+        </w:rPr>
+      </w:pPr>
+      <w:r>
+        <w:rPr>
+          <w:rFonts w:ascii="Times New Roman" w:hAnsi="Times New Roman" w:cs="Times New Roman"/>
+          <w:sz w:val="24"/>
+          <w:szCs w:val="24"/>
+          <w:lang w:val="es-ES"/>
+        </w:rPr>
+        <w:t xml:space="preserve">Se desea realizar el montaje del circuito, sin embargo en necesario comprender el funcionamiento del circuito integrado a utilizar </w:t>
+      </w:r>
+      <w:r>
+        <w:t>74HC595</w:t>
+      </w:r>
+      <w:r>
+        <w:t xml:space="preserve">. A continuación se muestra la polarización del </w:t>
+      </w:r>
+      <w:r>
+        <w:t>74HC595</w:t>
+      </w:r>
+      <w:r>
+        <w:t xml:space="preserve">, en la </w:t>
+      </w:r>
+      <w:r>
+        <w:rPr>
+          <w:b/>
+          <w:bCs/>
+          <w:i/>
+          <w:iCs/>
+        </w:rPr>
+        <w:t>ilustración 1</w:t>
+      </w:r>
+      <w:r>
+        <w:rPr>
+          <w:b/>
+          <w:bCs/>
+          <w:i/>
+          <w:iCs/>
+        </w:rPr>
+        <w:t>.</w:t>
+      </w:r>
+    </w:p>
+    <w:p>
+      <w:pPr>
+        <w:spacing w:line="360" w:lineRule="auto"/>
+      </w:pPr>
+    </w:p>
+    <w:p>
+      <w:pPr>
+        <w:keepNext/>
+        <w:jc w:val="center"/>
+      </w:pPr>
+      <w:r>
+        <w:rPr>
+          <w:rFonts w:ascii="Times New Roman" w:hAnsi="Times New Roman" w:cs="Times New Roman"/>
+          <w:sz w:val="24"/>
+          <w:szCs w:val="24"/>
+          <w:lang w:val="es-ES"/>
+        </w:rPr>
+        <w:lastRenderedPageBreak/>
+        <w:drawing>
+          <wp:inline distT="0" distB="0" distL="0" distR="0" wp14:anchorId="7D96F583" wp14:editId="2355A438">
+            <wp:extent cx="1958510" cy="2171888"/>
+            <wp:effectExtent l="0" t="0" r="3810" b="0"/>
+            <wp:docPr id="1514714810" name="Imagen 1"/>
+            <wp:cNvGraphicFramePr>
+              <a:graphicFrameLocks xmlns:a="http://schemas.openxmlformats.org/drawingml/2006/main" noChangeAspect="1"/>
+            </wp:cNvGraphicFramePr>
+            <a:graphic xmlns:a="http://schemas.openxmlformats.org/drawingml/2006/main">
+              <a:graphicData uri="http://schemas.openxmlformats.org/drawingml/2006/picture">
+                <pic:pic xmlns:pic="http://schemas.openxmlformats.org/drawingml/2006/picture">
+                  <pic:nvPicPr>
+                    <pic:cNvPr id="1514714810" name=""/>
+                    <pic:cNvPicPr/>
+                  </pic:nvPicPr>
+                  <pic:blipFill>
+                    <a:blip r:embed="rId5"/>
+                    <a:stretch>
+                      <a:fillRect/>
+                    </a:stretch>
+                  </pic:blipFill>
+                  <pic:spPr>
+                    <a:xfrm>
+                      <a:off x="0" y="0"/>
+                      <a:ext cx="1958510" cy="2171888"/>
+                    </a:xfrm>
+                    <a:prstGeom prst="rect">
+                      <a:avLst/>
+                    </a:prstGeom>
+                  </pic:spPr>
+                </pic:pic>
+              </a:graphicData>
+            </a:graphic>
+          </wp:inline>
+        </w:drawing>
+      </w:r>
+    </w:p>
+    <w:p>
+      <w:pPr>
+        <w:pStyle w:val="Descripcin"/>
+        <w:jc w:val="center"/>
+      </w:pPr>
+      <w:r>
+        <w:t xml:space="preserve">Ilustración </w:t>
+      </w:r>
+      <w:fldSimple w:instr=" SEQ Ilustración \* ARABIC ">
+        <w:r>
+          <w:rPr>
+            <w:noProof/>
+          </w:rPr>
+          <w:t>1</w:t>
+        </w:r>
+      </w:fldSimple>
+      <w:r>
+        <w:t xml:space="preserve">: Polarización </w:t>
+      </w:r>
+      <w:r>
+        <w:t>74HC595</w:t>
+      </w:r>
+      <w:r>
+        <w:t>.</w:t>
+      </w:r>
+    </w:p>
+    <w:p/>
+    <w:p>
+      <w:pPr>
+        <w:rPr>
+          <w:rFonts w:ascii="Times New Roman" w:hAnsi="Times New Roman" w:cs="Times New Roman"/>
+          <w:sz w:val="24"/>
+          <w:szCs w:val="24"/>
+        </w:rPr>
+      </w:pPr>
+      <w:r>
+        <w:rPr>
+          <w:rFonts w:ascii="Times New Roman" w:hAnsi="Times New Roman" w:cs="Times New Roman"/>
+          <w:sz w:val="24"/>
+          <w:szCs w:val="24"/>
+        </w:rPr>
+        <w:t xml:space="preserve">Antes que nada se usaran los pines 10 y 16, los cuales reciben voltaje. El PIN 16 como se puede observar en la ilustración es la encargada de alimentar el circuito integrado. El voltaje minimo es de 2v y el máximo es de 6v. </w:t>
+      </w:r>
+      <w:r>
+        <w:rPr>
+          <w:rFonts w:ascii="Times New Roman" w:hAnsi="Times New Roman" w:cs="Times New Roman"/>
+          <w:sz w:val="24"/>
+          <w:szCs w:val="24"/>
+        </w:rPr>
+        <w:t>El PIN 10 recibe pequeños pulsos de energia, los cuales reiniciaran a los valores pedeterminados del circuitos, es decir cada bit será igual a 0, en el caso de que asi se requiera.</w:t>
+      </w:r>
+    </w:p>
+    <w:p>
+      <w:pPr>
+        <w:rPr>
+          <w:rFonts w:ascii="Times New Roman" w:hAnsi="Times New Roman" w:cs="Times New Roman"/>
+          <w:sz w:val="24"/>
+          <w:szCs w:val="24"/>
+        </w:rPr>
+      </w:pPr>
+      <w:r>
+        <w:rPr>
+          <w:rFonts w:ascii="Times New Roman" w:hAnsi="Times New Roman" w:cs="Times New Roman"/>
+          <w:sz w:val="24"/>
+          <w:szCs w:val="24"/>
+        </w:rPr>
+        <w:t>El circuito integrado es capaz de manipular cadenas de 8 bits, por tanto es necesario utilizar 8</w:t>
+      </w:r>
+      <w:r>
+        <w:rPr>
+          <w:rFonts w:ascii="Times New Roman" w:hAnsi="Times New Roman" w:cs="Times New Roman"/>
+          <w:sz w:val="24"/>
+          <w:szCs w:val="24"/>
+        </w:rPr>
+        <w:t xml:space="preserve"> dispositivos</w:t>
+      </w:r>
+      <w:r>
+        <w:rPr>
+          <w:rFonts w:ascii="Times New Roman" w:hAnsi="Times New Roman" w:cs="Times New Roman"/>
+          <w:sz w:val="24"/>
+          <w:szCs w:val="24"/>
+        </w:rPr>
+        <w:t xml:space="preserve"> </w:t>
+      </w:r>
+      <w:r>
+        <w:rPr>
+          <w:rFonts w:ascii="Times New Roman" w:hAnsi="Times New Roman" w:cs="Times New Roman"/>
+          <w:sz w:val="24"/>
+          <w:szCs w:val="24"/>
+        </w:rPr>
+        <w:t>74HC595</w:t>
+      </w:r>
+      <w:r>
+        <w:rPr>
+          <w:rFonts w:ascii="Times New Roman" w:hAnsi="Times New Roman" w:cs="Times New Roman"/>
+          <w:sz w:val="24"/>
+          <w:szCs w:val="24"/>
+        </w:rPr>
+        <w:t>, con el fin de representar una matriz de 8 x 8.</w:t>
+      </w:r>
+    </w:p>
+    <w:p>
+      <w:pPr>
+        <w:keepNext/>
+        <w:jc w:val="center"/>
+      </w:pPr>
+      <w:r>
+        <w:rPr>
+          <w:rFonts w:ascii="Times New Roman" w:hAnsi="Times New Roman" w:cs="Times New Roman"/>
+          <w:sz w:val="24"/>
+          <w:szCs w:val="24"/>
+        </w:rPr>
+        <w:drawing>
+          <wp:inline distT="0" distB="0" distL="0" distR="0" wp14:anchorId="7849FF02" wp14:editId="49C8F4A6">
+            <wp:extent cx="1082134" cy="1028789"/>
+            <wp:effectExtent l="0" t="0" r="3810" b="0"/>
+            <wp:docPr id="1188613073" name="Imagen 1"/>
+            <wp:cNvGraphicFramePr>
+              <a:graphicFrameLocks xmlns:a="http://schemas.openxmlformats.org/drawingml/2006/main" noChangeAspect="1"/>
+            </wp:cNvGraphicFramePr>
+            <a:graphic xmlns:a="http://schemas.openxmlformats.org/drawingml/2006/main">
+              <a:graphicData uri="http://schemas.openxmlformats.org/drawingml/2006/picture">
+                <pic:pic xmlns:pic="http://schemas.openxmlformats.org/drawingml/2006/picture">
+                  <pic:nvPicPr>
+                    <pic:cNvPr id="1188613073" name=""/>
+                    <pic:cNvPicPr/>
+                  </pic:nvPicPr>
+                  <pic:blipFill>
+                    <a:blip r:embed="rId6"/>
+                    <a:stretch>
+                      <a:fillRect/>
+                    </a:stretch>
+                  </pic:blipFill>
+                  <pic:spPr>
+                    <a:xfrm>
+                      <a:off x="0" y="0"/>
+                      <a:ext cx="1082134" cy="1028789"/>
+                    </a:xfrm>
+                    <a:prstGeom prst="rect">
+                      <a:avLst/>
+                    </a:prstGeom>
+                  </pic:spPr>
+                </pic:pic>
+              </a:graphicData>
+            </a:graphic>
+          </wp:inline>
+        </w:drawing>
+      </w:r>
+    </w:p>
+    <w:p>
+      <w:pPr>
+        <w:pStyle w:val="Descripcin"/>
+        <w:jc w:val="center"/>
+        <w:rPr>
+          <w:rFonts w:ascii="Times New Roman" w:hAnsi="Times New Roman" w:cs="Times New Roman"/>
+          <w:sz w:val="24"/>
+          <w:szCs w:val="24"/>
+        </w:rPr>
+      </w:pPr>
+      <w:r>
+        <w:t xml:space="preserve">Ilustración </w:t>
+      </w:r>
+      <w:fldSimple w:instr=" SEQ Ilustración \* ARABIC ">
+        <w:r>
+          <w:rPr>
+            <w:noProof/>
+          </w:rPr>
+          <w:t>2</w:t>
+        </w:r>
+      </w:fldSimple>
+      <w:r>
+        <w:t>: LED</w:t>
+      </w:r>
+    </w:p>
+    <w:p>
+      <w:pPr>
+        <w:jc w:val="both"/>
+        <w:rPr>
+          <w:rFonts w:ascii="Times New Roman" w:hAnsi="Times New Roman" w:cs="Times New Roman"/>
+          <w:sz w:val="24"/>
+          <w:szCs w:val="24"/>
+          <w:u w:val="single"/>
+        </w:rPr>
+      </w:pPr>
+      <w:r>
+        <w:rPr>
+          <w:rFonts w:ascii="Times New Roman" w:hAnsi="Times New Roman" w:cs="Times New Roman"/>
+          <w:sz w:val="24"/>
+          <w:szCs w:val="24"/>
+        </w:rPr>
+        <w:t xml:space="preserve">Con el fin de representar cada una de las posiciones de la matriz de 8x8, se hará uso de una serie de LEDS, como se puede apreciar en la </w:t>
+      </w:r>
+      <w:r>
+        <w:rPr>
+          <w:rFonts w:ascii="Times New Roman" w:hAnsi="Times New Roman" w:cs="Times New Roman"/>
+          <w:b/>
+          <w:bCs/>
+          <w:i/>
+          <w:iCs/>
+          <w:sz w:val="24"/>
+          <w:szCs w:val="24"/>
+        </w:rPr>
+        <w:t>ilustración 2.</w:t>
+      </w:r>
+      <w:r>
+        <w:rPr>
+          <w:rFonts w:ascii="Times New Roman" w:hAnsi="Times New Roman" w:cs="Times New Roman"/>
+          <w:sz w:val="24"/>
+          <w:szCs w:val="24"/>
+        </w:rPr>
+        <w:t xml:space="preserve">  El ánodo  se identifica como la salida que tiene un dobles, es decir, la que se localiza a la derecha de la ilustración.</w:t>
+      </w:r>
+      <w:r>
+        <w:rPr>
+          <w:rFonts w:ascii="Times New Roman" w:hAnsi="Times New Roman" w:cs="Times New Roman"/>
+          <w:sz w:val="24"/>
+          <w:szCs w:val="24"/>
+        </w:rPr>
+        <w:t xml:space="preserve"> El anodo será conectado a la Fuente de voltaje, la cual será dado por el </w:t>
+      </w:r>
+      <w:r>
+        <w:rPr>
+          <w:rFonts w:ascii="Times New Roman" w:hAnsi="Times New Roman" w:cs="Times New Roman"/>
+          <w:sz w:val="24"/>
+          <w:szCs w:val="24"/>
+        </w:rPr>
+        <w:t>74HC595</w:t>
+      </w:r>
+      <w:r>
+        <w:rPr>
+          <w:rFonts w:ascii="Times New Roman" w:hAnsi="Times New Roman" w:cs="Times New Roman"/>
+          <w:sz w:val="24"/>
+          <w:szCs w:val="24"/>
+        </w:rPr>
+        <w:t>. El catodo será conectado a la salida de GND del circuito integrado o PIN</w:t>
+      </w:r>
+      <w:r>
+        <w:rPr>
+          <w:rFonts w:ascii="Times New Roman" w:hAnsi="Times New Roman" w:cs="Times New Roman"/>
+          <w:sz w:val="24"/>
+          <w:szCs w:val="24"/>
+        </w:rPr>
+        <w:t xml:space="preserve"> de tierra que asu vez se conecta a la salida GND del Arduino.</w:t>
+      </w:r>
     </w:p>
     <w:sectPr>
       <w:pgSz w:w="12240" w:h="15840"/>
@@ -1593,6 +1771,25 @@
       <w:contextualSpacing/>
     </w:pPr>
   </w:style>
+  <w:style w:type="paragraph" w:styleId="Descripcin">
+    <w:name w:val="caption"/>
+    <w:basedOn w:val="Normal"/>
+    <w:next w:val="Normal"/>
+    <w:uiPriority w:val="35"/>
+    <w:unhideWhenUsed/>
+    <w:qFormat/>
+    <w:rsid w:val="00F733AC"/>
+    <w:pPr>
+      <w:spacing w:after="200" w:line="240" w:lineRule="auto"/>
+    </w:pPr>
+    <w:rPr>
+      <w:i/>
+      <w:iCs/>
+      <w:color w:val="44546A" w:themeColor="text2"/>
+      <w:sz w:val="18"/>
+      <w:szCs w:val="18"/>
+    </w:rPr>
+  </w:style>
 </w:styles>
 </file>
 

</xml_diff>

<commit_message>
Implementadas las funciones a utilizar en el informe
</commit_message>
<xml_diff>
--- a/Informe de proyecto primer parcial.docx
+++ b/Informe de proyecto primer parcial.docx
@@ -10,17 +10,15 @@
           <w:bCs/>
           <w:sz w:val="24"/>
           <w:szCs w:val="24"/>
-          <w:lang w:val="es-ES"/>
-        </w:rPr>
-      </w:pPr>
-      <w:r>
-        <w:rPr>
-          <w:rFonts w:ascii="Times New Roman" w:hAnsi="Times New Roman" w:cs="Times New Roman"/>
-          <w:b/>
-          <w:bCs/>
-          <w:sz w:val="24"/>
-          <w:szCs w:val="24"/>
-          <w:lang w:val="es-ES"/>
+        </w:rPr>
+      </w:pPr>
+      <w:r>
+        <w:rPr>
+          <w:rFonts w:ascii="Times New Roman" w:hAnsi="Times New Roman" w:cs="Times New Roman"/>
+          <w:b/>
+          <w:bCs/>
+          <w:sz w:val="24"/>
+          <w:szCs w:val="24"/>
         </w:rPr>
         <w:t>Informe de proyecto primer parcial</w:t>
       </w:r>
@@ -33,17 +31,15 @@
           <w:bCs/>
           <w:sz w:val="24"/>
           <w:szCs w:val="24"/>
-          <w:lang w:val="es-ES"/>
-        </w:rPr>
-      </w:pPr>
-      <w:r>
-        <w:rPr>
-          <w:rFonts w:ascii="Times New Roman" w:hAnsi="Times New Roman" w:cs="Times New Roman"/>
-          <w:b/>
-          <w:bCs/>
-          <w:sz w:val="24"/>
-          <w:szCs w:val="24"/>
-          <w:lang w:val="es-ES"/>
+        </w:rPr>
+      </w:pPr>
+      <w:r>
+        <w:rPr>
+          <w:rFonts w:ascii="Times New Roman" w:hAnsi="Times New Roman" w:cs="Times New Roman"/>
+          <w:b/>
+          <w:bCs/>
+          <w:sz w:val="24"/>
+          <w:szCs w:val="24"/>
         </w:rPr>
         <w:t xml:space="preserve">Mesa Roldan </w:t>
       </w:r>
@@ -54,7 +50,6 @@
           <w:bCs/>
           <w:sz w:val="24"/>
           <w:szCs w:val="24"/>
-          <w:lang w:val="es-ES"/>
         </w:rPr>
         <w:t>José</w:t>
       </w:r>
@@ -65,7 +60,6 @@
           <w:bCs/>
           <w:sz w:val="24"/>
           <w:szCs w:val="24"/>
-          <w:lang w:val="es-ES"/>
         </w:rPr>
         <w:t xml:space="preserve"> David</w:t>
       </w:r>
@@ -78,17 +72,15 @@
           <w:bCs/>
           <w:sz w:val="24"/>
           <w:szCs w:val="24"/>
-          <w:lang w:val="es-ES"/>
-        </w:rPr>
-      </w:pPr>
-      <w:r>
-        <w:rPr>
-          <w:rFonts w:ascii="Times New Roman" w:hAnsi="Times New Roman" w:cs="Times New Roman"/>
-          <w:b/>
-          <w:bCs/>
-          <w:sz w:val="24"/>
-          <w:szCs w:val="24"/>
-          <w:lang w:val="es-ES"/>
+        </w:rPr>
+      </w:pPr>
+      <w:r>
+        <w:rPr>
+          <w:rFonts w:ascii="Times New Roman" w:hAnsi="Times New Roman" w:cs="Times New Roman"/>
+          <w:b/>
+          <w:bCs/>
+          <w:sz w:val="24"/>
+          <w:szCs w:val="24"/>
         </w:rPr>
         <w:t>Mesa Roldan Carlos Andrés</w:t>
       </w:r>
@@ -101,7 +93,6 @@
           <w:bCs/>
           <w:sz w:val="24"/>
           <w:szCs w:val="24"/>
-          <w:lang w:val="es-ES"/>
         </w:rPr>
       </w:pPr>
     </w:p>
@@ -114,17 +105,15 @@
           <w:bCs/>
           <w:sz w:val="24"/>
           <w:szCs w:val="24"/>
-          <w:lang w:val="es-ES"/>
-        </w:rPr>
-      </w:pPr>
-      <w:r>
-        <w:rPr>
-          <w:rFonts w:ascii="Times New Roman" w:hAnsi="Times New Roman" w:cs="Times New Roman"/>
-          <w:b/>
-          <w:bCs/>
-          <w:sz w:val="24"/>
-          <w:szCs w:val="24"/>
-          <w:lang w:val="es-ES"/>
+        </w:rPr>
+      </w:pPr>
+      <w:r>
+        <w:rPr>
+          <w:rFonts w:ascii="Times New Roman" w:hAnsi="Times New Roman" w:cs="Times New Roman"/>
+          <w:b/>
+          <w:bCs/>
+          <w:sz w:val="24"/>
+          <w:szCs w:val="24"/>
         </w:rPr>
         <w:t>Análisis del problema:</w:t>
       </w:r>
@@ -136,15 +125,13 @@
           <w:rFonts w:ascii="Times New Roman" w:hAnsi="Times New Roman" w:cs="Times New Roman"/>
           <w:sz w:val="24"/>
           <w:szCs w:val="24"/>
-          <w:lang w:val="es-ES"/>
-        </w:rPr>
-      </w:pPr>
-      <w:r>
-        <w:rPr>
-          <w:rFonts w:ascii="Times New Roman" w:hAnsi="Times New Roman" w:cs="Times New Roman"/>
-          <w:sz w:val="24"/>
-          <w:szCs w:val="24"/>
-          <w:lang w:val="es-ES"/>
+        </w:rPr>
+      </w:pPr>
+      <w:r>
+        <w:rPr>
+          <w:rFonts w:ascii="Times New Roman" w:hAnsi="Times New Roman" w:cs="Times New Roman"/>
+          <w:sz w:val="24"/>
+          <w:szCs w:val="24"/>
         </w:rPr>
         <w:t xml:space="preserve">Con la lectura del parcial y los problemas propuestos en el mismo, identificamos que se presenta un caso complejo el cual debe ser procesado e investigado de forma adecuada, </w:t>
       </w:r>
@@ -153,7 +140,6 @@
           <w:rFonts w:ascii="Times New Roman" w:hAnsi="Times New Roman" w:cs="Times New Roman"/>
           <w:sz w:val="24"/>
           <w:szCs w:val="24"/>
-          <w:lang w:val="es-ES"/>
         </w:rPr>
         <w:t>considerando implementar</w:t>
       </w:r>
@@ -162,9 +148,26 @@
           <w:rFonts w:ascii="Times New Roman" w:hAnsi="Times New Roman" w:cs="Times New Roman"/>
           <w:sz w:val="24"/>
           <w:szCs w:val="24"/>
-          <w:lang w:val="es-ES"/>
-        </w:rPr>
-        <w:t xml:space="preserve"> la plataforma de Tinkercard y la implementación del lenguaje C++ para una solución tanto eficiente como correcta a la situación formulada.</w:t>
+        </w:rPr>
+        <w:t xml:space="preserve"> la plataforma de </w:t>
+      </w:r>
+      <w:proofErr w:type="spellStart"/>
+      <w:r>
+        <w:rPr>
+          <w:rFonts w:ascii="Times New Roman" w:hAnsi="Times New Roman" w:cs="Times New Roman"/>
+          <w:sz w:val="24"/>
+          <w:szCs w:val="24"/>
+        </w:rPr>
+        <w:t>Tinkercard</w:t>
+      </w:r>
+      <w:proofErr w:type="spellEnd"/>
+      <w:r>
+        <w:rPr>
+          <w:rFonts w:ascii="Times New Roman" w:hAnsi="Times New Roman" w:cs="Times New Roman"/>
+          <w:sz w:val="24"/>
+          <w:szCs w:val="24"/>
+        </w:rPr>
+        <w:t xml:space="preserve"> y la implementación del lenguaje C++ para una solución tanto eficiente como correcta a la situación formulada.</w:t>
       </w:r>
     </w:p>
     <w:p>
@@ -174,15 +177,13 @@
           <w:rFonts w:ascii="Times New Roman" w:hAnsi="Times New Roman" w:cs="Times New Roman"/>
           <w:sz w:val="24"/>
           <w:szCs w:val="24"/>
-          <w:lang w:val="es-ES"/>
-        </w:rPr>
-      </w:pPr>
-      <w:r>
-        <w:rPr>
-          <w:rFonts w:ascii="Times New Roman" w:hAnsi="Times New Roman" w:cs="Times New Roman"/>
-          <w:sz w:val="24"/>
-          <w:szCs w:val="24"/>
-          <w:lang w:val="es-ES"/>
+        </w:rPr>
+      </w:pPr>
+      <w:r>
+        <w:rPr>
+          <w:rFonts w:ascii="Times New Roman" w:hAnsi="Times New Roman" w:cs="Times New Roman"/>
+          <w:sz w:val="24"/>
+          <w:szCs w:val="24"/>
         </w:rPr>
         <w:t>Se formula un caso hipotético del uso de leds</w:t>
       </w:r>
@@ -191,7 +192,6 @@
           <w:rFonts w:ascii="Times New Roman" w:hAnsi="Times New Roman" w:cs="Times New Roman"/>
           <w:sz w:val="24"/>
           <w:szCs w:val="24"/>
-          <w:lang w:val="es-ES"/>
         </w:rPr>
         <w:t xml:space="preserve"> para apoyar fachadas llamativas</w:t>
       </w:r>
@@ -200,7 +200,6 @@
           <w:rFonts w:ascii="Times New Roman" w:hAnsi="Times New Roman" w:cs="Times New Roman"/>
           <w:sz w:val="24"/>
           <w:szCs w:val="24"/>
-          <w:lang w:val="es-ES"/>
         </w:rPr>
         <w:t xml:space="preserve"> con Arduino, buscando que estos presenten patrones ya predeterminados como</w:t>
       </w:r>
@@ -209,7 +208,6 @@
           <w:rFonts w:ascii="Times New Roman" w:hAnsi="Times New Roman" w:cs="Times New Roman"/>
           <w:sz w:val="24"/>
           <w:szCs w:val="24"/>
-          <w:lang w:val="es-ES"/>
         </w:rPr>
         <w:t xml:space="preserve"> también</w:t>
       </w:r>
@@ -218,7 +216,6 @@
           <w:rFonts w:ascii="Times New Roman" w:hAnsi="Times New Roman" w:cs="Times New Roman"/>
           <w:sz w:val="24"/>
           <w:szCs w:val="24"/>
-          <w:lang w:val="es-ES"/>
         </w:rPr>
         <w:t xml:space="preserve"> algunos que el mismo usuario quiera mostrar para comprobar un correcto funcionamiento </w:t>
       </w:r>
@@ -227,7 +224,6 @@
           <w:rFonts w:ascii="Times New Roman" w:hAnsi="Times New Roman" w:cs="Times New Roman"/>
           <w:sz w:val="24"/>
           <w:szCs w:val="24"/>
-          <w:lang w:val="es-ES"/>
         </w:rPr>
         <w:t xml:space="preserve">además </w:t>
       </w:r>
@@ -236,7 +232,6 @@
           <w:rFonts w:ascii="Times New Roman" w:hAnsi="Times New Roman" w:cs="Times New Roman"/>
           <w:sz w:val="24"/>
           <w:szCs w:val="24"/>
-          <w:lang w:val="es-ES"/>
         </w:rPr>
         <w:t xml:space="preserve">para cumplir tareas específicas; el usuario busca que el sistema muestre los patrones y funcione adecuadamente, por lo tanto se debe considerar cumplir con un hardware bien estructurado y adecuado, como también un código claro y eficiente con el cual se cumplan las expectativas de tiempo entre cada parpadeo de los leds como los diversos patrones que el usuario quiera ingresar por el puerto serial. </w:t>
       </w:r>
@@ -248,7 +243,6 @@
           <w:rFonts w:ascii="Times New Roman" w:hAnsi="Times New Roman" w:cs="Times New Roman"/>
           <w:sz w:val="24"/>
           <w:szCs w:val="24"/>
-          <w:lang w:val="es-ES"/>
         </w:rPr>
       </w:pPr>
     </w:p>
@@ -261,17 +255,15 @@
           <w:bCs/>
           <w:sz w:val="24"/>
           <w:szCs w:val="24"/>
-          <w:lang w:val="es-ES"/>
-        </w:rPr>
-      </w:pPr>
-      <w:r>
-        <w:rPr>
-          <w:rFonts w:ascii="Times New Roman" w:hAnsi="Times New Roman" w:cs="Times New Roman"/>
-          <w:b/>
-          <w:bCs/>
-          <w:sz w:val="24"/>
-          <w:szCs w:val="24"/>
-          <w:lang w:val="es-ES"/>
+        </w:rPr>
+      </w:pPr>
+      <w:r>
+        <w:rPr>
+          <w:rFonts w:ascii="Times New Roman" w:hAnsi="Times New Roman" w:cs="Times New Roman"/>
+          <w:b/>
+          <w:bCs/>
+          <w:sz w:val="24"/>
+          <w:szCs w:val="24"/>
         </w:rPr>
         <w:t>Tareas definidas para el desarrollo:</w:t>
       </w:r>
@@ -283,15 +275,13 @@
           <w:rFonts w:ascii="Times New Roman" w:hAnsi="Times New Roman" w:cs="Times New Roman"/>
           <w:sz w:val="24"/>
           <w:szCs w:val="24"/>
-          <w:lang w:val="es-ES"/>
-        </w:rPr>
-      </w:pPr>
-      <w:r>
-        <w:rPr>
-          <w:rFonts w:ascii="Times New Roman" w:hAnsi="Times New Roman" w:cs="Times New Roman"/>
-          <w:sz w:val="24"/>
-          <w:szCs w:val="24"/>
-          <w:lang w:val="es-ES"/>
+        </w:rPr>
+      </w:pPr>
+      <w:r>
+        <w:rPr>
+          <w:rFonts w:ascii="Times New Roman" w:hAnsi="Times New Roman" w:cs="Times New Roman"/>
+          <w:sz w:val="24"/>
+          <w:szCs w:val="24"/>
         </w:rPr>
         <w:t xml:space="preserve">Buscando la eficiencia y un correcto desarrollo del problema planteado, se </w:t>
       </w:r>
@@ -300,7 +290,6 @@
           <w:rFonts w:ascii="Times New Roman" w:hAnsi="Times New Roman" w:cs="Times New Roman"/>
           <w:sz w:val="24"/>
           <w:szCs w:val="24"/>
-          <w:lang w:val="es-ES"/>
         </w:rPr>
         <w:t>buscó</w:t>
       </w:r>
@@ -309,7 +298,6 @@
           <w:rFonts w:ascii="Times New Roman" w:hAnsi="Times New Roman" w:cs="Times New Roman"/>
           <w:sz w:val="24"/>
           <w:szCs w:val="24"/>
-          <w:lang w:val="es-ES"/>
         </w:rPr>
         <w:t xml:space="preserve"> un paso a paso con el fin de tratar el parcial </w:t>
       </w:r>
@@ -318,7 +306,6 @@
           <w:rFonts w:ascii="Times New Roman" w:hAnsi="Times New Roman" w:cs="Times New Roman"/>
           <w:sz w:val="24"/>
           <w:szCs w:val="24"/>
-          <w:lang w:val="es-ES"/>
         </w:rPr>
         <w:t>de manera modular, asignando tareas claras y precisas en funciones, tanto que se pidan por parte de los docentes, como las que consideremos necesarias</w:t>
       </w:r>
@@ -327,7 +314,6 @@
           <w:rFonts w:ascii="Times New Roman" w:hAnsi="Times New Roman" w:cs="Times New Roman"/>
           <w:sz w:val="24"/>
           <w:szCs w:val="24"/>
-          <w:lang w:val="es-ES"/>
         </w:rPr>
         <w:t>:</w:t>
       </w:r>
@@ -344,15 +330,13 @@
           <w:rFonts w:ascii="Times New Roman" w:hAnsi="Times New Roman" w:cs="Times New Roman"/>
           <w:sz w:val="24"/>
           <w:szCs w:val="24"/>
-          <w:lang w:val="es-ES"/>
-        </w:rPr>
-      </w:pPr>
-      <w:r>
-        <w:rPr>
-          <w:rFonts w:ascii="Times New Roman" w:hAnsi="Times New Roman" w:cs="Times New Roman"/>
-          <w:sz w:val="24"/>
-          <w:szCs w:val="24"/>
-          <w:lang w:val="es-ES"/>
+        </w:rPr>
+      </w:pPr>
+      <w:r>
+        <w:rPr>
+          <w:rFonts w:ascii="Times New Roman" w:hAnsi="Times New Roman" w:cs="Times New Roman"/>
+          <w:sz w:val="24"/>
+          <w:szCs w:val="24"/>
         </w:rPr>
         <w:t>Comprender lo que se pide durante el trabajo, ya que un mejor entendimiento del problema ayuda a que haya una solución más clara y precisa.</w:t>
       </w:r>
@@ -369,24 +353,39 @@
           <w:rFonts w:ascii="Times New Roman" w:hAnsi="Times New Roman" w:cs="Times New Roman"/>
           <w:sz w:val="24"/>
           <w:szCs w:val="24"/>
-          <w:lang w:val="es-ES"/>
-        </w:rPr>
-      </w:pPr>
-      <w:r>
-        <w:rPr>
-          <w:rFonts w:ascii="Times New Roman" w:hAnsi="Times New Roman" w:cs="Times New Roman"/>
-          <w:sz w:val="24"/>
-          <w:szCs w:val="24"/>
-          <w:lang w:val="es-ES"/>
-        </w:rPr>
-        <w:t>Analizar detalladamente el funcionamiento de la plataforma Tinkercard ya que este nos ayudara a desarrollar toda la parte del hardware y los algoritmos que nos ayudaran a dar solución.</w:t>
-      </w:r>
-      <w:r>
-        <w:rPr>
-          <w:rFonts w:ascii="Times New Roman" w:hAnsi="Times New Roman" w:cs="Times New Roman"/>
-          <w:sz w:val="24"/>
-          <w:szCs w:val="24"/>
-          <w:lang w:val="es-ES"/>
+        </w:rPr>
+      </w:pPr>
+      <w:r>
+        <w:rPr>
+          <w:rFonts w:ascii="Times New Roman" w:hAnsi="Times New Roman" w:cs="Times New Roman"/>
+          <w:sz w:val="24"/>
+          <w:szCs w:val="24"/>
+        </w:rPr>
+        <w:t xml:space="preserve">Analizar detalladamente el funcionamiento de la plataforma </w:t>
+      </w:r>
+      <w:proofErr w:type="spellStart"/>
+      <w:r>
+        <w:rPr>
+          <w:rFonts w:ascii="Times New Roman" w:hAnsi="Times New Roman" w:cs="Times New Roman"/>
+          <w:sz w:val="24"/>
+          <w:szCs w:val="24"/>
+        </w:rPr>
+        <w:t>Tinkercard</w:t>
+      </w:r>
+      <w:proofErr w:type="spellEnd"/>
+      <w:r>
+        <w:rPr>
+          <w:rFonts w:ascii="Times New Roman" w:hAnsi="Times New Roman" w:cs="Times New Roman"/>
+          <w:sz w:val="24"/>
+          <w:szCs w:val="24"/>
+        </w:rPr>
+        <w:t xml:space="preserve"> ya que este nos ayudara a desarrollar toda la parte del hardware y los algoritmos que nos ayudaran a dar solución.</w:t>
+      </w:r>
+      <w:r>
+        <w:rPr>
+          <w:rFonts w:ascii="Times New Roman" w:hAnsi="Times New Roman" w:cs="Times New Roman"/>
+          <w:sz w:val="24"/>
+          <w:szCs w:val="24"/>
         </w:rPr>
         <w:t xml:space="preserve"> Además de que es allí donde se harán las pruebas a los distintos cambios que se propongan durante la etapa de diseño.</w:t>
       </w:r>
@@ -403,15 +402,13 @@
           <w:rFonts w:ascii="Times New Roman" w:hAnsi="Times New Roman" w:cs="Times New Roman"/>
           <w:sz w:val="24"/>
           <w:szCs w:val="24"/>
-          <w:lang w:val="es-ES"/>
-        </w:rPr>
-      </w:pPr>
-      <w:r>
-        <w:rPr>
-          <w:rFonts w:ascii="Times New Roman" w:hAnsi="Times New Roman" w:cs="Times New Roman"/>
-          <w:sz w:val="24"/>
-          <w:szCs w:val="24"/>
-          <w:lang w:val="es-ES"/>
+        </w:rPr>
+      </w:pPr>
+      <w:r>
+        <w:rPr>
+          <w:rFonts w:ascii="Times New Roman" w:hAnsi="Times New Roman" w:cs="Times New Roman"/>
+          <w:sz w:val="24"/>
+          <w:szCs w:val="24"/>
         </w:rPr>
         <w:lastRenderedPageBreak/>
         <w:t>Comprender el funcionamiento de la plataforma de desarrollo Arduino. Aspirando a tener claridad en el uso de los distintos puertos, tanto digitales como análogos del dispositivo. Además de identificar</w:t>
@@ -421,7 +418,6 @@
           <w:rFonts w:ascii="Times New Roman" w:hAnsi="Times New Roman" w:cs="Times New Roman"/>
           <w:sz w:val="24"/>
           <w:szCs w:val="24"/>
-          <w:lang w:val="es-ES"/>
         </w:rPr>
         <w:t xml:space="preserve"> sus particularidades con respecto al lenguaje C++. </w:t>
       </w:r>
@@ -438,15 +434,13 @@
           <w:rFonts w:ascii="Times New Roman" w:hAnsi="Times New Roman" w:cs="Times New Roman"/>
           <w:sz w:val="24"/>
           <w:szCs w:val="24"/>
-          <w:lang w:val="es-ES"/>
-        </w:rPr>
-      </w:pPr>
-      <w:r>
-        <w:rPr>
-          <w:rFonts w:ascii="Times New Roman" w:hAnsi="Times New Roman" w:cs="Times New Roman"/>
-          <w:sz w:val="24"/>
-          <w:szCs w:val="24"/>
-          <w:lang w:val="es-ES"/>
+        </w:rPr>
+      </w:pPr>
+      <w:r>
+        <w:rPr>
+          <w:rFonts w:ascii="Times New Roman" w:hAnsi="Times New Roman" w:cs="Times New Roman"/>
+          <w:sz w:val="24"/>
+          <w:szCs w:val="24"/>
         </w:rPr>
         <w:t>Implementar una función principal, a la cual se tenga acceso inmediato una vez se inicialice el programa y a partir de esta llamar a la</w:t>
       </w:r>
@@ -455,7 +449,6 @@
           <w:rFonts w:ascii="Times New Roman" w:hAnsi="Times New Roman" w:cs="Times New Roman"/>
           <w:sz w:val="24"/>
           <w:szCs w:val="24"/>
-          <w:lang w:val="es-ES"/>
         </w:rPr>
         <w:t>s</w:t>
       </w:r>
@@ -464,7 +457,6 @@
           <w:rFonts w:ascii="Times New Roman" w:hAnsi="Times New Roman" w:cs="Times New Roman"/>
           <w:sz w:val="24"/>
           <w:szCs w:val="24"/>
-          <w:lang w:val="es-ES"/>
         </w:rPr>
         <w:t xml:space="preserve"> funciones necesarias para el correcto desarrollo del programa.</w:t>
       </w:r>
@@ -481,15 +473,13 @@
           <w:rFonts w:ascii="Times New Roman" w:hAnsi="Times New Roman" w:cs="Times New Roman"/>
           <w:sz w:val="24"/>
           <w:szCs w:val="24"/>
-          <w:lang w:val="es-ES"/>
-        </w:rPr>
-      </w:pPr>
-      <w:r>
-        <w:rPr>
-          <w:rFonts w:ascii="Times New Roman" w:hAnsi="Times New Roman" w:cs="Times New Roman"/>
-          <w:sz w:val="24"/>
-          <w:szCs w:val="24"/>
-          <w:lang w:val="es-ES"/>
+        </w:rPr>
+      </w:pPr>
+      <w:r>
+        <w:rPr>
+          <w:rFonts w:ascii="Times New Roman" w:hAnsi="Times New Roman" w:cs="Times New Roman"/>
+          <w:sz w:val="24"/>
+          <w:szCs w:val="24"/>
         </w:rPr>
         <w:t xml:space="preserve">Tener total claridad acerca del uso de matrices, punteros, memoria dinámica y todos los distintos requerimientos que se solicitan en el parcial de manera prioritaria. </w:t>
       </w:r>
@@ -506,35 +496,15 @@
           <w:rFonts w:ascii="Times New Roman" w:hAnsi="Times New Roman" w:cs="Times New Roman"/>
           <w:sz w:val="24"/>
           <w:szCs w:val="24"/>
-          <w:lang w:val="es-ES"/>
-        </w:rPr>
-      </w:pPr>
-      <w:r>
-        <w:rPr>
-          <w:rFonts w:ascii="Times New Roman" w:hAnsi="Times New Roman" w:cs="Times New Roman"/>
-          <w:sz w:val="24"/>
-          <w:szCs w:val="24"/>
-          <w:lang w:val="es-ES"/>
-        </w:rPr>
-        <w:t xml:space="preserve">Consultar acerca de la respectiva polarización de circuito integrado </w:t>
-      </w:r>
-      <w:r>
-        <w:rPr>
-          <w:rFonts w:ascii="Times New Roman" w:hAnsi="Times New Roman" w:cs="Times New Roman"/>
-          <w:sz w:val="24"/>
-          <w:szCs w:val="24"/>
-          <w:lang w:val="es-ES"/>
-        </w:rPr>
-        <w:t>74HC595</w:t>
-      </w:r>
-      <w:r>
-        <w:rPr>
-          <w:rFonts w:ascii="Times New Roman" w:hAnsi="Times New Roman" w:cs="Times New Roman"/>
-          <w:sz w:val="24"/>
-          <w:szCs w:val="24"/>
-          <w:lang w:val="es-ES"/>
-        </w:rPr>
-        <w:t>, su adaptación a Arduino y adaptarlo a las necesidades que se tienen en la realización del parcial.</w:t>
+        </w:rPr>
+      </w:pPr>
+      <w:r>
+        <w:rPr>
+          <w:rFonts w:ascii="Times New Roman" w:hAnsi="Times New Roman" w:cs="Times New Roman"/>
+          <w:sz w:val="24"/>
+          <w:szCs w:val="24"/>
+        </w:rPr>
+        <w:t>Consultar acerca de la respectiva polarización de circuito integrado 74HC595, su adaptación a Arduino y adaptarlo a las necesidades que se tienen en la realización del parcial.</w:t>
       </w:r>
     </w:p>
     <w:p>
@@ -544,7 +514,6 @@
           <w:rFonts w:ascii="Times New Roman" w:hAnsi="Times New Roman" w:cs="Times New Roman"/>
           <w:sz w:val="24"/>
           <w:szCs w:val="24"/>
-          <w:lang w:val="es-ES"/>
         </w:rPr>
       </w:pPr>
     </w:p>
@@ -557,17 +526,15 @@
           <w:bCs/>
           <w:sz w:val="24"/>
           <w:szCs w:val="24"/>
-          <w:lang w:val="es-ES"/>
-        </w:rPr>
-      </w:pPr>
-      <w:r>
-        <w:rPr>
-          <w:rFonts w:ascii="Times New Roman" w:hAnsi="Times New Roman" w:cs="Times New Roman"/>
-          <w:b/>
-          <w:bCs/>
-          <w:sz w:val="24"/>
-          <w:szCs w:val="24"/>
-          <w:lang w:val="es-ES"/>
+        </w:rPr>
+      </w:pPr>
+      <w:r>
+        <w:rPr>
+          <w:rFonts w:ascii="Times New Roman" w:hAnsi="Times New Roman" w:cs="Times New Roman"/>
+          <w:b/>
+          <w:bCs/>
+          <w:sz w:val="24"/>
+          <w:szCs w:val="24"/>
         </w:rPr>
         <w:t>Algoritmos implementados:</w:t>
       </w:r>
@@ -577,47 +544,941 @@
         <w:spacing w:line="360" w:lineRule="auto"/>
         <w:rPr>
           <w:rFonts w:ascii="Times New Roman" w:hAnsi="Times New Roman" w:cs="Times New Roman"/>
-          <w:b/>
-          <w:bCs/>
-          <w:sz w:val="24"/>
-          <w:szCs w:val="24"/>
-          <w:lang w:val="es-ES"/>
-        </w:rPr>
-      </w:pPr>
-    </w:p>
-    <w:p>
-      <w:pPr>
+          <w:sz w:val="24"/>
+          <w:szCs w:val="24"/>
+        </w:rPr>
+      </w:pPr>
+      <w:r>
+        <w:rPr>
+          <w:rFonts w:ascii="Times New Roman" w:hAnsi="Times New Roman" w:cs="Times New Roman"/>
+          <w:sz w:val="24"/>
+          <w:szCs w:val="24"/>
+        </w:rPr>
+        <w:t xml:space="preserve">Se desarrolla una función principal, la cual realiza el llamado a las demás funciones. Se pretende que el código sea modular, entregando a cada función una única tarea.  </w:t>
+      </w:r>
+    </w:p>
+    <w:p>
+      <w:pPr>
+        <w:pStyle w:val="Prrafodelista"/>
+        <w:numPr>
+          <w:ilvl w:val="0"/>
+          <w:numId w:val="2"/>
+        </w:numPr>
         <w:spacing w:line="360" w:lineRule="auto"/>
         <w:rPr>
           <w:rFonts w:ascii="Times New Roman" w:hAnsi="Times New Roman" w:cs="Times New Roman"/>
-          <w:b/>
-          <w:bCs/>
-          <w:sz w:val="24"/>
-          <w:szCs w:val="24"/>
-          <w:lang w:val="es-ES"/>
-        </w:rPr>
-      </w:pPr>
-    </w:p>
-    <w:p>
-      <w:pPr>
+          <w:sz w:val="24"/>
+          <w:szCs w:val="24"/>
+        </w:rPr>
+      </w:pPr>
+      <w:proofErr w:type="gramStart"/>
+      <w:r>
+        <w:rPr>
+          <w:rFonts w:ascii="Times New Roman" w:hAnsi="Times New Roman" w:cs="Times New Roman"/>
+          <w:b/>
+          <w:bCs/>
+          <w:i/>
+          <w:iCs/>
+          <w:sz w:val="24"/>
+          <w:szCs w:val="24"/>
+        </w:rPr>
+        <w:t>loop(</w:t>
+      </w:r>
+      <w:proofErr w:type="gramEnd"/>
+      <w:r>
+        <w:rPr>
+          <w:rFonts w:ascii="Times New Roman" w:hAnsi="Times New Roman" w:cs="Times New Roman"/>
+          <w:b/>
+          <w:bCs/>
+          <w:i/>
+          <w:iCs/>
+          <w:sz w:val="24"/>
+          <w:szCs w:val="24"/>
+        </w:rPr>
+        <w:t>):</w:t>
+      </w:r>
+      <w:r>
+        <w:rPr>
+          <w:rFonts w:ascii="Times New Roman" w:hAnsi="Times New Roman" w:cs="Times New Roman"/>
+          <w:sz w:val="24"/>
+          <w:szCs w:val="24"/>
+        </w:rPr>
+        <w:t xml:space="preserve"> Será la función de entrada y de la cual se hará el llamado a la demás funciones, mediante una serie de condicionales que constantemente estarán censando el monitor en serie.</w:t>
+      </w:r>
+    </w:p>
+    <w:p>
+      <w:pPr>
+        <w:pStyle w:val="Prrafodelista"/>
+        <w:numPr>
+          <w:ilvl w:val="0"/>
+          <w:numId w:val="2"/>
+        </w:numPr>
         <w:spacing w:line="360" w:lineRule="auto"/>
         <w:rPr>
           <w:rFonts w:ascii="Times New Roman" w:hAnsi="Times New Roman" w:cs="Times New Roman"/>
-          <w:b/>
-          <w:bCs/>
-          <w:sz w:val="24"/>
-          <w:szCs w:val="24"/>
-          <w:lang w:val="es-ES"/>
-        </w:rPr>
-      </w:pPr>
-      <w:r>
-        <w:rPr>
-          <w:rFonts w:ascii="Times New Roman" w:hAnsi="Times New Roman" w:cs="Times New Roman"/>
-          <w:b/>
-          <w:bCs/>
-          <w:sz w:val="24"/>
-          <w:szCs w:val="24"/>
-          <w:lang w:val="es-ES"/>
+          <w:sz w:val="24"/>
+          <w:szCs w:val="24"/>
+        </w:rPr>
+      </w:pPr>
+      <w:proofErr w:type="gramStart"/>
+      <w:r>
+        <w:rPr>
+          <w:rFonts w:ascii="Times New Roman" w:hAnsi="Times New Roman" w:cs="Times New Roman"/>
+          <w:b/>
+          <w:bCs/>
+          <w:i/>
+          <w:iCs/>
+          <w:sz w:val="24"/>
+          <w:szCs w:val="24"/>
+        </w:rPr>
+        <w:t>verifica</w:t>
+      </w:r>
+      <w:r>
+        <w:rPr>
+          <w:rFonts w:ascii="Times New Roman" w:hAnsi="Times New Roman" w:cs="Times New Roman"/>
+          <w:b/>
+          <w:bCs/>
+          <w:i/>
+          <w:iCs/>
+          <w:sz w:val="24"/>
+          <w:szCs w:val="24"/>
+        </w:rPr>
+        <w:t>cion</w:t>
+      </w:r>
+      <w:r>
+        <w:rPr>
+          <w:rFonts w:ascii="Times New Roman" w:hAnsi="Times New Roman" w:cs="Times New Roman"/>
+          <w:b/>
+          <w:bCs/>
+          <w:i/>
+          <w:iCs/>
+          <w:sz w:val="24"/>
+          <w:szCs w:val="24"/>
+        </w:rPr>
+        <w:t>(</w:t>
+      </w:r>
+      <w:proofErr w:type="gramEnd"/>
+      <w:r>
+        <w:rPr>
+          <w:rFonts w:ascii="Times New Roman" w:hAnsi="Times New Roman" w:cs="Times New Roman"/>
+          <w:b/>
+          <w:bCs/>
+          <w:i/>
+          <w:iCs/>
+          <w:sz w:val="24"/>
+          <w:szCs w:val="24"/>
+        </w:rPr>
+        <w:t>):</w:t>
+      </w:r>
+      <w:r>
+        <w:rPr>
+          <w:rFonts w:ascii="Times New Roman" w:hAnsi="Times New Roman" w:cs="Times New Roman"/>
+          <w:sz w:val="24"/>
+          <w:szCs w:val="24"/>
+        </w:rPr>
+        <w:t xml:space="preserve"> Verificación será la función encargada de verificar el buen funcionamiento de los leds, esta función esta encargada de realizar el llamado a dos funciones, </w:t>
+      </w:r>
+      <w:r>
+        <w:rPr>
+          <w:rFonts w:ascii="Times New Roman" w:hAnsi="Times New Roman" w:cs="Times New Roman"/>
+          <w:b/>
+          <w:bCs/>
+          <w:i/>
+          <w:iCs/>
+          <w:sz w:val="24"/>
+          <w:szCs w:val="24"/>
+        </w:rPr>
+        <w:t>encenderLeds()</w:t>
+      </w:r>
+      <w:r>
+        <w:rPr>
+          <w:rFonts w:ascii="Times New Roman" w:hAnsi="Times New Roman" w:cs="Times New Roman"/>
+          <w:sz w:val="24"/>
+          <w:szCs w:val="24"/>
+        </w:rPr>
+        <w:t xml:space="preserve"> y a </w:t>
+      </w:r>
+      <w:r>
+        <w:rPr>
+          <w:rFonts w:ascii="Times New Roman" w:hAnsi="Times New Roman" w:cs="Times New Roman"/>
+          <w:b/>
+          <w:bCs/>
+          <w:i/>
+          <w:iCs/>
+          <w:sz w:val="24"/>
+          <w:szCs w:val="24"/>
+        </w:rPr>
+        <w:t>apagarLeds()</w:t>
+      </w:r>
+      <w:r>
+        <w:rPr>
+          <w:rFonts w:ascii="Times New Roman" w:hAnsi="Times New Roman" w:cs="Times New Roman"/>
+          <w:b/>
+          <w:bCs/>
+          <w:i/>
+          <w:iCs/>
+          <w:sz w:val="24"/>
+          <w:szCs w:val="24"/>
+        </w:rPr>
+        <w:t>.</w:t>
+      </w:r>
+      <w:r>
+        <w:rPr>
+          <w:rFonts w:ascii="Times New Roman" w:hAnsi="Times New Roman" w:cs="Times New Roman"/>
+          <w:sz w:val="24"/>
+          <w:szCs w:val="24"/>
+        </w:rPr>
+        <w:t xml:space="preserve"> </w:t>
+      </w:r>
+    </w:p>
+    <w:p>
+      <w:pPr>
+        <w:pStyle w:val="Prrafodelista"/>
+        <w:numPr>
+          <w:ilvl w:val="0"/>
+          <w:numId w:val="2"/>
+        </w:numPr>
+        <w:spacing w:line="360" w:lineRule="auto"/>
+        <w:rPr>
+          <w:rFonts w:ascii="Times New Roman" w:hAnsi="Times New Roman" w:cs="Times New Roman"/>
+          <w:sz w:val="24"/>
+          <w:szCs w:val="24"/>
+        </w:rPr>
+      </w:pPr>
+      <w:r>
+        <w:rPr>
+          <w:rFonts w:ascii="Times New Roman" w:hAnsi="Times New Roman" w:cs="Times New Roman"/>
+          <w:b/>
+          <w:bCs/>
+          <w:i/>
+          <w:iCs/>
+          <w:sz w:val="24"/>
+          <w:szCs w:val="24"/>
+        </w:rPr>
+        <w:t>encenderLeds()</w:t>
+      </w:r>
+      <w:r>
+        <w:rPr>
+          <w:rFonts w:ascii="Times New Roman" w:hAnsi="Times New Roman" w:cs="Times New Roman"/>
+          <w:b/>
+          <w:bCs/>
+          <w:i/>
+          <w:iCs/>
+          <w:sz w:val="24"/>
+          <w:szCs w:val="24"/>
+        </w:rPr>
+        <w:t>:</w:t>
+      </w:r>
+      <w:r>
+        <w:rPr>
+          <w:rFonts w:ascii="Times New Roman" w:hAnsi="Times New Roman" w:cs="Times New Roman"/>
+          <w:sz w:val="24"/>
+          <w:szCs w:val="24"/>
+        </w:rPr>
+        <w:t xml:space="preserve"> Esta función en términos generales hará uso de dos funciones nativas </w:t>
+      </w:r>
+      <w:proofErr w:type="gramStart"/>
+      <w:r>
+        <w:rPr>
+          <w:rFonts w:ascii="Times New Roman" w:hAnsi="Times New Roman" w:cs="Times New Roman"/>
+          <w:b/>
+          <w:bCs/>
+          <w:i/>
+          <w:iCs/>
+          <w:sz w:val="24"/>
+          <w:szCs w:val="24"/>
+        </w:rPr>
+        <w:t>shiftOut(</w:t>
+      </w:r>
+      <w:proofErr w:type="gramEnd"/>
+      <w:r>
+        <w:rPr>
+          <w:rFonts w:ascii="Times New Roman" w:hAnsi="Times New Roman" w:cs="Times New Roman"/>
+          <w:b/>
+          <w:bCs/>
+          <w:i/>
+          <w:iCs/>
+          <w:sz w:val="24"/>
+          <w:szCs w:val="24"/>
+        </w:rPr>
+        <w:t>)</w:t>
+      </w:r>
+      <w:r>
+        <w:rPr>
+          <w:rFonts w:ascii="Times New Roman" w:hAnsi="Times New Roman" w:cs="Times New Roman"/>
+          <w:sz w:val="24"/>
+          <w:szCs w:val="24"/>
+        </w:rPr>
+        <w:t xml:space="preserve"> y de </w:t>
+      </w:r>
+      <w:proofErr w:type="spellStart"/>
+      <w:r>
+        <w:rPr>
+          <w:rFonts w:ascii="Times New Roman" w:hAnsi="Times New Roman" w:cs="Times New Roman"/>
+          <w:b/>
+          <w:bCs/>
+          <w:i/>
+          <w:iCs/>
+          <w:sz w:val="24"/>
+          <w:szCs w:val="24"/>
+        </w:rPr>
+        <w:t>digitalWrite</w:t>
+      </w:r>
+      <w:proofErr w:type="spellEnd"/>
+      <w:r>
+        <w:rPr>
+          <w:rFonts w:ascii="Times New Roman" w:hAnsi="Times New Roman" w:cs="Times New Roman"/>
+          <w:b/>
+          <w:bCs/>
+          <w:i/>
+          <w:iCs/>
+          <w:sz w:val="24"/>
+          <w:szCs w:val="24"/>
+        </w:rPr>
+        <w:t>()</w:t>
+      </w:r>
+      <w:r>
+        <w:rPr>
+          <w:rFonts w:ascii="Times New Roman" w:hAnsi="Times New Roman" w:cs="Times New Roman"/>
+          <w:b/>
+          <w:bCs/>
+          <w:i/>
+          <w:iCs/>
+          <w:sz w:val="24"/>
+          <w:szCs w:val="24"/>
+        </w:rPr>
+        <w:t>.</w:t>
+      </w:r>
+      <w:r>
+        <w:rPr>
+          <w:rFonts w:ascii="Times New Roman" w:hAnsi="Times New Roman" w:cs="Times New Roman"/>
+          <w:sz w:val="24"/>
+          <w:szCs w:val="24"/>
+        </w:rPr>
+        <w:t xml:space="preserve"> Por medio de </w:t>
+      </w:r>
+      <w:proofErr w:type="gramStart"/>
+      <w:r>
+        <w:rPr>
+          <w:rFonts w:ascii="Times New Roman" w:hAnsi="Times New Roman" w:cs="Times New Roman"/>
+          <w:b/>
+          <w:bCs/>
+          <w:i/>
+          <w:iCs/>
+          <w:sz w:val="24"/>
+          <w:szCs w:val="24"/>
+        </w:rPr>
+        <w:t>shiftOut(</w:t>
+      </w:r>
+      <w:proofErr w:type="gramEnd"/>
+      <w:r>
+        <w:rPr>
+          <w:rFonts w:ascii="Times New Roman" w:hAnsi="Times New Roman" w:cs="Times New Roman"/>
+          <w:b/>
+          <w:bCs/>
+          <w:i/>
+          <w:iCs/>
+          <w:sz w:val="24"/>
+          <w:szCs w:val="24"/>
+        </w:rPr>
+        <w:t>)</w:t>
+      </w:r>
+      <w:r>
+        <w:rPr>
+          <w:rFonts w:ascii="Times New Roman" w:hAnsi="Times New Roman" w:cs="Times New Roman"/>
+          <w:b/>
+          <w:bCs/>
+          <w:i/>
+          <w:iCs/>
+          <w:sz w:val="24"/>
+          <w:szCs w:val="24"/>
+        </w:rPr>
+        <w:t xml:space="preserve"> </w:t>
+      </w:r>
+      <w:r>
+        <w:rPr>
+          <w:rFonts w:ascii="Times New Roman" w:hAnsi="Times New Roman" w:cs="Times New Roman"/>
+          <w:sz w:val="24"/>
+          <w:szCs w:val="24"/>
+        </w:rPr>
+        <w:t xml:space="preserve">se enviaran los valores los distintos registros de desplazamientos utilizados. Mientras que </w:t>
+      </w:r>
+      <w:proofErr w:type="spellStart"/>
+      <w:proofErr w:type="gramStart"/>
+      <w:r>
+        <w:rPr>
+          <w:rFonts w:ascii="Times New Roman" w:hAnsi="Times New Roman" w:cs="Times New Roman"/>
+          <w:b/>
+          <w:bCs/>
+          <w:i/>
+          <w:iCs/>
+          <w:sz w:val="24"/>
+          <w:szCs w:val="24"/>
+        </w:rPr>
+        <w:t>digitalWrite</w:t>
+      </w:r>
+      <w:proofErr w:type="spellEnd"/>
+      <w:r>
+        <w:rPr>
+          <w:rFonts w:ascii="Times New Roman" w:hAnsi="Times New Roman" w:cs="Times New Roman"/>
+          <w:b/>
+          <w:bCs/>
+          <w:i/>
+          <w:iCs/>
+          <w:sz w:val="24"/>
+          <w:szCs w:val="24"/>
+        </w:rPr>
+        <w:t>(</w:t>
+      </w:r>
+      <w:proofErr w:type="gramEnd"/>
+      <w:r>
+        <w:rPr>
+          <w:rFonts w:ascii="Times New Roman" w:hAnsi="Times New Roman" w:cs="Times New Roman"/>
+          <w:b/>
+          <w:bCs/>
+          <w:i/>
+          <w:iCs/>
+          <w:sz w:val="24"/>
+          <w:szCs w:val="24"/>
+        </w:rPr>
+        <w:t>)</w:t>
+      </w:r>
+      <w:r>
+        <w:rPr>
+          <w:rFonts w:ascii="Times New Roman" w:hAnsi="Times New Roman" w:cs="Times New Roman"/>
+          <w:b/>
+          <w:bCs/>
+          <w:i/>
+          <w:iCs/>
+          <w:sz w:val="24"/>
+          <w:szCs w:val="24"/>
+        </w:rPr>
+        <w:t xml:space="preserve"> </w:t>
+      </w:r>
+      <w:r>
+        <w:rPr>
+          <w:rFonts w:ascii="Times New Roman" w:hAnsi="Times New Roman" w:cs="Times New Roman"/>
+          <w:sz w:val="24"/>
+          <w:szCs w:val="24"/>
+        </w:rPr>
+        <w:t xml:space="preserve">se encarga de cargar la información desde los registros de desplazamientos hasta los leds.  La única diferencia entre </w:t>
+      </w:r>
+      <w:proofErr w:type="gramStart"/>
+      <w:r>
+        <w:rPr>
+          <w:rFonts w:ascii="Times New Roman" w:hAnsi="Times New Roman" w:cs="Times New Roman"/>
+          <w:b/>
+          <w:bCs/>
+          <w:i/>
+          <w:iCs/>
+          <w:sz w:val="24"/>
+          <w:szCs w:val="24"/>
+        </w:rPr>
+        <w:t>encenderLeds(</w:t>
+      </w:r>
+      <w:proofErr w:type="gramEnd"/>
+      <w:r>
+        <w:rPr>
+          <w:rFonts w:ascii="Times New Roman" w:hAnsi="Times New Roman" w:cs="Times New Roman"/>
+          <w:b/>
+          <w:bCs/>
+          <w:i/>
+          <w:iCs/>
+          <w:sz w:val="24"/>
+          <w:szCs w:val="24"/>
+        </w:rPr>
+        <w:t>)</w:t>
+      </w:r>
+      <w:r>
+        <w:rPr>
+          <w:rFonts w:ascii="Times New Roman" w:hAnsi="Times New Roman" w:cs="Times New Roman"/>
+          <w:sz w:val="24"/>
+          <w:szCs w:val="24"/>
+        </w:rPr>
+        <w:t xml:space="preserve"> </w:t>
+      </w:r>
+      <w:r>
+        <w:rPr>
+          <w:rFonts w:ascii="Times New Roman" w:hAnsi="Times New Roman" w:cs="Times New Roman"/>
+          <w:sz w:val="24"/>
+          <w:szCs w:val="24"/>
+        </w:rPr>
+        <w:t xml:space="preserve"> y  </w:t>
+      </w:r>
+      <w:r>
+        <w:rPr>
+          <w:rFonts w:ascii="Times New Roman" w:hAnsi="Times New Roman" w:cs="Times New Roman"/>
+          <w:b/>
+          <w:bCs/>
+          <w:i/>
+          <w:iCs/>
+          <w:sz w:val="24"/>
+          <w:szCs w:val="24"/>
+        </w:rPr>
+        <w:t>apagarLeds()</w:t>
+      </w:r>
+      <w:r>
+        <w:rPr>
+          <w:rFonts w:ascii="Times New Roman" w:hAnsi="Times New Roman" w:cs="Times New Roman"/>
+          <w:b/>
+          <w:bCs/>
+          <w:i/>
+          <w:iCs/>
+          <w:sz w:val="24"/>
+          <w:szCs w:val="24"/>
+        </w:rPr>
+        <w:t xml:space="preserve"> </w:t>
+      </w:r>
+      <w:r>
+        <w:rPr>
+          <w:rFonts w:ascii="Times New Roman" w:hAnsi="Times New Roman" w:cs="Times New Roman"/>
+          <w:sz w:val="24"/>
+          <w:szCs w:val="24"/>
+        </w:rPr>
+        <w:t xml:space="preserve">es el último parámetro de la función </w:t>
+      </w:r>
+      <w:r>
+        <w:rPr>
+          <w:rFonts w:ascii="Times New Roman" w:hAnsi="Times New Roman" w:cs="Times New Roman"/>
+          <w:b/>
+          <w:bCs/>
+          <w:i/>
+          <w:iCs/>
+          <w:sz w:val="24"/>
+          <w:szCs w:val="24"/>
+        </w:rPr>
+        <w:t>shiftOut()</w:t>
+      </w:r>
+      <w:r>
+        <w:rPr>
+          <w:rFonts w:ascii="Times New Roman" w:hAnsi="Times New Roman" w:cs="Times New Roman"/>
+          <w:sz w:val="24"/>
+          <w:szCs w:val="24"/>
+        </w:rPr>
+        <w:t>, el cual indica el números de leds que quiero encender</w:t>
+      </w:r>
+      <w:r>
+        <w:rPr>
+          <w:rFonts w:ascii="Times New Roman" w:hAnsi="Times New Roman" w:cs="Times New Roman"/>
+          <w:sz w:val="24"/>
+          <w:szCs w:val="24"/>
+        </w:rPr>
+        <w:t xml:space="preserve"> para una primer verificación y posteriormente un retorno al estado inicial.</w:t>
+      </w:r>
+    </w:p>
+    <w:p>
+      <w:pPr>
+        <w:pStyle w:val="Prrafodelista"/>
+        <w:numPr>
+          <w:ilvl w:val="0"/>
+          <w:numId w:val="2"/>
+        </w:numPr>
+        <w:spacing w:line="360" w:lineRule="auto"/>
+        <w:rPr>
+          <w:rFonts w:ascii="Times New Roman" w:hAnsi="Times New Roman" w:cs="Times New Roman"/>
+          <w:b/>
+          <w:bCs/>
+          <w:i/>
+          <w:iCs/>
+          <w:sz w:val="24"/>
+          <w:szCs w:val="24"/>
+        </w:rPr>
+      </w:pPr>
+      <w:proofErr w:type="gramStart"/>
+      <w:r>
+        <w:rPr>
+          <w:rFonts w:ascii="Times New Roman" w:hAnsi="Times New Roman" w:cs="Times New Roman"/>
+          <w:b/>
+          <w:bCs/>
+          <w:i/>
+          <w:iCs/>
+          <w:sz w:val="24"/>
+          <w:szCs w:val="24"/>
+        </w:rPr>
+        <w:lastRenderedPageBreak/>
+        <w:t>secuencias(</w:t>
+      </w:r>
+      <w:proofErr w:type="gramEnd"/>
+      <w:r>
+        <w:rPr>
+          <w:rFonts w:ascii="Times New Roman" w:hAnsi="Times New Roman" w:cs="Times New Roman"/>
+          <w:b/>
+          <w:bCs/>
+          <w:i/>
+          <w:iCs/>
+          <w:sz w:val="24"/>
+          <w:szCs w:val="24"/>
+        </w:rPr>
+        <w:t>)</w:t>
+      </w:r>
+      <w:r>
+        <w:rPr>
+          <w:rFonts w:ascii="Times New Roman" w:hAnsi="Times New Roman" w:cs="Times New Roman"/>
+          <w:b/>
+          <w:bCs/>
+          <w:i/>
+          <w:iCs/>
+          <w:sz w:val="24"/>
+          <w:szCs w:val="24"/>
+        </w:rPr>
+        <w:t xml:space="preserve">: </w:t>
+      </w:r>
+      <w:r>
+        <w:rPr>
+          <w:rFonts w:ascii="Times New Roman" w:hAnsi="Times New Roman" w:cs="Times New Roman"/>
+          <w:sz w:val="24"/>
+          <w:szCs w:val="24"/>
+        </w:rPr>
+        <w:t xml:space="preserve">Esta función será la encargada de realizar el llamado a cada uno de los patrones que se solicitaron en la guía. </w:t>
+      </w:r>
+      <w:r>
+        <w:rPr>
+          <w:rFonts w:ascii="Times New Roman" w:hAnsi="Times New Roman" w:cs="Times New Roman"/>
+          <w:sz w:val="24"/>
+          <w:szCs w:val="24"/>
+        </w:rPr>
+        <w:t xml:space="preserve"> Añadiendo la función </w:t>
+      </w:r>
+      <w:proofErr w:type="gramStart"/>
+      <w:r>
+        <w:rPr>
+          <w:rFonts w:ascii="Times New Roman" w:hAnsi="Times New Roman" w:cs="Times New Roman"/>
+          <w:b/>
+          <w:bCs/>
+          <w:i/>
+          <w:iCs/>
+          <w:sz w:val="24"/>
+          <w:szCs w:val="24"/>
+        </w:rPr>
+        <w:t>apagarLeds(</w:t>
+      </w:r>
+      <w:proofErr w:type="gramEnd"/>
+      <w:r>
+        <w:rPr>
+          <w:rFonts w:ascii="Times New Roman" w:hAnsi="Times New Roman" w:cs="Times New Roman"/>
+          <w:b/>
+          <w:bCs/>
+          <w:i/>
+          <w:iCs/>
+          <w:sz w:val="24"/>
+          <w:szCs w:val="24"/>
+        </w:rPr>
+        <w:t>)</w:t>
+      </w:r>
+      <w:r>
+        <w:rPr>
+          <w:rFonts w:ascii="Times New Roman" w:hAnsi="Times New Roman" w:cs="Times New Roman"/>
+          <w:sz w:val="24"/>
+          <w:szCs w:val="24"/>
+        </w:rPr>
+        <w:t xml:space="preserve"> a cada secuencia. Cada una de las siguiente</w:t>
+      </w:r>
+      <w:r>
+        <w:rPr>
+          <w:rFonts w:ascii="Times New Roman" w:hAnsi="Times New Roman" w:cs="Times New Roman"/>
+          <w:sz w:val="24"/>
+          <w:szCs w:val="24"/>
+        </w:rPr>
+        <w:t>s</w:t>
+      </w:r>
+      <w:r>
+        <w:rPr>
+          <w:rFonts w:ascii="Times New Roman" w:hAnsi="Times New Roman" w:cs="Times New Roman"/>
+          <w:sz w:val="24"/>
+          <w:szCs w:val="24"/>
+        </w:rPr>
+        <w:t xml:space="preserve"> funciones hace uso de memoria dinámica, punteros y memoria estática con el fin de representar </w:t>
+      </w:r>
+      <w:r>
+        <w:rPr>
+          <w:rFonts w:ascii="Times New Roman" w:hAnsi="Times New Roman" w:cs="Times New Roman"/>
+          <w:sz w:val="24"/>
+          <w:szCs w:val="24"/>
+        </w:rPr>
+        <w:t>a cabalidad</w:t>
+      </w:r>
+      <w:r>
+        <w:rPr>
+          <w:rFonts w:ascii="Times New Roman" w:hAnsi="Times New Roman" w:cs="Times New Roman"/>
+          <w:sz w:val="24"/>
+          <w:szCs w:val="24"/>
+        </w:rPr>
+        <w:t xml:space="preserve"> los distintos patrones solicitados por la guía. Cada patrón cuenta con un método totalmente diferente y no trivial.</w:t>
+      </w:r>
+    </w:p>
+    <w:p>
+      <w:pPr>
+        <w:pStyle w:val="Prrafodelista"/>
+        <w:numPr>
+          <w:ilvl w:val="0"/>
+          <w:numId w:val="2"/>
+        </w:numPr>
+        <w:spacing w:line="360" w:lineRule="auto"/>
+        <w:rPr>
+          <w:rFonts w:ascii="Times New Roman" w:hAnsi="Times New Roman" w:cs="Times New Roman"/>
+          <w:b/>
+          <w:bCs/>
+          <w:i/>
+          <w:iCs/>
+          <w:sz w:val="24"/>
+          <w:szCs w:val="24"/>
+        </w:rPr>
+      </w:pPr>
+      <w:proofErr w:type="spellStart"/>
+      <w:proofErr w:type="gramStart"/>
+      <w:r>
+        <w:rPr>
+          <w:rFonts w:ascii="Times New Roman" w:hAnsi="Times New Roman" w:cs="Times New Roman"/>
+          <w:b/>
+          <w:bCs/>
+          <w:i/>
+          <w:iCs/>
+          <w:sz w:val="24"/>
+          <w:szCs w:val="24"/>
+        </w:rPr>
+        <w:t>secuenciaRombo</w:t>
+      </w:r>
+      <w:proofErr w:type="spellEnd"/>
+      <w:r>
+        <w:rPr>
+          <w:rFonts w:ascii="Times New Roman" w:hAnsi="Times New Roman" w:cs="Times New Roman"/>
+          <w:b/>
+          <w:bCs/>
+          <w:i/>
+          <w:iCs/>
+          <w:sz w:val="24"/>
+          <w:szCs w:val="24"/>
+        </w:rPr>
+        <w:t>(</w:t>
+      </w:r>
+      <w:proofErr w:type="gramEnd"/>
+      <w:r>
+        <w:rPr>
+          <w:rFonts w:ascii="Times New Roman" w:hAnsi="Times New Roman" w:cs="Times New Roman"/>
+          <w:b/>
+          <w:bCs/>
+          <w:i/>
+          <w:iCs/>
+          <w:sz w:val="24"/>
+          <w:szCs w:val="24"/>
+        </w:rPr>
+        <w:t>)</w:t>
+      </w:r>
+    </w:p>
+    <w:p>
+      <w:pPr>
+        <w:pStyle w:val="Prrafodelista"/>
+        <w:numPr>
+          <w:ilvl w:val="0"/>
+          <w:numId w:val="2"/>
+        </w:numPr>
+        <w:spacing w:line="360" w:lineRule="auto"/>
+        <w:rPr>
+          <w:rFonts w:ascii="Times New Roman" w:hAnsi="Times New Roman" w:cs="Times New Roman"/>
+          <w:b/>
+          <w:bCs/>
+          <w:i/>
+          <w:iCs/>
+          <w:sz w:val="24"/>
+          <w:szCs w:val="24"/>
+        </w:rPr>
+      </w:pPr>
+      <w:proofErr w:type="spellStart"/>
+      <w:proofErr w:type="gramStart"/>
+      <w:r>
+        <w:rPr>
+          <w:rFonts w:ascii="Times New Roman" w:hAnsi="Times New Roman" w:cs="Times New Roman"/>
+          <w:b/>
+          <w:bCs/>
+          <w:i/>
+          <w:iCs/>
+          <w:sz w:val="24"/>
+          <w:szCs w:val="24"/>
+        </w:rPr>
+        <w:t>secuenciaX</w:t>
+      </w:r>
+      <w:proofErr w:type="spellEnd"/>
+      <w:r>
+        <w:rPr>
+          <w:rFonts w:ascii="Times New Roman" w:hAnsi="Times New Roman" w:cs="Times New Roman"/>
+          <w:b/>
+          <w:bCs/>
+          <w:i/>
+          <w:iCs/>
+          <w:sz w:val="24"/>
+          <w:szCs w:val="24"/>
+        </w:rPr>
+        <w:t>(</w:t>
+      </w:r>
+      <w:proofErr w:type="gramEnd"/>
+      <w:r>
+        <w:rPr>
+          <w:rFonts w:ascii="Times New Roman" w:hAnsi="Times New Roman" w:cs="Times New Roman"/>
+          <w:b/>
+          <w:bCs/>
+          <w:i/>
+          <w:iCs/>
+          <w:sz w:val="24"/>
+          <w:szCs w:val="24"/>
+        </w:rPr>
+        <w:t>)</w:t>
+      </w:r>
+    </w:p>
+    <w:p>
+      <w:pPr>
+        <w:pStyle w:val="Prrafodelista"/>
+        <w:numPr>
+          <w:ilvl w:val="0"/>
+          <w:numId w:val="2"/>
+        </w:numPr>
+        <w:spacing w:line="360" w:lineRule="auto"/>
+        <w:rPr>
+          <w:rFonts w:ascii="Times New Roman" w:hAnsi="Times New Roman" w:cs="Times New Roman"/>
+          <w:b/>
+          <w:bCs/>
+          <w:i/>
+          <w:iCs/>
+          <w:sz w:val="24"/>
+          <w:szCs w:val="24"/>
+        </w:rPr>
+      </w:pPr>
+      <w:proofErr w:type="spellStart"/>
+      <w:proofErr w:type="gramStart"/>
+      <w:r>
+        <w:rPr>
+          <w:rFonts w:ascii="Times New Roman" w:hAnsi="Times New Roman" w:cs="Times New Roman"/>
+          <w:b/>
+          <w:bCs/>
+          <w:i/>
+          <w:iCs/>
+          <w:sz w:val="24"/>
+          <w:szCs w:val="24"/>
+        </w:rPr>
+        <w:t>secuenciaCuadrados</w:t>
+      </w:r>
+      <w:proofErr w:type="spellEnd"/>
+      <w:r>
+        <w:rPr>
+          <w:rFonts w:ascii="Times New Roman" w:hAnsi="Times New Roman" w:cs="Times New Roman"/>
+          <w:b/>
+          <w:bCs/>
+          <w:i/>
+          <w:iCs/>
+          <w:sz w:val="24"/>
+          <w:szCs w:val="24"/>
+        </w:rPr>
+        <w:t>(</w:t>
+      </w:r>
+      <w:proofErr w:type="gramEnd"/>
+      <w:r>
+        <w:rPr>
+          <w:rFonts w:ascii="Times New Roman" w:hAnsi="Times New Roman" w:cs="Times New Roman"/>
+          <w:b/>
+          <w:bCs/>
+          <w:i/>
+          <w:iCs/>
+          <w:sz w:val="24"/>
+          <w:szCs w:val="24"/>
+        </w:rPr>
+        <w:t>)</w:t>
+      </w:r>
+    </w:p>
+    <w:p>
+      <w:pPr>
+        <w:pStyle w:val="Prrafodelista"/>
+        <w:numPr>
+          <w:ilvl w:val="0"/>
+          <w:numId w:val="2"/>
+        </w:numPr>
+        <w:spacing w:line="360" w:lineRule="auto"/>
+        <w:rPr>
+          <w:rFonts w:ascii="Times New Roman" w:hAnsi="Times New Roman" w:cs="Times New Roman"/>
+          <w:b/>
+          <w:bCs/>
+          <w:i/>
+          <w:iCs/>
+          <w:sz w:val="24"/>
+          <w:szCs w:val="24"/>
+        </w:rPr>
+      </w:pPr>
+      <w:proofErr w:type="spellStart"/>
+      <w:proofErr w:type="gramStart"/>
+      <w:r>
+        <w:rPr>
+          <w:rFonts w:ascii="Times New Roman" w:hAnsi="Times New Roman" w:cs="Times New Roman"/>
+          <w:b/>
+          <w:bCs/>
+          <w:i/>
+          <w:iCs/>
+          <w:sz w:val="24"/>
+          <w:szCs w:val="24"/>
+        </w:rPr>
+        <w:t>secuenciaRombo</w:t>
+      </w:r>
+      <w:proofErr w:type="spellEnd"/>
+      <w:r>
+        <w:rPr>
+          <w:rFonts w:ascii="Times New Roman" w:hAnsi="Times New Roman" w:cs="Times New Roman"/>
+          <w:b/>
+          <w:bCs/>
+          <w:i/>
+          <w:iCs/>
+          <w:sz w:val="24"/>
+          <w:szCs w:val="24"/>
+        </w:rPr>
+        <w:t>(</w:t>
+      </w:r>
+      <w:proofErr w:type="gramEnd"/>
+      <w:r>
+        <w:rPr>
+          <w:rFonts w:ascii="Times New Roman" w:hAnsi="Times New Roman" w:cs="Times New Roman"/>
+          <w:b/>
+          <w:bCs/>
+          <w:i/>
+          <w:iCs/>
+          <w:sz w:val="24"/>
+          <w:szCs w:val="24"/>
+        </w:rPr>
+        <w:t>)</w:t>
+      </w:r>
+    </w:p>
+    <w:p>
+      <w:pPr>
+        <w:pStyle w:val="Prrafodelista"/>
+        <w:numPr>
+          <w:ilvl w:val="0"/>
+          <w:numId w:val="2"/>
+        </w:numPr>
+        <w:spacing w:line="360" w:lineRule="auto"/>
+        <w:rPr>
+          <w:rFonts w:ascii="Times New Roman" w:hAnsi="Times New Roman" w:cs="Times New Roman"/>
+          <w:b/>
+          <w:bCs/>
+          <w:i/>
+          <w:iCs/>
+          <w:sz w:val="24"/>
+          <w:szCs w:val="24"/>
+        </w:rPr>
+      </w:pPr>
+    </w:p>
+    <w:p>
+      <w:pPr>
+        <w:spacing w:line="360" w:lineRule="auto"/>
+        <w:rPr>
+          <w:rFonts w:ascii="Times New Roman" w:hAnsi="Times New Roman" w:cs="Times New Roman"/>
+          <w:b/>
+          <w:bCs/>
+          <w:sz w:val="24"/>
+          <w:szCs w:val="24"/>
+        </w:rPr>
+      </w:pPr>
+      <w:r>
+        <w:rPr>
+          <w:rFonts w:ascii="Times New Roman" w:hAnsi="Times New Roman" w:cs="Times New Roman"/>
+          <w:b/>
+          <w:bCs/>
+          <w:sz w:val="24"/>
+          <w:szCs w:val="24"/>
         </w:rPr>
         <w:t>Problemas de desarrollo que afront</w:t>
       </w:r>
@@ -628,7 +1489,6 @@
           <w:bCs/>
           <w:sz w:val="24"/>
           <w:szCs w:val="24"/>
-          <w:lang w:val="es-ES"/>
         </w:rPr>
         <w:t>ó</w:t>
       </w:r>
@@ -639,7 +1499,6 @@
           <w:bCs/>
           <w:sz w:val="24"/>
           <w:szCs w:val="24"/>
-          <w:lang w:val="es-ES"/>
         </w:rPr>
         <w:t>:</w:t>
       </w:r>
@@ -651,15 +1510,13 @@
           <w:rFonts w:ascii="Times New Roman" w:hAnsi="Times New Roman" w:cs="Times New Roman"/>
           <w:sz w:val="24"/>
           <w:szCs w:val="24"/>
-          <w:lang w:val="es-ES"/>
-        </w:rPr>
-      </w:pPr>
-      <w:r>
-        <w:rPr>
-          <w:rFonts w:ascii="Times New Roman" w:hAnsi="Times New Roman" w:cs="Times New Roman"/>
-          <w:sz w:val="24"/>
-          <w:szCs w:val="24"/>
-          <w:lang w:val="es-ES"/>
+        </w:rPr>
+      </w:pPr>
+      <w:r>
+        <w:rPr>
+          <w:rFonts w:ascii="Times New Roman" w:hAnsi="Times New Roman" w:cs="Times New Roman"/>
+          <w:sz w:val="24"/>
+          <w:szCs w:val="24"/>
         </w:rPr>
         <w:t xml:space="preserve">Como en todo proyecto a desarrollar, los problemas se hicieron presente de forma frecuente conforma se iba progresando y avanzando en las tareas que se tenían que completar. Como lo fue en un comienzo de buscar la ayuda e investigar el montaje y la configuración necesaria para el repositorio de </w:t>
       </w:r>
@@ -668,7 +1525,6 @@
           <w:rFonts w:ascii="Times New Roman" w:hAnsi="Times New Roman" w:cs="Times New Roman"/>
           <w:sz w:val="24"/>
           <w:szCs w:val="24"/>
-          <w:lang w:val="es-ES"/>
         </w:rPr>
         <w:t>GitHub</w:t>
       </w:r>
@@ -677,7 +1533,6 @@
           <w:rFonts w:ascii="Times New Roman" w:hAnsi="Times New Roman" w:cs="Times New Roman"/>
           <w:sz w:val="24"/>
           <w:szCs w:val="24"/>
-          <w:lang w:val="es-ES"/>
         </w:rPr>
         <w:t>, ya que era una tarea bastante ardua y era el comienzo de todo el proyecto.</w:t>
       </w:r>
@@ -689,24 +1544,55 @@
           <w:rFonts w:ascii="Times New Roman" w:hAnsi="Times New Roman" w:cs="Times New Roman"/>
           <w:sz w:val="24"/>
           <w:szCs w:val="24"/>
-          <w:lang w:val="es-ES"/>
-        </w:rPr>
-      </w:pPr>
-      <w:r>
-        <w:rPr>
-          <w:rFonts w:ascii="Times New Roman" w:hAnsi="Times New Roman" w:cs="Times New Roman"/>
-          <w:sz w:val="24"/>
-          <w:szCs w:val="24"/>
-          <w:lang w:val="es-ES"/>
-        </w:rPr>
-        <w:t xml:space="preserve">Seguidamente se presentaron los problemas para el uso de Tinkercard ya que esta plataforma presentaba un uso de dispositivos en los cuales no habíamos trabajado anteriormente, pero apoyándonos de la clase que se nos brindo y los recursos en las diversas plataformas como Google y YouTube encontramos diversas formas del montaje cada vez más eficientes en búsqueda de un mejor programa. </w:t>
-      </w:r>
-      <w:r>
-        <w:rPr>
-          <w:rFonts w:ascii="Times New Roman" w:hAnsi="Times New Roman" w:cs="Times New Roman"/>
-          <w:sz w:val="24"/>
-          <w:szCs w:val="24"/>
-          <w:lang w:val="es-ES"/>
+        </w:rPr>
+      </w:pPr>
+      <w:r>
+        <w:rPr>
+          <w:rFonts w:ascii="Times New Roman" w:hAnsi="Times New Roman" w:cs="Times New Roman"/>
+          <w:sz w:val="24"/>
+          <w:szCs w:val="24"/>
+        </w:rPr>
+        <w:t xml:space="preserve">Seguidamente se presentaron los problemas para el uso de </w:t>
+      </w:r>
+      <w:proofErr w:type="spellStart"/>
+      <w:r>
+        <w:rPr>
+          <w:rFonts w:ascii="Times New Roman" w:hAnsi="Times New Roman" w:cs="Times New Roman"/>
+          <w:sz w:val="24"/>
+          <w:szCs w:val="24"/>
+        </w:rPr>
+        <w:t>Tinkercard</w:t>
+      </w:r>
+      <w:proofErr w:type="spellEnd"/>
+      <w:r>
+        <w:rPr>
+          <w:rFonts w:ascii="Times New Roman" w:hAnsi="Times New Roman" w:cs="Times New Roman"/>
+          <w:sz w:val="24"/>
+          <w:szCs w:val="24"/>
+        </w:rPr>
+        <w:t xml:space="preserve"> ya que esta plataforma presentaba un uso de dispositivos en los cuales no habíamos trabajado anteriormente, pero apoyándonos de la clase que se nos </w:t>
+      </w:r>
+      <w:r>
+        <w:rPr>
+          <w:rFonts w:ascii="Times New Roman" w:hAnsi="Times New Roman" w:cs="Times New Roman"/>
+          <w:sz w:val="24"/>
+          <w:szCs w:val="24"/>
+        </w:rPr>
+        <w:t>brindó</w:t>
+      </w:r>
+      <w:r>
+        <w:rPr>
+          <w:rFonts w:ascii="Times New Roman" w:hAnsi="Times New Roman" w:cs="Times New Roman"/>
+          <w:sz w:val="24"/>
+          <w:szCs w:val="24"/>
+        </w:rPr>
+        <w:t xml:space="preserve"> y los recursos en las diversas plataformas como Google y YouTube encontramos diversas formas del montaje cada vez más eficientes en búsqueda de un mejor programa. </w:t>
+      </w:r>
+      <w:r>
+        <w:rPr>
+          <w:rFonts w:ascii="Times New Roman" w:hAnsi="Times New Roman" w:cs="Times New Roman"/>
+          <w:sz w:val="24"/>
+          <w:szCs w:val="24"/>
         </w:rPr>
         <w:t>Finalmente,</w:t>
       </w:r>
@@ -715,7 +1601,6 @@
           <w:rFonts w:ascii="Times New Roman" w:hAnsi="Times New Roman" w:cs="Times New Roman"/>
           <w:sz w:val="24"/>
           <w:szCs w:val="24"/>
-          <w:lang w:val="es-ES"/>
         </w:rPr>
         <w:t xml:space="preserve"> y es en la etapa que nos encontramos es empezar a implementar los algoritmos necesarios con el lenguaje de C++ para poder buscar eficiencia y </w:t>
       </w:r>
@@ -724,19 +1609,26 @@
           <w:rFonts w:ascii="Times New Roman" w:hAnsi="Times New Roman" w:cs="Times New Roman"/>
           <w:sz w:val="24"/>
           <w:szCs w:val="24"/>
-          <w:lang w:val="es-ES"/>
-        </w:rPr>
-        <w:t xml:space="preserve">un funcionamiento correcto, tal vez en esta hay mas </w:t>
-      </w:r>
-      <w:r>
-        <w:rPr>
-          <w:rFonts w:ascii="Times New Roman" w:hAnsi="Times New Roman" w:cs="Times New Roman"/>
-          <w:sz w:val="24"/>
-          <w:szCs w:val="24"/>
-          <w:lang w:val="es-ES"/>
-        </w:rPr>
-        <w:lastRenderedPageBreak/>
-        <w:t>problemas ya que a veces el programa puede romperse o se busca que este sea lo más completo para brindarle al usuario una experiencia a la altura. Aunque con la presentación de nuevos y diversos problemas, podemos encontrar soluciones que mejoren adecuadamente el programa completo.</w:t>
+        </w:rPr>
+        <w:t xml:space="preserve">un funcionamiento correcto, tal vez en esta hay </w:t>
+      </w:r>
+      <w:proofErr w:type="spellStart"/>
+      <w:r>
+        <w:rPr>
+          <w:rFonts w:ascii="Times New Roman" w:hAnsi="Times New Roman" w:cs="Times New Roman"/>
+          <w:sz w:val="24"/>
+          <w:szCs w:val="24"/>
+        </w:rPr>
+        <w:t>mas</w:t>
+      </w:r>
+      <w:proofErr w:type="spellEnd"/>
+      <w:r>
+        <w:rPr>
+          <w:rFonts w:ascii="Times New Roman" w:hAnsi="Times New Roman" w:cs="Times New Roman"/>
+          <w:sz w:val="24"/>
+          <w:szCs w:val="24"/>
+        </w:rPr>
+        <w:t xml:space="preserve"> problemas ya que a veces el programa puede romperse o se busca que este sea lo más completo para brindarle al usuario una experiencia a la altura. Aunque con la presentación de nuevos y diversos problemas, podemos encontrar soluciones que mejoren adecuadamente el programa completo.</w:t>
       </w:r>
     </w:p>
     <w:p>
@@ -746,7 +1638,6 @@
           <w:rFonts w:ascii="Times New Roman" w:hAnsi="Times New Roman" w:cs="Times New Roman"/>
           <w:sz w:val="24"/>
           <w:szCs w:val="24"/>
-          <w:lang w:val="es-ES"/>
         </w:rPr>
       </w:pPr>
     </w:p>
@@ -755,21 +1646,29 @@
         <w:spacing w:line="360" w:lineRule="auto"/>
         <w:rPr>
           <w:rFonts w:ascii="Times New Roman" w:hAnsi="Times New Roman" w:cs="Times New Roman"/>
-          <w:b/>
-          <w:bCs/>
-          <w:sz w:val="24"/>
-          <w:szCs w:val="24"/>
-          <w:lang w:val="es-ES"/>
-        </w:rPr>
-      </w:pPr>
-      <w:r>
-        <w:rPr>
-          <w:rFonts w:ascii="Times New Roman" w:hAnsi="Times New Roman" w:cs="Times New Roman"/>
-          <w:b/>
-          <w:bCs/>
-          <w:sz w:val="24"/>
-          <w:szCs w:val="24"/>
-          <w:lang w:val="es-ES"/>
+          <w:sz w:val="24"/>
+          <w:szCs w:val="24"/>
+        </w:rPr>
+      </w:pPr>
+    </w:p>
+    <w:p>
+      <w:pPr>
+        <w:spacing w:line="360" w:lineRule="auto"/>
+        <w:rPr>
+          <w:rFonts w:ascii="Times New Roman" w:hAnsi="Times New Roman" w:cs="Times New Roman"/>
+          <w:b/>
+          <w:bCs/>
+          <w:sz w:val="24"/>
+          <w:szCs w:val="24"/>
+        </w:rPr>
+      </w:pPr>
+      <w:r>
+        <w:rPr>
+          <w:rFonts w:ascii="Times New Roman" w:hAnsi="Times New Roman" w:cs="Times New Roman"/>
+          <w:b/>
+          <w:bCs/>
+          <w:sz w:val="24"/>
+          <w:szCs w:val="24"/>
         </w:rPr>
         <w:t>Evolución de la solución y consideraciones en la implementación:</w:t>
       </w:r>
@@ -781,24 +1680,85 @@
           <w:rFonts w:ascii="Times New Roman" w:hAnsi="Times New Roman" w:cs="Times New Roman"/>
           <w:sz w:val="24"/>
           <w:szCs w:val="24"/>
-          <w:lang w:val="es-ES"/>
-        </w:rPr>
-      </w:pPr>
-      <w:r>
-        <w:rPr>
-          <w:rFonts w:ascii="Times New Roman" w:hAnsi="Times New Roman" w:cs="Times New Roman"/>
-          <w:sz w:val="24"/>
-          <w:szCs w:val="24"/>
-          <w:lang w:val="es-ES"/>
-        </w:rPr>
-        <w:t xml:space="preserve">Con la compresión mucho mas amplia del problema y con el poco desarrollo que le hemos venido dando, encontramos cada vez mas soluciones que pueden ser mas eficientes y ese es siempre el objetivo que se busca del trabajo. Poco a poco encontramos que montando un sistema de leds simples se puede solucionar y con dispositivos sencillos, pero con un entendimiento adecuado y con asesoramiento hemos encontrado que con un hardware mucho mas avanzado e implementado </w:t>
-      </w:r>
-      <w:r>
-        <w:rPr>
-          <w:rFonts w:ascii="Times New Roman" w:hAnsi="Times New Roman" w:cs="Times New Roman"/>
-          <w:sz w:val="24"/>
-          <w:szCs w:val="24"/>
-          <w:lang w:val="es-ES"/>
+        </w:rPr>
+      </w:pPr>
+      <w:r>
+        <w:rPr>
+          <w:rFonts w:ascii="Times New Roman" w:hAnsi="Times New Roman" w:cs="Times New Roman"/>
+          <w:sz w:val="24"/>
+          <w:szCs w:val="24"/>
+        </w:rPr>
+        <w:t xml:space="preserve">Con la compresión mucho </w:t>
+      </w:r>
+      <w:r>
+        <w:rPr>
+          <w:rFonts w:ascii="Times New Roman" w:hAnsi="Times New Roman" w:cs="Times New Roman"/>
+          <w:sz w:val="24"/>
+          <w:szCs w:val="24"/>
+        </w:rPr>
+        <w:t>más</w:t>
+      </w:r>
+      <w:r>
+        <w:rPr>
+          <w:rFonts w:ascii="Times New Roman" w:hAnsi="Times New Roman" w:cs="Times New Roman"/>
+          <w:sz w:val="24"/>
+          <w:szCs w:val="24"/>
+        </w:rPr>
+        <w:t xml:space="preserve"> amplia del problema y con el poco desarrollo que le hemos venido dando, encontramos cada vez </w:t>
+      </w:r>
+      <w:r>
+        <w:rPr>
+          <w:rFonts w:ascii="Times New Roman" w:hAnsi="Times New Roman" w:cs="Times New Roman"/>
+          <w:sz w:val="24"/>
+          <w:szCs w:val="24"/>
+        </w:rPr>
+        <w:t>más</w:t>
+      </w:r>
+      <w:r>
+        <w:rPr>
+          <w:rFonts w:ascii="Times New Roman" w:hAnsi="Times New Roman" w:cs="Times New Roman"/>
+          <w:sz w:val="24"/>
+          <w:szCs w:val="24"/>
+        </w:rPr>
+        <w:t xml:space="preserve"> soluciones que pueden ser </w:t>
+      </w:r>
+      <w:r>
+        <w:rPr>
+          <w:rFonts w:ascii="Times New Roman" w:hAnsi="Times New Roman" w:cs="Times New Roman"/>
+          <w:sz w:val="24"/>
+          <w:szCs w:val="24"/>
+        </w:rPr>
+        <w:t>más</w:t>
+      </w:r>
+      <w:r>
+        <w:rPr>
+          <w:rFonts w:ascii="Times New Roman" w:hAnsi="Times New Roman" w:cs="Times New Roman"/>
+          <w:sz w:val="24"/>
+          <w:szCs w:val="24"/>
+        </w:rPr>
+        <w:t xml:space="preserve"> eficientes y ese es siempre el objetivo que se busca del trabajo. Poco a poco encontramos que montando un sistema de leds simples se puede solucionar y con dispositivos sencillos, pero con un entendimiento adecuado y con asesoramiento hemos encontrado que con un hardware mucho </w:t>
+      </w:r>
+      <w:r>
+        <w:rPr>
+          <w:rFonts w:ascii="Times New Roman" w:hAnsi="Times New Roman" w:cs="Times New Roman"/>
+          <w:sz w:val="24"/>
+          <w:szCs w:val="24"/>
+        </w:rPr>
+        <w:t>más</w:t>
+      </w:r>
+      <w:r>
+        <w:rPr>
+          <w:rFonts w:ascii="Times New Roman" w:hAnsi="Times New Roman" w:cs="Times New Roman"/>
+          <w:sz w:val="24"/>
+          <w:szCs w:val="24"/>
+        </w:rPr>
+        <w:t xml:space="preserve"> avanzado e implementado </w:t>
+      </w:r>
+      <w:r>
+        <w:rPr>
+          <w:rFonts w:ascii="Times New Roman" w:hAnsi="Times New Roman" w:cs="Times New Roman"/>
+          <w:sz w:val="24"/>
+          <w:szCs w:val="24"/>
         </w:rPr>
         <w:t>un</w:t>
       </w:r>
@@ -807,7 +1767,6 @@
           <w:rFonts w:ascii="Times New Roman" w:hAnsi="Times New Roman" w:cs="Times New Roman"/>
           <w:sz w:val="24"/>
           <w:szCs w:val="24"/>
-          <w:lang w:val="es-ES"/>
         </w:rPr>
         <w:t xml:space="preserve"> código cada vez </w:t>
       </w:r>
@@ -816,7 +1775,6 @@
           <w:rFonts w:ascii="Times New Roman" w:hAnsi="Times New Roman" w:cs="Times New Roman"/>
           <w:sz w:val="24"/>
           <w:szCs w:val="24"/>
-          <w:lang w:val="es-ES"/>
         </w:rPr>
         <w:t>más</w:t>
       </w:r>
@@ -825,7 +1783,6 @@
           <w:rFonts w:ascii="Times New Roman" w:hAnsi="Times New Roman" w:cs="Times New Roman"/>
           <w:sz w:val="24"/>
           <w:szCs w:val="24"/>
-          <w:lang w:val="es-ES"/>
         </w:rPr>
         <w:t xml:space="preserve"> eficiente</w:t>
       </w:r>
@@ -834,7 +1791,6 @@
           <w:rFonts w:ascii="Times New Roman" w:hAnsi="Times New Roman" w:cs="Times New Roman"/>
           <w:sz w:val="24"/>
           <w:szCs w:val="24"/>
-          <w:lang w:val="es-ES"/>
         </w:rPr>
         <w:t>,</w:t>
       </w:r>
@@ -843,7 +1799,6 @@
           <w:rFonts w:ascii="Times New Roman" w:hAnsi="Times New Roman" w:cs="Times New Roman"/>
           <w:sz w:val="24"/>
           <w:szCs w:val="24"/>
-          <w:lang w:val="es-ES"/>
         </w:rPr>
         <w:t xml:space="preserve"> por medio de punteros y matrices, el problema se </w:t>
       </w:r>
@@ -852,16 +1807,46 @@
           <w:rFonts w:ascii="Times New Roman" w:hAnsi="Times New Roman" w:cs="Times New Roman"/>
           <w:sz w:val="24"/>
           <w:szCs w:val="24"/>
-          <w:lang w:val="es-ES"/>
-        </w:rPr>
-        <w:t xml:space="preserve">puede adecuar y desarrollar para una solución mucho mas satisfactoria en cuanto a la entregaba que en un caso real se le debería hacer al cliente. A la hora de la entrega se puede considerar que está sujeta a cambios en pro del mejoramiento del sistema y que cada vez se busque estar mas satisfecho con el producto final, y probablemente </w:t>
-      </w:r>
-      <w:r>
-        <w:rPr>
-          <w:rFonts w:ascii="Times New Roman" w:hAnsi="Times New Roman" w:cs="Times New Roman"/>
-          <w:sz w:val="24"/>
-          <w:szCs w:val="24"/>
-          <w:lang w:val="es-ES"/>
+        </w:rPr>
+        <w:t xml:space="preserve">puede adecuar y desarrollar para una solución mucho </w:t>
+      </w:r>
+      <w:r>
+        <w:rPr>
+          <w:rFonts w:ascii="Times New Roman" w:hAnsi="Times New Roman" w:cs="Times New Roman"/>
+          <w:sz w:val="24"/>
+          <w:szCs w:val="24"/>
+        </w:rPr>
+        <w:t>más</w:t>
+      </w:r>
+      <w:r>
+        <w:rPr>
+          <w:rFonts w:ascii="Times New Roman" w:hAnsi="Times New Roman" w:cs="Times New Roman"/>
+          <w:sz w:val="24"/>
+          <w:szCs w:val="24"/>
+        </w:rPr>
+        <w:t xml:space="preserve"> satisfactoria en cuanto a la entregaba que en un caso real se le debería hacer al cliente. A la hora de la entrega se puede considerar que está sujeta a cambios en pro del mejoramiento del sistema y que cada vez se busque estar </w:t>
+      </w:r>
+      <w:r>
+        <w:rPr>
+          <w:rFonts w:ascii="Times New Roman" w:hAnsi="Times New Roman" w:cs="Times New Roman"/>
+          <w:sz w:val="24"/>
+          <w:szCs w:val="24"/>
+        </w:rPr>
+        <w:t>más</w:t>
+      </w:r>
+      <w:r>
+        <w:rPr>
+          <w:rFonts w:ascii="Times New Roman" w:hAnsi="Times New Roman" w:cs="Times New Roman"/>
+          <w:sz w:val="24"/>
+          <w:szCs w:val="24"/>
+        </w:rPr>
+        <w:t xml:space="preserve"> satisfecho con el producto final, y probablemente </w:t>
+      </w:r>
+      <w:r>
+        <w:rPr>
+          <w:rFonts w:ascii="Times New Roman" w:hAnsi="Times New Roman" w:cs="Times New Roman"/>
+          <w:sz w:val="24"/>
+          <w:szCs w:val="24"/>
         </w:rPr>
         <w:t>será</w:t>
       </w:r>
@@ -870,18 +1855,8 @@
           <w:rFonts w:ascii="Times New Roman" w:hAnsi="Times New Roman" w:cs="Times New Roman"/>
           <w:sz w:val="24"/>
           <w:szCs w:val="24"/>
-          <w:lang w:val="es-ES"/>
-        </w:rPr>
-        <w:t xml:space="preserve"> una solución avanzada, pero buscando que en ningún momento </w:t>
-      </w:r>
-      <w:r>
-        <w:rPr>
-          <w:rFonts w:ascii="Times New Roman" w:hAnsi="Times New Roman" w:cs="Times New Roman"/>
-          <w:sz w:val="24"/>
-          <w:szCs w:val="24"/>
-          <w:lang w:val="es-ES"/>
-        </w:rPr>
-        <w:t>se incumplan las restricciones ya señaladas en el parcial.</w:t>
+        </w:rPr>
+        <w:t xml:space="preserve"> una solución avanzada, pero buscando que en ningún momento se incumplan las restricciones ya señaladas en el parcial.</w:t>
       </w:r>
     </w:p>
     <w:p>
@@ -900,16 +1875,30 @@
           <w:rFonts w:ascii="Times New Roman" w:hAnsi="Times New Roman" w:cs="Times New Roman"/>
           <w:sz w:val="24"/>
           <w:szCs w:val="24"/>
-          <w:lang w:val="es-ES"/>
-        </w:rPr>
-        <w:t>Se desea realizar el montaje del circuito, sin embargo e</w:t>
-      </w:r>
-      <w:r>
-        <w:rPr>
-          <w:rFonts w:ascii="Times New Roman" w:hAnsi="Times New Roman" w:cs="Times New Roman"/>
-          <w:sz w:val="24"/>
-          <w:szCs w:val="24"/>
-          <w:lang w:val="es-ES"/>
+        </w:rPr>
+        <w:t xml:space="preserve">Se desea realizar el montaje del circuito, sin </w:t>
+      </w:r>
+      <w:r>
+        <w:rPr>
+          <w:rFonts w:ascii="Times New Roman" w:hAnsi="Times New Roman" w:cs="Times New Roman"/>
+          <w:sz w:val="24"/>
+          <w:szCs w:val="24"/>
+        </w:rPr>
+        <w:t>embargo,</w:t>
+      </w:r>
+      <w:r>
+        <w:rPr>
+          <w:rFonts w:ascii="Times New Roman" w:hAnsi="Times New Roman" w:cs="Times New Roman"/>
+          <w:sz w:val="24"/>
+          <w:szCs w:val="24"/>
+        </w:rPr>
+        <w:t xml:space="preserve"> e</w:t>
+      </w:r>
+      <w:r>
+        <w:rPr>
+          <w:rFonts w:ascii="Times New Roman" w:hAnsi="Times New Roman" w:cs="Times New Roman"/>
+          <w:sz w:val="24"/>
+          <w:szCs w:val="24"/>
         </w:rPr>
         <w:t>s</w:t>
       </w:r>
@@ -918,7 +1907,6 @@
           <w:rFonts w:ascii="Times New Roman" w:hAnsi="Times New Roman" w:cs="Times New Roman"/>
           <w:sz w:val="24"/>
           <w:szCs w:val="24"/>
-          <w:lang w:val="es-ES"/>
         </w:rPr>
         <w:t xml:space="preserve"> necesario comprender el funcionamiento del circuito integrado a utilizar </w:t>
       </w:r>
@@ -926,25 +1914,19 @@
         <w:rPr>
           <w:rFonts w:ascii="Times New Roman" w:hAnsi="Times New Roman" w:cs="Times New Roman"/>
         </w:rPr>
-        <w:t>74HC595</w:t>
-      </w:r>
-      <w:r>
-        <w:rPr>
-          <w:rFonts w:ascii="Times New Roman" w:hAnsi="Times New Roman" w:cs="Times New Roman"/>
-        </w:rPr>
-        <w:t xml:space="preserve">. A continuación se muestra la polarización del </w:t>
-      </w:r>
-      <w:r>
-        <w:rPr>
-          <w:rFonts w:ascii="Times New Roman" w:hAnsi="Times New Roman" w:cs="Times New Roman"/>
-        </w:rPr>
-        <w:t>74HC595</w:t>
-      </w:r>
-      <w:r>
-        <w:rPr>
-          <w:rFonts w:ascii="Times New Roman" w:hAnsi="Times New Roman" w:cs="Times New Roman"/>
-        </w:rPr>
-        <w:t xml:space="preserve">, en la </w:t>
+        <w:t xml:space="preserve">74HC595. A </w:t>
+      </w:r>
+      <w:r>
+        <w:rPr>
+          <w:rFonts w:ascii="Times New Roman" w:hAnsi="Times New Roman" w:cs="Times New Roman"/>
+        </w:rPr>
+        <w:t>continuación,</w:t>
+      </w:r>
+      <w:r>
+        <w:rPr>
+          <w:rFonts w:ascii="Times New Roman" w:hAnsi="Times New Roman" w:cs="Times New Roman"/>
+        </w:rPr>
+        <w:t xml:space="preserve"> se muestra la polarización del 74HC595, en la </w:t>
       </w:r>
       <w:r>
         <w:rPr>
@@ -972,9 +1954,7 @@
           <w:rFonts w:ascii="Times New Roman" w:hAnsi="Times New Roman" w:cs="Times New Roman"/>
           <w:sz w:val="24"/>
           <w:szCs w:val="24"/>
-          <w:lang w:val="es-ES"/>
-        </w:rPr>
-        <w:lastRenderedPageBreak/>
+        </w:rPr>
         <w:drawing>
           <wp:inline distT="0" distB="0" distL="0" distR="0" wp14:anchorId="7D96F583" wp14:editId="2355A438">
             <wp:extent cx="1958510" cy="2171888"/>
@@ -1020,22 +2000,23 @@
       <w:r>
         <w:t xml:space="preserve">Ilustración </w:t>
       </w:r>
-      <w:fldSimple w:instr=" SEQ Ilustración \* ARABIC ">
-        <w:r>
-          <w:rPr>
-            <w:noProof/>
-          </w:rPr>
-          <w:t>1</w:t>
-        </w:r>
-      </w:fldSimple>
-      <w:r>
-        <w:t xml:space="preserve">: Polarización </w:t>
-      </w:r>
-      <w:r>
-        <w:t>74HC595</w:t>
-      </w:r>
-      <w:r>
-        <w:t>.</w:t>
+      <w:r>
+        <w:fldChar w:fldCharType="begin"/>
+      </w:r>
+      <w:r>
+        <w:instrText xml:space="preserve"> SEQ Ilustración \* ARABIC </w:instrText>
+      </w:r>
+      <w:r>
+        <w:fldChar w:fldCharType="separate"/>
+      </w:r>
+      <w:r>
+        <w:t>1</w:t>
+      </w:r>
+      <w:r>
+        <w:fldChar w:fldCharType="end"/>
+      </w:r>
+      <w:r>
+        <w:t>: Polarización 74HC595.</w:t>
       </w:r>
     </w:p>
     <w:p/>
@@ -1053,40 +2034,72 @@
           <w:sz w:val="24"/>
           <w:szCs w:val="24"/>
         </w:rPr>
-        <w:t xml:space="preserve">Antes que nada se usaran los pines 10 y 16, los cuales reciben voltaje. El PIN 16 como se puede observar en la ilustración es la encargada de alimentar el circuito integrado. El voltaje minimo es de 2v y el máximo es de 6v. </w:t>
-      </w:r>
-      <w:r>
-        <w:rPr>
-          <w:rFonts w:ascii="Times New Roman" w:hAnsi="Times New Roman" w:cs="Times New Roman"/>
-          <w:sz w:val="24"/>
-          <w:szCs w:val="24"/>
-        </w:rPr>
-        <w:t>El PIN 10 recibe pequeños pulsos de energia, los cuales reiniciaran a los valores pedeterminados del circuitos, es decir cada bit será igual a 0, en el caso de que asi se requiera.</w:t>
-      </w:r>
-    </w:p>
-    <w:p>
-      <w:pPr>
-        <w:rPr>
-          <w:rFonts w:ascii="Times New Roman" w:hAnsi="Times New Roman" w:cs="Times New Roman"/>
-          <w:sz w:val="24"/>
-          <w:szCs w:val="24"/>
-        </w:rPr>
-      </w:pPr>
-      <w:r>
-        <w:rPr>
-          <w:rFonts w:ascii="Times New Roman" w:hAnsi="Times New Roman" w:cs="Times New Roman"/>
-          <w:sz w:val="24"/>
-          <w:szCs w:val="24"/>
-        </w:rPr>
-        <w:t>El circuito integrado es capaz de manipular cadenas de 8 bits, por tanto es necesario utilizar 8</w:t>
-      </w:r>
-      <w:r>
-        <w:rPr>
-          <w:rFonts w:ascii="Times New Roman" w:hAnsi="Times New Roman" w:cs="Times New Roman"/>
-          <w:sz w:val="24"/>
-          <w:szCs w:val="24"/>
-        </w:rPr>
-        <w:t xml:space="preserve"> dispositivos</w:t>
+        <w:lastRenderedPageBreak/>
+        <w:t xml:space="preserve">Antes que </w:t>
+      </w:r>
+      <w:r>
+        <w:rPr>
+          <w:rFonts w:ascii="Times New Roman" w:hAnsi="Times New Roman" w:cs="Times New Roman"/>
+          <w:sz w:val="24"/>
+          <w:szCs w:val="24"/>
+        </w:rPr>
+        <w:t>nada,</w:t>
+      </w:r>
+      <w:r>
+        <w:rPr>
+          <w:rFonts w:ascii="Times New Roman" w:hAnsi="Times New Roman" w:cs="Times New Roman"/>
+          <w:sz w:val="24"/>
+          <w:szCs w:val="24"/>
+        </w:rPr>
+        <w:t xml:space="preserve"> se usaran los pines 10 y 16, los cuales reciben voltaje. El PIN 16 como se puede observar en la ilustración es la encargada de alimentar el circuito integrado. El voltaje </w:t>
+      </w:r>
+      <w:r>
+        <w:rPr>
+          <w:rFonts w:ascii="Times New Roman" w:hAnsi="Times New Roman" w:cs="Times New Roman"/>
+          <w:sz w:val="24"/>
+          <w:szCs w:val="24"/>
+        </w:rPr>
+        <w:t>mínimo</w:t>
+      </w:r>
+      <w:r>
+        <w:rPr>
+          <w:rFonts w:ascii="Times New Roman" w:hAnsi="Times New Roman" w:cs="Times New Roman"/>
+          <w:sz w:val="24"/>
+          <w:szCs w:val="24"/>
+        </w:rPr>
+        <w:t xml:space="preserve"> es de 2v y el máximo es de 6v. </w:t>
+      </w:r>
+      <w:r>
+        <w:rPr>
+          <w:rFonts w:ascii="Times New Roman" w:hAnsi="Times New Roman" w:cs="Times New Roman"/>
+          <w:sz w:val="24"/>
+          <w:szCs w:val="24"/>
+        </w:rPr>
+        <w:t xml:space="preserve">El PIN 10 recibe pequeños pulsos de </w:t>
+      </w:r>
+      <w:r>
+        <w:rPr>
+          <w:rFonts w:ascii="Times New Roman" w:hAnsi="Times New Roman" w:cs="Times New Roman"/>
+          <w:sz w:val="24"/>
+          <w:szCs w:val="24"/>
+        </w:rPr>
+        <w:t>energía</w:t>
+      </w:r>
+      <w:r>
+        <w:rPr>
+          <w:rFonts w:ascii="Times New Roman" w:hAnsi="Times New Roman" w:cs="Times New Roman"/>
+          <w:sz w:val="24"/>
+          <w:szCs w:val="24"/>
+        </w:rPr>
+        <w:t xml:space="preserve">, los cuales reiniciaran a los valores </w:t>
+      </w:r>
+      <w:r>
+        <w:rPr>
+          <w:rFonts w:ascii="Times New Roman" w:hAnsi="Times New Roman" w:cs="Times New Roman"/>
+          <w:sz w:val="24"/>
+          <w:szCs w:val="24"/>
+        </w:rPr>
+        <w:t>predeterminados</w:t>
       </w:r>
       <w:r>
         <w:rPr>
@@ -1102,15 +2115,64 @@
           <w:sz w:val="24"/>
           <w:szCs w:val="24"/>
         </w:rPr>
-        <w:t>74HC595</w:t>
-      </w:r>
-      <w:r>
-        <w:rPr>
-          <w:rFonts w:ascii="Times New Roman" w:hAnsi="Times New Roman" w:cs="Times New Roman"/>
-          <w:sz w:val="24"/>
-          <w:szCs w:val="24"/>
-        </w:rPr>
-        <w:t>, con el fin de representar una matriz de 8 x 8.</w:t>
+        <w:t>del circuito</w:t>
+      </w:r>
+      <w:r>
+        <w:rPr>
+          <w:rFonts w:ascii="Times New Roman" w:hAnsi="Times New Roman" w:cs="Times New Roman"/>
+          <w:sz w:val="24"/>
+          <w:szCs w:val="24"/>
+        </w:rPr>
+        <w:t xml:space="preserve">, es decir cada bit será igual a 0, en el caso de que </w:t>
+      </w:r>
+      <w:r>
+        <w:rPr>
+          <w:rFonts w:ascii="Times New Roman" w:hAnsi="Times New Roman" w:cs="Times New Roman"/>
+          <w:sz w:val="24"/>
+          <w:szCs w:val="24"/>
+        </w:rPr>
+        <w:t>así</w:t>
+      </w:r>
+      <w:r>
+        <w:rPr>
+          <w:rFonts w:ascii="Times New Roman" w:hAnsi="Times New Roman" w:cs="Times New Roman"/>
+          <w:sz w:val="24"/>
+          <w:szCs w:val="24"/>
+        </w:rPr>
+        <w:t xml:space="preserve"> se requiera.</w:t>
+      </w:r>
+    </w:p>
+    <w:p>
+      <w:pPr>
+        <w:rPr>
+          <w:rFonts w:ascii="Times New Roman" w:hAnsi="Times New Roman" w:cs="Times New Roman"/>
+          <w:sz w:val="24"/>
+          <w:szCs w:val="24"/>
+        </w:rPr>
+      </w:pPr>
+      <w:r>
+        <w:rPr>
+          <w:rFonts w:ascii="Times New Roman" w:hAnsi="Times New Roman" w:cs="Times New Roman"/>
+          <w:sz w:val="24"/>
+          <w:szCs w:val="24"/>
+        </w:rPr>
+        <w:t xml:space="preserve">El circuito integrado es capaz de manipular cadenas de 8 bits, por </w:t>
+      </w:r>
+      <w:r>
+        <w:rPr>
+          <w:rFonts w:ascii="Times New Roman" w:hAnsi="Times New Roman" w:cs="Times New Roman"/>
+          <w:sz w:val="24"/>
+          <w:szCs w:val="24"/>
+        </w:rPr>
+        <w:t>tanto,</w:t>
+      </w:r>
+      <w:r>
+        <w:rPr>
+          <w:rFonts w:ascii="Times New Roman" w:hAnsi="Times New Roman" w:cs="Times New Roman"/>
+          <w:sz w:val="24"/>
+          <w:szCs w:val="24"/>
+        </w:rPr>
+        <w:t xml:space="preserve"> es necesario utilizar 8 dispositivos 74HC595, con el fin de representar una matriz de 8 x 8.</w:t>
       </w:r>
     </w:p>
     <w:p>
@@ -1174,14 +2236,21 @@
       <w:r>
         <w:t xml:space="preserve">Ilustración </w:t>
       </w:r>
-      <w:fldSimple w:instr=" SEQ Ilustración \* ARABIC ">
-        <w:r>
-          <w:rPr>
-            <w:noProof/>
-          </w:rPr>
-          <w:t>2</w:t>
-        </w:r>
-      </w:fldSimple>
+      <w:r>
+        <w:fldChar w:fldCharType="begin"/>
+      </w:r>
+      <w:r>
+        <w:instrText xml:space="preserve"> SEQ Ilustración \* ARABIC </w:instrText>
+      </w:r>
+      <w:r>
+        <w:fldChar w:fldCharType="separate"/>
+      </w:r>
+      <w:r>
+        <w:t>2</w:t>
+      </w:r>
+      <w:r>
+        <w:fldChar w:fldCharType="end"/>
+      </w:r>
       <w:r>
         <w:t>: LED</w:t>
       </w:r>
@@ -1222,15 +2291,65 @@
           <w:sz w:val="24"/>
           <w:szCs w:val="24"/>
         </w:rPr>
-        <w:t xml:space="preserve"> El ánodo  se identifica como la salida que tiene un dobles, es decir, la que se localiza a la derecha de la ilustración.</w:t>
-      </w:r>
-      <w:r>
-        <w:rPr>
-          <w:rFonts w:ascii="Times New Roman" w:hAnsi="Times New Roman" w:cs="Times New Roman"/>
-          <w:sz w:val="24"/>
-          <w:szCs w:val="24"/>
-        </w:rPr>
-        <w:t xml:space="preserve"> El anodo será conectado a la </w:t>
+        <w:t xml:space="preserve"> El </w:t>
+      </w:r>
+      <w:r>
+        <w:rPr>
+          <w:rFonts w:ascii="Times New Roman" w:hAnsi="Times New Roman" w:cs="Times New Roman"/>
+          <w:sz w:val="24"/>
+          <w:szCs w:val="24"/>
+        </w:rPr>
+        <w:t>ánodo se</w:t>
+      </w:r>
+      <w:r>
+        <w:rPr>
+          <w:rFonts w:ascii="Times New Roman" w:hAnsi="Times New Roman" w:cs="Times New Roman"/>
+          <w:sz w:val="24"/>
+          <w:szCs w:val="24"/>
+        </w:rPr>
+        <w:t xml:space="preserve"> identifica como la salida que tiene </w:t>
+      </w:r>
+      <w:proofErr w:type="gramStart"/>
+      <w:r>
+        <w:rPr>
+          <w:rFonts w:ascii="Times New Roman" w:hAnsi="Times New Roman" w:cs="Times New Roman"/>
+          <w:sz w:val="24"/>
+          <w:szCs w:val="24"/>
+        </w:rPr>
+        <w:t>un dobles</w:t>
+      </w:r>
+      <w:proofErr w:type="gramEnd"/>
+      <w:r>
+        <w:rPr>
+          <w:rFonts w:ascii="Times New Roman" w:hAnsi="Times New Roman" w:cs="Times New Roman"/>
+          <w:sz w:val="24"/>
+          <w:szCs w:val="24"/>
+        </w:rPr>
+        <w:t>, es decir, la que se localiza a la derecha de la ilustración.</w:t>
+      </w:r>
+      <w:r>
+        <w:rPr>
+          <w:rFonts w:ascii="Times New Roman" w:hAnsi="Times New Roman" w:cs="Times New Roman"/>
+          <w:sz w:val="24"/>
+          <w:szCs w:val="24"/>
+        </w:rPr>
+        <w:t xml:space="preserve"> El </w:t>
+      </w:r>
+      <w:r>
+        <w:rPr>
+          <w:rFonts w:ascii="Times New Roman" w:hAnsi="Times New Roman" w:cs="Times New Roman"/>
+          <w:sz w:val="24"/>
+          <w:szCs w:val="24"/>
+        </w:rPr>
+        <w:t>ánodo</w:t>
+      </w:r>
+      <w:r>
+        <w:rPr>
+          <w:rFonts w:ascii="Times New Roman" w:hAnsi="Times New Roman" w:cs="Times New Roman"/>
+          <w:sz w:val="24"/>
+          <w:szCs w:val="24"/>
+        </w:rPr>
+        <w:t xml:space="preserve"> será conectado a la </w:t>
       </w:r>
       <w:r>
         <w:rPr>
@@ -1246,23 +2365,23 @@
           <w:sz w:val="24"/>
           <w:szCs w:val="24"/>
         </w:rPr>
-        <w:t xml:space="preserve">uente de voltaje, la cual será dado por el </w:t>
-      </w:r>
-      <w:r>
-        <w:rPr>
-          <w:rFonts w:ascii="Times New Roman" w:hAnsi="Times New Roman" w:cs="Times New Roman"/>
-          <w:sz w:val="24"/>
-          <w:szCs w:val="24"/>
-        </w:rPr>
-        <w:t>74HC595</w:t>
-      </w:r>
-      <w:r>
-        <w:rPr>
-          <w:rFonts w:ascii="Times New Roman" w:hAnsi="Times New Roman" w:cs="Times New Roman"/>
-          <w:sz w:val="24"/>
-          <w:szCs w:val="24"/>
-        </w:rPr>
-        <w:t>. El catodo será conectado a la salida de GND del circuito integrado o PIN</w:t>
+        <w:t xml:space="preserve">uente de voltaje, la cual será dado por el 74HC595. El </w:t>
+      </w:r>
+      <w:r>
+        <w:rPr>
+          <w:rFonts w:ascii="Times New Roman" w:hAnsi="Times New Roman" w:cs="Times New Roman"/>
+          <w:sz w:val="24"/>
+          <w:szCs w:val="24"/>
+        </w:rPr>
+        <w:t>cátodo</w:t>
+      </w:r>
+      <w:r>
+        <w:rPr>
+          <w:rFonts w:ascii="Times New Roman" w:hAnsi="Times New Roman" w:cs="Times New Roman"/>
+          <w:sz w:val="24"/>
+          <w:szCs w:val="24"/>
+        </w:rPr>
+        <w:t xml:space="preserve"> será conectado a la salida de GND del circuito integrado o PIN</w:t>
       </w:r>
       <w:r>
         <w:rPr>
@@ -1294,47 +2413,7 @@
           <w:sz w:val="24"/>
           <w:szCs w:val="24"/>
         </w:rPr>
-        <w:t>a</w:t>
-      </w:r>
-      <w:r>
-        <w:rPr>
-          <w:rFonts w:ascii="Times New Roman" w:hAnsi="Times New Roman" w:cs="Times New Roman"/>
-          <w:sz w:val="24"/>
-          <w:szCs w:val="24"/>
-        </w:rPr>
-        <w:t>rduino.</w:t>
-      </w:r>
-      <w:r>
-        <w:rPr>
-          <w:rFonts w:ascii="Times New Roman" w:hAnsi="Times New Roman" w:cs="Times New Roman"/>
-          <w:sz w:val="24"/>
-          <w:szCs w:val="24"/>
-        </w:rPr>
-        <w:t xml:space="preserve"> Cabe destacar que cada una de las salidas del </w:t>
-      </w:r>
-      <w:r>
-        <w:rPr>
-          <w:rFonts w:ascii="Times New Roman" w:hAnsi="Times New Roman" w:cs="Times New Roman"/>
-          <w:sz w:val="24"/>
-          <w:szCs w:val="24"/>
-        </w:rPr>
-        <w:t>74HC595</w:t>
-      </w:r>
-      <w:r>
-        <w:rPr>
-          <w:rFonts w:ascii="Times New Roman" w:hAnsi="Times New Roman" w:cs="Times New Roman"/>
-          <w:sz w:val="24"/>
-          <w:szCs w:val="24"/>
-        </w:rPr>
-        <w:t xml:space="preserve"> seran  serás conetadas a los anodos de cada LED, con el fin de vincular 8 LEDS a cada circuito </w:t>
-      </w:r>
-      <w:r>
-        <w:rPr>
-          <w:rFonts w:ascii="Times New Roman" w:hAnsi="Times New Roman" w:cs="Times New Roman"/>
-          <w:sz w:val="24"/>
-          <w:szCs w:val="24"/>
-        </w:rPr>
-        <w:t>74HC595</w:t>
+        <w:t>Arduino</w:t>
       </w:r>
       <w:r>
         <w:rPr>
@@ -1343,6 +2422,46 @@
           <w:szCs w:val="24"/>
         </w:rPr>
         <w:t>.</w:t>
+      </w:r>
+      <w:r>
+        <w:rPr>
+          <w:rFonts w:ascii="Times New Roman" w:hAnsi="Times New Roman" w:cs="Times New Roman"/>
+          <w:sz w:val="24"/>
+          <w:szCs w:val="24"/>
+        </w:rPr>
+        <w:t xml:space="preserve"> Cabe destacar que cada una de las salidas del 74HC595 </w:t>
+      </w:r>
+      <w:r>
+        <w:rPr>
+          <w:rFonts w:ascii="Times New Roman" w:hAnsi="Times New Roman" w:cs="Times New Roman"/>
+          <w:sz w:val="24"/>
+          <w:szCs w:val="24"/>
+        </w:rPr>
+        <w:t>serán conectadas</w:t>
+      </w:r>
+      <w:r>
+        <w:rPr>
+          <w:rFonts w:ascii="Times New Roman" w:hAnsi="Times New Roman" w:cs="Times New Roman"/>
+          <w:sz w:val="24"/>
+          <w:szCs w:val="24"/>
+        </w:rPr>
+        <w:t xml:space="preserve"> a los </w:t>
+      </w:r>
+      <w:r>
+        <w:rPr>
+          <w:rFonts w:ascii="Times New Roman" w:hAnsi="Times New Roman" w:cs="Times New Roman"/>
+          <w:sz w:val="24"/>
+          <w:szCs w:val="24"/>
+        </w:rPr>
+        <w:t>ánodos</w:t>
+      </w:r>
+      <w:r>
+        <w:rPr>
+          <w:rFonts w:ascii="Times New Roman" w:hAnsi="Times New Roman" w:cs="Times New Roman"/>
+          <w:sz w:val="24"/>
+          <w:szCs w:val="24"/>
+        </w:rPr>
+        <w:t xml:space="preserve"> de cada LED, con el fin de vincular 8 LEDS a cada circuito 74HC595.</w:t>
       </w:r>
     </w:p>
     <w:sectPr>
@@ -1358,6 +2477,119 @@
 <file path=word/numbering.xml><?xml version="1.0" encoding="utf-8"?>
 <w:numbering xmlns:wpc="http://schemas.microsoft.com/office/word/2010/wordprocessingCanvas" xmlns:cx="http://schemas.microsoft.com/office/drawing/2014/chartex" xmlns:cx1="http://schemas.microsoft.com/office/drawing/2015/9/8/chartex" xmlns:cx2="http://schemas.microsoft.com/office/drawing/2015/10/21/chartex" xmlns:cx3="http://schemas.microsoft.com/office/drawing/2016/5/9/chartex" xmlns:cx4="http://schemas.microsoft.com/office/drawing/2016/5/10/chartex" xmlns:cx5="http://schemas.microsoft.com/office/drawing/2016/5/11/chartex" xmlns:cx6="http://schemas.microsoft.com/office/drawing/2016/5/12/chartex" xmlns:cx7="http://schemas.microsoft.com/office/drawing/2016/5/13/chartex" xmlns:cx8="http://schemas.microsoft.com/office/drawing/2016/5/14/chartex" xmlns:mc="http://schemas.openxmlformats.org/markup-compatibility/2006" xmlns:aink="http://schemas.microsoft.com/office/drawing/2016/ink" xmlns:am3d="http://schemas.microsoft.com/office/drawing/2017/model3d" xmlns:o="urn:schemas-microsoft-com:office:office" xmlns:oel="http://schemas.microsoft.com/office/2019/extlst" xmlns:r="http://schemas.openxmlformats.org/officeDocument/2006/relationships" xmlns:m="http://schemas.openxmlformats.org/officeDocument/2006/math" xmlns:v="urn:schemas-microsoft-com:vml" xmlns:wp14="http://schemas.microsoft.com/office/word/2010/wordprocessingDrawing" xmlns:wp="http://schemas.openxmlformats.org/drawingml/2006/wordprocessingDrawing" xmlns:w10="urn:schemas-microsoft-com:office:word" xmlns:w="http://schemas.openxmlformats.org/wordprocessingml/2006/main" xmlns:w14="http://schemas.microsoft.com/office/word/2010/wordml" xmlns:w15="http://schemas.microsoft.com/office/word/2012/wordml" xmlns:w16cex="http://schemas.microsoft.com/office/word/2018/wordml/cex" xmlns:w16cid="http://schemas.microsoft.com/office/word/2016/wordml/cid" xmlns:w16="http://schemas.microsoft.com/office/word/2018/wordml" xmlns:w16sdtdh="http://schemas.microsoft.com/office/word/2020/wordml/sdtdatahash" xmlns:w16se="http://schemas.microsoft.com/office/word/2015/wordml/symex" xmlns:wpg="http://schemas.microsoft.com/office/word/2010/wordprocessingGroup" xmlns:wpi="http://schemas.microsoft.com/office/word/2010/wordprocessingInk" xmlns:wne="http://schemas.microsoft.com/office/word/2006/wordml" xmlns:wps="http://schemas.microsoft.com/office/word/2010/wordprocessingShape" mc:Ignorable="w14 w15 w16se w16cid w16 w16cex w16sdtdh wp14">
   <w:abstractNum w:abstractNumId="0" w15:restartNumberingAfterBreak="0">
+    <w:nsid w:val="155223AA"/>
+    <w:multiLevelType w:val="hybridMultilevel"/>
+    <w:tmpl w:val="AEF0DF18"/>
+    <w:lvl w:ilvl="0" w:tplc="240A0001">
+      <w:start w:val="1"/>
+      <w:numFmt w:val="bullet"/>
+      <w:lvlText w:val=""/>
+      <w:lvlJc w:val="left"/>
+      <w:pPr>
+        <w:ind w:left="720" w:hanging="360"/>
+      </w:pPr>
+      <w:rPr>
+        <w:rFonts w:ascii="Symbol" w:hAnsi="Symbol" w:hint="default"/>
+      </w:rPr>
+    </w:lvl>
+    <w:lvl w:ilvl="1" w:tplc="240A0003" w:tentative="1">
+      <w:start w:val="1"/>
+      <w:numFmt w:val="bullet"/>
+      <w:lvlText w:val="o"/>
+      <w:lvlJc w:val="left"/>
+      <w:pPr>
+        <w:ind w:left="1440" w:hanging="360"/>
+      </w:pPr>
+      <w:rPr>
+        <w:rFonts w:ascii="Courier New" w:hAnsi="Courier New" w:cs="Courier New" w:hint="default"/>
+      </w:rPr>
+    </w:lvl>
+    <w:lvl w:ilvl="2" w:tplc="240A0005" w:tentative="1">
+      <w:start w:val="1"/>
+      <w:numFmt w:val="bullet"/>
+      <w:lvlText w:val=""/>
+      <w:lvlJc w:val="left"/>
+      <w:pPr>
+        <w:ind w:left="2160" w:hanging="360"/>
+      </w:pPr>
+      <w:rPr>
+        <w:rFonts w:ascii="Wingdings" w:hAnsi="Wingdings" w:hint="default"/>
+      </w:rPr>
+    </w:lvl>
+    <w:lvl w:ilvl="3" w:tplc="240A0001" w:tentative="1">
+      <w:start w:val="1"/>
+      <w:numFmt w:val="bullet"/>
+      <w:lvlText w:val=""/>
+      <w:lvlJc w:val="left"/>
+      <w:pPr>
+        <w:ind w:left="2880" w:hanging="360"/>
+      </w:pPr>
+      <w:rPr>
+        <w:rFonts w:ascii="Symbol" w:hAnsi="Symbol" w:hint="default"/>
+      </w:rPr>
+    </w:lvl>
+    <w:lvl w:ilvl="4" w:tplc="240A0003" w:tentative="1">
+      <w:start w:val="1"/>
+      <w:numFmt w:val="bullet"/>
+      <w:lvlText w:val="o"/>
+      <w:lvlJc w:val="left"/>
+      <w:pPr>
+        <w:ind w:left="3600" w:hanging="360"/>
+      </w:pPr>
+      <w:rPr>
+        <w:rFonts w:ascii="Courier New" w:hAnsi="Courier New" w:cs="Courier New" w:hint="default"/>
+      </w:rPr>
+    </w:lvl>
+    <w:lvl w:ilvl="5" w:tplc="240A0005" w:tentative="1">
+      <w:start w:val="1"/>
+      <w:numFmt w:val="bullet"/>
+      <w:lvlText w:val=""/>
+      <w:lvlJc w:val="left"/>
+      <w:pPr>
+        <w:ind w:left="4320" w:hanging="360"/>
+      </w:pPr>
+      <w:rPr>
+        <w:rFonts w:ascii="Wingdings" w:hAnsi="Wingdings" w:hint="default"/>
+      </w:rPr>
+    </w:lvl>
+    <w:lvl w:ilvl="6" w:tplc="240A0001" w:tentative="1">
+      <w:start w:val="1"/>
+      <w:numFmt w:val="bullet"/>
+      <w:lvlText w:val=""/>
+      <w:lvlJc w:val="left"/>
+      <w:pPr>
+        <w:ind w:left="5040" w:hanging="360"/>
+      </w:pPr>
+      <w:rPr>
+        <w:rFonts w:ascii="Symbol" w:hAnsi="Symbol" w:hint="default"/>
+      </w:rPr>
+    </w:lvl>
+    <w:lvl w:ilvl="7" w:tplc="240A0003" w:tentative="1">
+      <w:start w:val="1"/>
+      <w:numFmt w:val="bullet"/>
+      <w:lvlText w:val="o"/>
+      <w:lvlJc w:val="left"/>
+      <w:pPr>
+        <w:ind w:left="5760" w:hanging="360"/>
+      </w:pPr>
+      <w:rPr>
+        <w:rFonts w:ascii="Courier New" w:hAnsi="Courier New" w:cs="Courier New" w:hint="default"/>
+      </w:rPr>
+    </w:lvl>
+    <w:lvl w:ilvl="8" w:tplc="240A0005" w:tentative="1">
+      <w:start w:val="1"/>
+      <w:numFmt w:val="bullet"/>
+      <w:lvlText w:val=""/>
+      <w:lvlJc w:val="left"/>
+      <w:pPr>
+        <w:ind w:left="6480" w:hanging="360"/>
+      </w:pPr>
+      <w:rPr>
+        <w:rFonts w:ascii="Wingdings" w:hAnsi="Wingdings" w:hint="default"/>
+      </w:rPr>
+    </w:lvl>
+  </w:abstractNum>
+  <w:abstractNum w:abstractNumId="1" w15:restartNumberingAfterBreak="0">
     <w:nsid w:val="65F07D97"/>
     <w:multiLevelType w:val="hybridMultilevel"/>
     <w:tmpl w:val="CD500F5C"/>
@@ -1447,6 +2679,9 @@
     </w:lvl>
   </w:abstractNum>
   <w:num w:numId="1" w16cid:durableId="1709572120">
+    <w:abstractNumId w:val="1"/>
+  </w:num>
+  <w:num w:numId="2" w16cid:durableId="2028171728">
     <w:abstractNumId w:val="0"/>
   </w:num>
 </w:numbering>
@@ -1852,6 +3087,9 @@
   <w:style w:type="paragraph" w:default="1" w:styleId="Normal">
     <w:name w:val="Normal"/>
     <w:qFormat/>
+    <w:rPr>
+      <w:lang w:val="es-CO"/>
+    </w:rPr>
   </w:style>
   <w:style w:type="character" w:default="1" w:styleId="Fuentedeprrafopredeter">
     <w:name w:val="Default Paragraph Font"/>

</xml_diff>

<commit_message>
Se complementa información de informe, acerca de las funciones utilizadas
</commit_message>
<xml_diff>
--- a/Informe de proyecto primer parcial.docx
+++ b/Informe de proyecto primer parcial.docx
@@ -745,29 +745,31 @@
           <w:szCs w:val="24"/>
         </w:rPr>
       </w:pPr>
-      <w:r>
-        <w:rPr>
-          <w:rFonts w:ascii="Times New Roman" w:hAnsi="Times New Roman" w:cs="Times New Roman"/>
-          <w:b/>
-          <w:bCs/>
-          <w:i/>
-          <w:iCs/>
-          <w:sz w:val="24"/>
-          <w:szCs w:val="24"/>
-        </w:rPr>
-        <w:t>encenderLeds()</w:t>
-      </w:r>
-      <w:r>
-        <w:rPr>
-          <w:rFonts w:ascii="Times New Roman" w:hAnsi="Times New Roman" w:cs="Times New Roman"/>
-          <w:b/>
-          <w:bCs/>
-          <w:i/>
-          <w:iCs/>
-          <w:sz w:val="24"/>
-          <w:szCs w:val="24"/>
-        </w:rPr>
-        <w:t>:</w:t>
+      <w:proofErr w:type="gramStart"/>
+      <w:r>
+        <w:rPr>
+          <w:rFonts w:ascii="Times New Roman" w:hAnsi="Times New Roman" w:cs="Times New Roman"/>
+          <w:b/>
+          <w:bCs/>
+          <w:i/>
+          <w:iCs/>
+          <w:sz w:val="24"/>
+          <w:szCs w:val="24"/>
+        </w:rPr>
+        <w:t>encenderLeds(</w:t>
+      </w:r>
+      <w:proofErr w:type="gramEnd"/>
+      <w:r>
+        <w:rPr>
+          <w:rFonts w:ascii="Times New Roman" w:hAnsi="Times New Roman" w:cs="Times New Roman"/>
+          <w:b/>
+          <w:bCs/>
+          <w:i/>
+          <w:iCs/>
+          <w:sz w:val="24"/>
+          <w:szCs w:val="24"/>
+        </w:rPr>
+        <w:t>):</w:t>
       </w:r>
       <w:r>
         <w:rPr>
@@ -777,31 +779,31 @@
         </w:rPr>
         <w:t xml:space="preserve"> Esta función en términos generales hará uso de dos funciones nativas </w:t>
       </w:r>
-      <w:proofErr w:type="gramStart"/>
-      <w:r>
-        <w:rPr>
-          <w:rFonts w:ascii="Times New Roman" w:hAnsi="Times New Roman" w:cs="Times New Roman"/>
-          <w:b/>
-          <w:bCs/>
-          <w:i/>
-          <w:iCs/>
-          <w:sz w:val="24"/>
-          <w:szCs w:val="24"/>
-        </w:rPr>
-        <w:t>shiftOut(</w:t>
-      </w:r>
-      <w:proofErr w:type="gramEnd"/>
-      <w:r>
-        <w:rPr>
-          <w:rFonts w:ascii="Times New Roman" w:hAnsi="Times New Roman" w:cs="Times New Roman"/>
-          <w:b/>
-          <w:bCs/>
-          <w:i/>
-          <w:iCs/>
-          <w:sz w:val="24"/>
-          <w:szCs w:val="24"/>
-        </w:rPr>
-        <w:t>)</w:t>
+      <w:proofErr w:type="spellStart"/>
+      <w:r>
+        <w:rPr>
+          <w:rFonts w:ascii="Times New Roman" w:hAnsi="Times New Roman" w:cs="Times New Roman"/>
+          <w:b/>
+          <w:bCs/>
+          <w:i/>
+          <w:iCs/>
+          <w:sz w:val="24"/>
+          <w:szCs w:val="24"/>
+        </w:rPr>
+        <w:t>shiftOut</w:t>
+      </w:r>
+      <w:proofErr w:type="spellEnd"/>
+      <w:r>
+        <w:rPr>
+          <w:rFonts w:ascii="Times New Roman" w:hAnsi="Times New Roman" w:cs="Times New Roman"/>
+          <w:b/>
+          <w:bCs/>
+          <w:i/>
+          <w:iCs/>
+          <w:sz w:val="24"/>
+          <w:szCs w:val="24"/>
+        </w:rPr>
+        <w:t>()</w:t>
       </w:r>
       <w:r>
         <w:rPr>
@@ -995,15 +997,7 @@
           <w:sz w:val="24"/>
           <w:szCs w:val="24"/>
         </w:rPr>
-        <w:t xml:space="preserve"> </w:t>
-      </w:r>
-      <w:r>
-        <w:rPr>
-          <w:rFonts w:ascii="Times New Roman" w:hAnsi="Times New Roman" w:cs="Times New Roman"/>
-          <w:sz w:val="24"/>
-          <w:szCs w:val="24"/>
-        </w:rPr>
-        <w:t xml:space="preserve"> y  </w:t>
+        <w:t xml:space="preserve">  y  </w:t>
       </w:r>
       <w:r>
         <w:rPr>
@@ -1460,14 +1454,161 @@
           <w:szCs w:val="24"/>
         </w:rPr>
       </w:pPr>
-    </w:p>
-    <w:p>
-      <w:pPr>
+      <w:proofErr w:type="gramStart"/>
+      <w:r>
+        <w:rPr>
+          <w:rFonts w:ascii="Times New Roman" w:hAnsi="Times New Roman" w:cs="Times New Roman"/>
+          <w:b/>
+          <w:bCs/>
+          <w:i/>
+          <w:iCs/>
+          <w:sz w:val="24"/>
+          <w:szCs w:val="24"/>
+        </w:rPr>
+        <w:t>imagen(</w:t>
+      </w:r>
+      <w:proofErr w:type="gramEnd"/>
+      <w:r>
+        <w:rPr>
+          <w:rFonts w:ascii="Times New Roman" w:hAnsi="Times New Roman" w:cs="Times New Roman"/>
+          <w:b/>
+          <w:bCs/>
+          <w:i/>
+          <w:iCs/>
+          <w:sz w:val="24"/>
+          <w:szCs w:val="24"/>
+        </w:rPr>
+        <w:t xml:space="preserve">) </w:t>
+      </w:r>
+      <w:r>
+        <w:rPr>
+          <w:rFonts w:ascii="Times New Roman" w:hAnsi="Times New Roman" w:cs="Times New Roman"/>
+          <w:sz w:val="24"/>
+          <w:szCs w:val="24"/>
+        </w:rPr>
+        <w:t xml:space="preserve">Esta función por su parte será al encargada de tomar la información del </w:t>
+      </w:r>
+      <w:proofErr w:type="spellStart"/>
+      <w:r>
+        <w:rPr>
+          <w:rFonts w:ascii="Times New Roman" w:hAnsi="Times New Roman" w:cs="Times New Roman"/>
+          <w:sz w:val="24"/>
+          <w:szCs w:val="24"/>
+        </w:rPr>
+        <w:t>patron</w:t>
+      </w:r>
+      <w:proofErr w:type="spellEnd"/>
+      <w:r>
+        <w:rPr>
+          <w:rFonts w:ascii="Times New Roman" w:hAnsi="Times New Roman" w:cs="Times New Roman"/>
+          <w:sz w:val="24"/>
+          <w:szCs w:val="24"/>
+        </w:rPr>
+        <w:t xml:space="preserve"> que desea el usuario desde el puerto serial. Esta información será tomada en formato binario, por </w:t>
+      </w:r>
+      <w:r>
+        <w:rPr>
+          <w:rFonts w:ascii="Times New Roman" w:hAnsi="Times New Roman" w:cs="Times New Roman"/>
+          <w:sz w:val="24"/>
+          <w:szCs w:val="24"/>
+        </w:rPr>
+        <w:t>tanto,</w:t>
+      </w:r>
+      <w:r>
+        <w:rPr>
+          <w:rFonts w:ascii="Times New Roman" w:hAnsi="Times New Roman" w:cs="Times New Roman"/>
+          <w:sz w:val="24"/>
+          <w:szCs w:val="24"/>
+        </w:rPr>
+        <w:t xml:space="preserve"> se hace necesario una función que realice la conversión de binario a decimal. </w:t>
+      </w:r>
+    </w:p>
+    <w:p>
+      <w:pPr>
+        <w:pStyle w:val="Prrafodelista"/>
+        <w:numPr>
+          <w:ilvl w:val="0"/>
+          <w:numId w:val="2"/>
+        </w:numPr>
         <w:spacing w:line="360" w:lineRule="auto"/>
         <w:rPr>
           <w:rFonts w:ascii="Times New Roman" w:hAnsi="Times New Roman" w:cs="Times New Roman"/>
           <w:b/>
           <w:bCs/>
+          <w:i/>
+          <w:iCs/>
+          <w:sz w:val="24"/>
+          <w:szCs w:val="24"/>
+        </w:rPr>
+      </w:pPr>
+      <w:proofErr w:type="spellStart"/>
+      <w:r>
+        <w:rPr>
+          <w:rFonts w:ascii="Times New Roman" w:hAnsi="Times New Roman" w:cs="Times New Roman"/>
+          <w:b/>
+          <w:bCs/>
+          <w:i/>
+          <w:iCs/>
+          <w:sz w:val="24"/>
+          <w:szCs w:val="24"/>
+        </w:rPr>
+        <w:t>binarioAEntero</w:t>
+      </w:r>
+      <w:proofErr w:type="spellEnd"/>
+      <w:r>
+        <w:rPr>
+          <w:rFonts w:ascii="Times New Roman" w:hAnsi="Times New Roman" w:cs="Times New Roman"/>
+          <w:b/>
+          <w:bCs/>
+          <w:i/>
+          <w:iCs/>
+          <w:sz w:val="24"/>
+          <w:szCs w:val="24"/>
+        </w:rPr>
+        <w:t>(</w:t>
+      </w:r>
+      <w:proofErr w:type="gramStart"/>
+      <w:r>
+        <w:rPr>
+          <w:rFonts w:ascii="Times New Roman" w:hAnsi="Times New Roman" w:cs="Times New Roman"/>
+          <w:b/>
+          <w:bCs/>
+          <w:i/>
+          <w:iCs/>
+          <w:sz w:val="24"/>
+          <w:szCs w:val="24"/>
+        </w:rPr>
+        <w:t>binario[</w:t>
+      </w:r>
+      <w:proofErr w:type="gramEnd"/>
+      <w:r>
+        <w:rPr>
+          <w:rFonts w:ascii="Times New Roman" w:hAnsi="Times New Roman" w:cs="Times New Roman"/>
+          <w:b/>
+          <w:bCs/>
+          <w:i/>
+          <w:iCs/>
+          <w:sz w:val="24"/>
+          <w:szCs w:val="24"/>
+        </w:rPr>
+        <w:t xml:space="preserve">]) </w:t>
+      </w:r>
+      <w:r>
+        <w:rPr>
+          <w:rFonts w:ascii="Times New Roman" w:hAnsi="Times New Roman" w:cs="Times New Roman"/>
+          <w:sz w:val="24"/>
+          <w:szCs w:val="24"/>
+        </w:rPr>
+        <w:t>Esta función será la encargada de tomar cada byte ingresado por el usuario y retornarlo como un entero. Dicho entero será enviado posteriormente a los circuitos integrados y finalmente a los LEDS.</w:t>
+      </w:r>
+    </w:p>
+    <w:p>
+      <w:pPr>
+        <w:spacing w:line="360" w:lineRule="auto"/>
+        <w:rPr>
+          <w:rFonts w:ascii="Times New Roman" w:hAnsi="Times New Roman" w:cs="Times New Roman"/>
+          <w:b/>
+          <w:bCs/>
           <w:sz w:val="24"/>
           <w:szCs w:val="24"/>
         </w:rPr>
@@ -1628,7 +1769,16 @@
           <w:sz w:val="24"/>
           <w:szCs w:val="24"/>
         </w:rPr>
-        <w:t xml:space="preserve"> problemas ya que a veces el programa puede romperse o se busca que este sea lo más completo para brindarle al usuario una experiencia a la altura. Aunque con la presentación de nuevos y diversos problemas, podemos encontrar soluciones que mejoren adecuadamente el programa completo.</w:t>
+        <w:t xml:space="preserve"> </w:t>
+      </w:r>
+      <w:r>
+        <w:rPr>
+          <w:rFonts w:ascii="Times New Roman" w:hAnsi="Times New Roman" w:cs="Times New Roman"/>
+          <w:sz w:val="24"/>
+          <w:szCs w:val="24"/>
+        </w:rPr>
+        <w:lastRenderedPageBreak/>
+        <w:t>problemas ya que a veces el programa puede romperse o se busca que este sea lo más completo para brindarle al usuario una experiencia a la altura. Aunque con la presentación de nuevos y diversos problemas, podemos encontrar soluciones que mejoren adecuadamente el programa completo.</w:t>
       </w:r>
     </w:p>
     <w:p>
@@ -1952,9 +2102,11 @@
       <w:r>
         <w:rPr>
           <w:rFonts w:ascii="Times New Roman" w:hAnsi="Times New Roman" w:cs="Times New Roman"/>
-          <w:sz w:val="24"/>
-          <w:szCs w:val="24"/>
-        </w:rPr>
+          <w:noProof/>
+          <w:sz w:val="24"/>
+          <w:szCs w:val="24"/>
+        </w:rPr>
+        <w:lastRenderedPageBreak/>
         <w:drawing>
           <wp:inline distT="0" distB="0" distL="0" distR="0" wp14:anchorId="7D96F583" wp14:editId="2355A438">
             <wp:extent cx="1958510" cy="2171888"/>
@@ -2034,7 +2186,6 @@
           <w:sz w:val="24"/>
           <w:szCs w:val="24"/>
         </w:rPr>
-        <w:lastRenderedPageBreak/>
         <w:t xml:space="preserve">Antes que </w:t>
       </w:r>
       <w:r>
@@ -2183,6 +2334,7 @@
       <w:r>
         <w:rPr>
           <w:rFonts w:ascii="Times New Roman" w:hAnsi="Times New Roman" w:cs="Times New Roman"/>
+          <w:noProof/>
           <w:sz w:val="24"/>
           <w:szCs w:val="24"/>
         </w:rPr>

</xml_diff>

<commit_message>
Se termina el informe con todo el detalle posible
</commit_message>
<xml_diff>
--- a/Informe de proyecto primer parcial.docx
+++ b/Informe de proyecto primer parcial.docx
@@ -4,13 +4,13 @@
   <w:body>
     <w:p>
       <w:pPr>
+        <w:spacing w:line="360" w:lineRule="auto"/>
         <w:rPr>
           <w:rFonts w:ascii="Times New Roman" w:hAnsi="Times New Roman" w:cs="Times New Roman"/>
           <w:b/>
           <w:bCs/>
           <w:sz w:val="24"/>
           <w:szCs w:val="24"/>
-          <w:lang w:val="es-ES"/>
         </w:rPr>
       </w:pPr>
       <w:r>
@@ -20,20 +20,19 @@
           <w:bCs/>
           <w:sz w:val="24"/>
           <w:szCs w:val="24"/>
-          <w:lang w:val="es-ES"/>
         </w:rPr>
         <w:t>Informe de proyecto primer parcial</w:t>
       </w:r>
     </w:p>
     <w:p>
       <w:pPr>
+        <w:spacing w:line="360" w:lineRule="auto"/>
         <w:rPr>
           <w:rFonts w:ascii="Times New Roman" w:hAnsi="Times New Roman" w:cs="Times New Roman"/>
           <w:b/>
           <w:bCs/>
           <w:sz w:val="24"/>
           <w:szCs w:val="24"/>
-          <w:lang w:val="es-ES"/>
         </w:rPr>
       </w:pPr>
       <w:r>
@@ -43,7 +42,6 @@
           <w:bCs/>
           <w:sz w:val="24"/>
           <w:szCs w:val="24"/>
-          <w:lang w:val="es-ES"/>
         </w:rPr>
         <w:t xml:space="preserve">Mesa Roldan </w:t>
       </w:r>
@@ -54,7 +52,6 @@
           <w:bCs/>
           <w:sz w:val="24"/>
           <w:szCs w:val="24"/>
-          <w:lang w:val="es-ES"/>
         </w:rPr>
         <w:t>José</w:t>
       </w:r>
@@ -65,20 +62,19 @@
           <w:bCs/>
           <w:sz w:val="24"/>
           <w:szCs w:val="24"/>
-          <w:lang w:val="es-ES"/>
         </w:rPr>
         <w:t xml:space="preserve"> David</w:t>
       </w:r>
     </w:p>
     <w:p>
       <w:pPr>
+        <w:spacing w:line="360" w:lineRule="auto"/>
         <w:rPr>
           <w:rFonts w:ascii="Times New Roman" w:hAnsi="Times New Roman" w:cs="Times New Roman"/>
           <w:b/>
           <w:bCs/>
           <w:sz w:val="24"/>
           <w:szCs w:val="24"/>
-          <w:lang w:val="es-ES"/>
         </w:rPr>
       </w:pPr>
       <w:r>
@@ -88,20 +84,19 @@
           <w:bCs/>
           <w:sz w:val="24"/>
           <w:szCs w:val="24"/>
-          <w:lang w:val="es-ES"/>
         </w:rPr>
         <w:t>Mesa Roldan Carlos Andrés</w:t>
       </w:r>
     </w:p>
     <w:p>
       <w:pPr>
+        <w:spacing w:line="360" w:lineRule="auto"/>
         <w:rPr>
           <w:rFonts w:ascii="Times New Roman" w:hAnsi="Times New Roman" w:cs="Times New Roman"/>
           <w:b/>
           <w:bCs/>
           <w:sz w:val="24"/>
           <w:szCs w:val="24"/>
-          <w:lang w:val="es-ES"/>
         </w:rPr>
       </w:pPr>
     </w:p>
@@ -114,7 +109,6 @@
           <w:bCs/>
           <w:sz w:val="24"/>
           <w:szCs w:val="24"/>
-          <w:lang w:val="es-ES"/>
         </w:rPr>
       </w:pPr>
       <w:r>
@@ -124,7 +118,6 @@
           <w:bCs/>
           <w:sz w:val="24"/>
           <w:szCs w:val="24"/>
-          <w:lang w:val="es-ES"/>
         </w:rPr>
         <w:t>Análisis del problema:</w:t>
       </w:r>
@@ -136,15 +129,13 @@
           <w:rFonts w:ascii="Times New Roman" w:hAnsi="Times New Roman" w:cs="Times New Roman"/>
           <w:sz w:val="24"/>
           <w:szCs w:val="24"/>
-          <w:lang w:val="es-ES"/>
-        </w:rPr>
-      </w:pPr>
-      <w:r>
-        <w:rPr>
-          <w:rFonts w:ascii="Times New Roman" w:hAnsi="Times New Roman" w:cs="Times New Roman"/>
-          <w:sz w:val="24"/>
-          <w:szCs w:val="24"/>
-          <w:lang w:val="es-ES"/>
+        </w:rPr>
+      </w:pPr>
+      <w:r>
+        <w:rPr>
+          <w:rFonts w:ascii="Times New Roman" w:hAnsi="Times New Roman" w:cs="Times New Roman"/>
+          <w:sz w:val="24"/>
+          <w:szCs w:val="24"/>
         </w:rPr>
         <w:t xml:space="preserve">Con la lectura del parcial y los problemas propuestos en el mismo, identificamos que se presenta un caso complejo el cual debe ser procesado e investigado de forma adecuada, </w:t>
       </w:r>
@@ -153,7 +144,6 @@
           <w:rFonts w:ascii="Times New Roman" w:hAnsi="Times New Roman" w:cs="Times New Roman"/>
           <w:sz w:val="24"/>
           <w:szCs w:val="24"/>
-          <w:lang w:val="es-ES"/>
         </w:rPr>
         <w:t>considerando implementar</w:t>
       </w:r>
@@ -162,7 +152,6 @@
           <w:rFonts w:ascii="Times New Roman" w:hAnsi="Times New Roman" w:cs="Times New Roman"/>
           <w:sz w:val="24"/>
           <w:szCs w:val="24"/>
-          <w:lang w:val="es-ES"/>
         </w:rPr>
         <w:t xml:space="preserve"> la plataforma de Tinkercard y la implementación del lenguaje C++ para una solución tanto eficiente como correcta a la situación formulada.</w:t>
       </w:r>
@@ -174,15 +163,13 @@
           <w:rFonts w:ascii="Times New Roman" w:hAnsi="Times New Roman" w:cs="Times New Roman"/>
           <w:sz w:val="24"/>
           <w:szCs w:val="24"/>
-          <w:lang w:val="es-ES"/>
-        </w:rPr>
-      </w:pPr>
-      <w:r>
-        <w:rPr>
-          <w:rFonts w:ascii="Times New Roman" w:hAnsi="Times New Roman" w:cs="Times New Roman"/>
-          <w:sz w:val="24"/>
-          <w:szCs w:val="24"/>
-          <w:lang w:val="es-ES"/>
+        </w:rPr>
+      </w:pPr>
+      <w:r>
+        <w:rPr>
+          <w:rFonts w:ascii="Times New Roman" w:hAnsi="Times New Roman" w:cs="Times New Roman"/>
+          <w:sz w:val="24"/>
+          <w:szCs w:val="24"/>
         </w:rPr>
         <w:t>Se formula un caso hipotético del uso de leds</w:t>
       </w:r>
@@ -191,7 +178,6 @@
           <w:rFonts w:ascii="Times New Roman" w:hAnsi="Times New Roman" w:cs="Times New Roman"/>
           <w:sz w:val="24"/>
           <w:szCs w:val="24"/>
-          <w:lang w:val="es-ES"/>
         </w:rPr>
         <w:t xml:space="preserve"> para apoyar fachadas llamativas</w:t>
       </w:r>
@@ -200,7 +186,6 @@
           <w:rFonts w:ascii="Times New Roman" w:hAnsi="Times New Roman" w:cs="Times New Roman"/>
           <w:sz w:val="24"/>
           <w:szCs w:val="24"/>
-          <w:lang w:val="es-ES"/>
         </w:rPr>
         <w:t xml:space="preserve"> con Arduino, buscando que estos presenten patrones ya predeterminados como</w:t>
       </w:r>
@@ -209,7 +194,6 @@
           <w:rFonts w:ascii="Times New Roman" w:hAnsi="Times New Roman" w:cs="Times New Roman"/>
           <w:sz w:val="24"/>
           <w:szCs w:val="24"/>
-          <w:lang w:val="es-ES"/>
         </w:rPr>
         <w:t xml:space="preserve"> también</w:t>
       </w:r>
@@ -218,7 +202,6 @@
           <w:rFonts w:ascii="Times New Roman" w:hAnsi="Times New Roman" w:cs="Times New Roman"/>
           <w:sz w:val="24"/>
           <w:szCs w:val="24"/>
-          <w:lang w:val="es-ES"/>
         </w:rPr>
         <w:t xml:space="preserve"> algunos que el mismo usuario quiera mostrar para comprobar un correcto funcionamiento </w:t>
       </w:r>
@@ -227,7 +210,6 @@
           <w:rFonts w:ascii="Times New Roman" w:hAnsi="Times New Roman" w:cs="Times New Roman"/>
           <w:sz w:val="24"/>
           <w:szCs w:val="24"/>
-          <w:lang w:val="es-ES"/>
         </w:rPr>
         <w:t xml:space="preserve">además </w:t>
       </w:r>
@@ -236,7 +218,6 @@
           <w:rFonts w:ascii="Times New Roman" w:hAnsi="Times New Roman" w:cs="Times New Roman"/>
           <w:sz w:val="24"/>
           <w:szCs w:val="24"/>
-          <w:lang w:val="es-ES"/>
         </w:rPr>
         <w:t xml:space="preserve">para cumplir tareas específicas; el usuario busca que el sistema muestre los patrones y funcione adecuadamente, por lo tanto se debe considerar cumplir con un hardware bien estructurado y adecuado, como también un código claro y eficiente con el cual se cumplan las expectativas de tiempo entre cada parpadeo de los leds como los diversos patrones que el usuario quiera ingresar por el puerto serial. </w:t>
       </w:r>
@@ -248,7 +229,6 @@
           <w:rFonts w:ascii="Times New Roman" w:hAnsi="Times New Roman" w:cs="Times New Roman"/>
           <w:sz w:val="24"/>
           <w:szCs w:val="24"/>
-          <w:lang w:val="es-ES"/>
         </w:rPr>
       </w:pPr>
     </w:p>
@@ -261,7 +241,6 @@
           <w:bCs/>
           <w:sz w:val="24"/>
           <w:szCs w:val="24"/>
-          <w:lang w:val="es-ES"/>
         </w:rPr>
       </w:pPr>
       <w:r>
@@ -271,7 +250,6 @@
           <w:bCs/>
           <w:sz w:val="24"/>
           <w:szCs w:val="24"/>
-          <w:lang w:val="es-ES"/>
         </w:rPr>
         <w:t>Tareas definidas para el desarrollo:</w:t>
       </w:r>
@@ -283,15 +261,13 @@
           <w:rFonts w:ascii="Times New Roman" w:hAnsi="Times New Roman" w:cs="Times New Roman"/>
           <w:sz w:val="24"/>
           <w:szCs w:val="24"/>
-          <w:lang w:val="es-ES"/>
-        </w:rPr>
-      </w:pPr>
-      <w:r>
-        <w:rPr>
-          <w:rFonts w:ascii="Times New Roman" w:hAnsi="Times New Roman" w:cs="Times New Roman"/>
-          <w:sz w:val="24"/>
-          <w:szCs w:val="24"/>
-          <w:lang w:val="es-ES"/>
+        </w:rPr>
+      </w:pPr>
+      <w:r>
+        <w:rPr>
+          <w:rFonts w:ascii="Times New Roman" w:hAnsi="Times New Roman" w:cs="Times New Roman"/>
+          <w:sz w:val="24"/>
+          <w:szCs w:val="24"/>
         </w:rPr>
         <w:t xml:space="preserve">Buscando la eficiencia y un correcto desarrollo del problema planteado, se </w:t>
       </w:r>
@@ -300,7 +276,6 @@
           <w:rFonts w:ascii="Times New Roman" w:hAnsi="Times New Roman" w:cs="Times New Roman"/>
           <w:sz w:val="24"/>
           <w:szCs w:val="24"/>
-          <w:lang w:val="es-ES"/>
         </w:rPr>
         <w:t>buscó</w:t>
       </w:r>
@@ -309,7 +284,6 @@
           <w:rFonts w:ascii="Times New Roman" w:hAnsi="Times New Roman" w:cs="Times New Roman"/>
           <w:sz w:val="24"/>
           <w:szCs w:val="24"/>
-          <w:lang w:val="es-ES"/>
         </w:rPr>
         <w:t xml:space="preserve"> un paso a paso con el fin de tratar el parcial </w:t>
       </w:r>
@@ -318,7 +292,6 @@
           <w:rFonts w:ascii="Times New Roman" w:hAnsi="Times New Roman" w:cs="Times New Roman"/>
           <w:sz w:val="24"/>
           <w:szCs w:val="24"/>
-          <w:lang w:val="es-ES"/>
         </w:rPr>
         <w:t>de manera modular, asignando tareas claras y precisas en funciones, tanto que se pidan por parte de los docentes, como las que consideremos necesarias</w:t>
       </w:r>
@@ -327,7 +300,6 @@
           <w:rFonts w:ascii="Times New Roman" w:hAnsi="Times New Roman" w:cs="Times New Roman"/>
           <w:sz w:val="24"/>
           <w:szCs w:val="24"/>
-          <w:lang w:val="es-ES"/>
         </w:rPr>
         <w:t>:</w:t>
       </w:r>
@@ -344,15 +316,13 @@
           <w:rFonts w:ascii="Times New Roman" w:hAnsi="Times New Roman" w:cs="Times New Roman"/>
           <w:sz w:val="24"/>
           <w:szCs w:val="24"/>
-          <w:lang w:val="es-ES"/>
-        </w:rPr>
-      </w:pPr>
-      <w:r>
-        <w:rPr>
-          <w:rFonts w:ascii="Times New Roman" w:hAnsi="Times New Roman" w:cs="Times New Roman"/>
-          <w:sz w:val="24"/>
-          <w:szCs w:val="24"/>
-          <w:lang w:val="es-ES"/>
+        </w:rPr>
+      </w:pPr>
+      <w:r>
+        <w:rPr>
+          <w:rFonts w:ascii="Times New Roman" w:hAnsi="Times New Roman" w:cs="Times New Roman"/>
+          <w:sz w:val="24"/>
+          <w:szCs w:val="24"/>
         </w:rPr>
         <w:t>Comprender lo que se pide durante el trabajo, ya que un mejor entendimiento del problema ayuda a que haya una solución más clara y precisa.</w:t>
       </w:r>
@@ -369,24 +339,30 @@
           <w:rFonts w:ascii="Times New Roman" w:hAnsi="Times New Roman" w:cs="Times New Roman"/>
           <w:sz w:val="24"/>
           <w:szCs w:val="24"/>
-          <w:lang w:val="es-ES"/>
-        </w:rPr>
-      </w:pPr>
-      <w:r>
-        <w:rPr>
-          <w:rFonts w:ascii="Times New Roman" w:hAnsi="Times New Roman" w:cs="Times New Roman"/>
-          <w:sz w:val="24"/>
-          <w:szCs w:val="24"/>
-          <w:lang w:val="es-ES"/>
-        </w:rPr>
-        <w:t>Analizar detalladamente el funcionamiento de la plataforma Tinkercard ya que este nos ayudara a desarrollar toda la parte del hardware y los algoritmos que nos ayudaran a dar solución.</w:t>
-      </w:r>
-      <w:r>
-        <w:rPr>
-          <w:rFonts w:ascii="Times New Roman" w:hAnsi="Times New Roman" w:cs="Times New Roman"/>
-          <w:sz w:val="24"/>
-          <w:szCs w:val="24"/>
-          <w:lang w:val="es-ES"/>
+        </w:rPr>
+      </w:pPr>
+      <w:r>
+        <w:rPr>
+          <w:rFonts w:ascii="Times New Roman" w:hAnsi="Times New Roman" w:cs="Times New Roman"/>
+          <w:sz w:val="24"/>
+          <w:szCs w:val="24"/>
+        </w:rPr>
+        <w:t xml:space="preserve">Analizar detalladamente el funcionamiento de la plataforma Tinkercard ya que este nos ayudara a desarrollar toda la parte del hardware y los algoritmos que nos </w:t>
+      </w:r>
+      <w:r>
+        <w:rPr>
+          <w:rFonts w:ascii="Times New Roman" w:hAnsi="Times New Roman" w:cs="Times New Roman"/>
+          <w:sz w:val="24"/>
+          <w:szCs w:val="24"/>
+        </w:rPr>
+        <w:lastRenderedPageBreak/>
+        <w:t>ayudaran a dar solución.</w:t>
+      </w:r>
+      <w:r>
+        <w:rPr>
+          <w:rFonts w:ascii="Times New Roman" w:hAnsi="Times New Roman" w:cs="Times New Roman"/>
+          <w:sz w:val="24"/>
+          <w:szCs w:val="24"/>
         </w:rPr>
         <w:t xml:space="preserve"> Además de que es allí donde se harán las pruebas a los distintos cambios que se propongan durante la etapa de diseño.</w:t>
       </w:r>
@@ -403,17 +379,14 @@
           <w:rFonts w:ascii="Times New Roman" w:hAnsi="Times New Roman" w:cs="Times New Roman"/>
           <w:sz w:val="24"/>
           <w:szCs w:val="24"/>
-          <w:lang w:val="es-ES"/>
-        </w:rPr>
-      </w:pPr>
-      <w:r>
-        <w:rPr>
-          <w:rFonts w:ascii="Times New Roman" w:hAnsi="Times New Roman" w:cs="Times New Roman"/>
-          <w:sz w:val="24"/>
-          <w:szCs w:val="24"/>
-          <w:lang w:val="es-ES"/>
-        </w:rPr>
-        <w:lastRenderedPageBreak/>
+        </w:rPr>
+      </w:pPr>
+      <w:r>
+        <w:rPr>
+          <w:rFonts w:ascii="Times New Roman" w:hAnsi="Times New Roman" w:cs="Times New Roman"/>
+          <w:sz w:val="24"/>
+          <w:szCs w:val="24"/>
+        </w:rPr>
         <w:t>Comprender el funcionamiento de la plataforma de desarrollo Arduino. Aspirando a tener claridad en el uso de los distintos puertos, tanto digitales como análogos del dispositivo. Además de identificar</w:t>
       </w:r>
       <w:r>
@@ -421,7 +394,6 @@
           <w:rFonts w:ascii="Times New Roman" w:hAnsi="Times New Roman" w:cs="Times New Roman"/>
           <w:sz w:val="24"/>
           <w:szCs w:val="24"/>
-          <w:lang w:val="es-ES"/>
         </w:rPr>
         <w:t xml:space="preserve"> sus particularidades con respecto al lenguaje C++. </w:t>
       </w:r>
@@ -438,15 +410,13 @@
           <w:rFonts w:ascii="Times New Roman" w:hAnsi="Times New Roman" w:cs="Times New Roman"/>
           <w:sz w:val="24"/>
           <w:szCs w:val="24"/>
-          <w:lang w:val="es-ES"/>
-        </w:rPr>
-      </w:pPr>
-      <w:r>
-        <w:rPr>
-          <w:rFonts w:ascii="Times New Roman" w:hAnsi="Times New Roman" w:cs="Times New Roman"/>
-          <w:sz w:val="24"/>
-          <w:szCs w:val="24"/>
-          <w:lang w:val="es-ES"/>
+        </w:rPr>
+      </w:pPr>
+      <w:r>
+        <w:rPr>
+          <w:rFonts w:ascii="Times New Roman" w:hAnsi="Times New Roman" w:cs="Times New Roman"/>
+          <w:sz w:val="24"/>
+          <w:szCs w:val="24"/>
         </w:rPr>
         <w:t>Implementar una función principal, a la cual se tenga acceso inmediato una vez se inicialice el programa y a partir de esta llamar a la</w:t>
       </w:r>
@@ -455,7 +425,6 @@
           <w:rFonts w:ascii="Times New Roman" w:hAnsi="Times New Roman" w:cs="Times New Roman"/>
           <w:sz w:val="24"/>
           <w:szCs w:val="24"/>
-          <w:lang w:val="es-ES"/>
         </w:rPr>
         <w:t>s</w:t>
       </w:r>
@@ -464,7 +433,6 @@
           <w:rFonts w:ascii="Times New Roman" w:hAnsi="Times New Roman" w:cs="Times New Roman"/>
           <w:sz w:val="24"/>
           <w:szCs w:val="24"/>
-          <w:lang w:val="es-ES"/>
         </w:rPr>
         <w:t xml:space="preserve"> funciones necesarias para el correcto desarrollo del programa.</w:t>
       </w:r>
@@ -481,15 +449,13 @@
           <w:rFonts w:ascii="Times New Roman" w:hAnsi="Times New Roman" w:cs="Times New Roman"/>
           <w:sz w:val="24"/>
           <w:szCs w:val="24"/>
-          <w:lang w:val="es-ES"/>
-        </w:rPr>
-      </w:pPr>
-      <w:r>
-        <w:rPr>
-          <w:rFonts w:ascii="Times New Roman" w:hAnsi="Times New Roman" w:cs="Times New Roman"/>
-          <w:sz w:val="24"/>
-          <w:szCs w:val="24"/>
-          <w:lang w:val="es-ES"/>
+        </w:rPr>
+      </w:pPr>
+      <w:r>
+        <w:rPr>
+          <w:rFonts w:ascii="Times New Roman" w:hAnsi="Times New Roman" w:cs="Times New Roman"/>
+          <w:sz w:val="24"/>
+          <w:szCs w:val="24"/>
         </w:rPr>
         <w:t xml:space="preserve">Tener total claridad acerca del uso de matrices, punteros, memoria dinámica y todos los distintos requerimientos que se solicitan en el parcial de manera prioritaria. </w:t>
       </w:r>
@@ -506,45 +472,47 @@
           <w:rFonts w:ascii="Times New Roman" w:hAnsi="Times New Roman" w:cs="Times New Roman"/>
           <w:sz w:val="24"/>
           <w:szCs w:val="24"/>
-          <w:lang w:val="es-ES"/>
-        </w:rPr>
-      </w:pPr>
-      <w:r>
-        <w:rPr>
-          <w:rFonts w:ascii="Times New Roman" w:hAnsi="Times New Roman" w:cs="Times New Roman"/>
-          <w:sz w:val="24"/>
-          <w:szCs w:val="24"/>
-          <w:lang w:val="es-ES"/>
-        </w:rPr>
-        <w:t xml:space="preserve">Consultar acerca de la respectiva polarización de circuito integrado </w:t>
-      </w:r>
-      <w:r>
-        <w:rPr>
-          <w:rFonts w:ascii="Times New Roman" w:hAnsi="Times New Roman" w:cs="Times New Roman"/>
-          <w:sz w:val="24"/>
-          <w:szCs w:val="24"/>
-          <w:lang w:val="es-ES"/>
-        </w:rPr>
-        <w:t>74HC595</w:t>
-      </w:r>
-      <w:r>
-        <w:rPr>
-          <w:rFonts w:ascii="Times New Roman" w:hAnsi="Times New Roman" w:cs="Times New Roman"/>
-          <w:sz w:val="24"/>
-          <w:szCs w:val="24"/>
-          <w:lang w:val="es-ES"/>
-        </w:rPr>
-        <w:t>, su adaptación a Arduino y adaptarlo a las necesidades que se tienen en la realización del parcial.</w:t>
-      </w:r>
-    </w:p>
-    <w:p>
-      <w:pPr>
-        <w:spacing w:line="360" w:lineRule="auto"/>
-        <w:rPr>
-          <w:rFonts w:ascii="Times New Roman" w:hAnsi="Times New Roman" w:cs="Times New Roman"/>
-          <w:sz w:val="24"/>
-          <w:szCs w:val="24"/>
-          <w:lang w:val="es-ES"/>
+        </w:rPr>
+      </w:pPr>
+      <w:r>
+        <w:rPr>
+          <w:rFonts w:ascii="Times New Roman" w:hAnsi="Times New Roman" w:cs="Times New Roman"/>
+          <w:sz w:val="24"/>
+          <w:szCs w:val="24"/>
+        </w:rPr>
+        <w:t>Consultar acerca de la respectiva polarización de circuito integrado 74HC595, su adaptación a Arduino y adaptarlo a las necesidades que se tienen en la realización del parcial.</w:t>
+      </w:r>
+    </w:p>
+    <w:p>
+      <w:pPr>
+        <w:pStyle w:val="Prrafodelista"/>
+        <w:numPr>
+          <w:ilvl w:val="0"/>
+          <w:numId w:val="1"/>
+        </w:numPr>
+        <w:spacing w:line="360" w:lineRule="auto"/>
+        <w:rPr>
+          <w:rFonts w:ascii="Times New Roman" w:hAnsi="Times New Roman" w:cs="Times New Roman"/>
+          <w:sz w:val="24"/>
+          <w:szCs w:val="24"/>
+        </w:rPr>
+      </w:pPr>
+      <w:r>
+        <w:rPr>
+          <w:rFonts w:ascii="Times New Roman" w:hAnsi="Times New Roman" w:cs="Times New Roman"/>
+          <w:sz w:val="24"/>
+          <w:szCs w:val="24"/>
+        </w:rPr>
+        <w:t>Realizar un código modular, que ayude a la legibilidad del mismo.</w:t>
+      </w:r>
+    </w:p>
+    <w:p>
+      <w:pPr>
+        <w:spacing w:line="360" w:lineRule="auto"/>
+        <w:rPr>
+          <w:rFonts w:ascii="Times New Roman" w:hAnsi="Times New Roman" w:cs="Times New Roman"/>
+          <w:sz w:val="24"/>
+          <w:szCs w:val="24"/>
         </w:rPr>
       </w:pPr>
     </w:p>
@@ -557,7 +525,6 @@
           <w:bCs/>
           <w:sz w:val="24"/>
           <w:szCs w:val="24"/>
-          <w:lang w:val="es-ES"/>
         </w:rPr>
       </w:pPr>
       <w:r>
@@ -567,9 +534,600 @@
           <w:bCs/>
           <w:sz w:val="24"/>
           <w:szCs w:val="24"/>
-          <w:lang w:val="es-ES"/>
         </w:rPr>
         <w:t>Algoritmos implementados:</w:t>
+      </w:r>
+    </w:p>
+    <w:p>
+      <w:pPr>
+        <w:spacing w:line="360" w:lineRule="auto"/>
+        <w:rPr>
+          <w:rFonts w:ascii="Times New Roman" w:hAnsi="Times New Roman" w:cs="Times New Roman"/>
+          <w:sz w:val="24"/>
+          <w:szCs w:val="24"/>
+        </w:rPr>
+      </w:pPr>
+      <w:r>
+        <w:rPr>
+          <w:rFonts w:ascii="Times New Roman" w:hAnsi="Times New Roman" w:cs="Times New Roman"/>
+          <w:sz w:val="24"/>
+          <w:szCs w:val="24"/>
+        </w:rPr>
+        <w:t xml:space="preserve">Se procuro tener un código modular, el cual realiza una serie de llamados a distintas funciones, las cuales se numeran a continuación. </w:t>
+      </w:r>
+    </w:p>
+    <w:p>
+      <w:pPr>
+        <w:pStyle w:val="Prrafodelista"/>
+        <w:numPr>
+          <w:ilvl w:val="0"/>
+          <w:numId w:val="2"/>
+        </w:numPr>
+        <w:spacing w:line="360" w:lineRule="auto"/>
+        <w:rPr>
+          <w:rFonts w:ascii="Times New Roman" w:hAnsi="Times New Roman" w:cs="Times New Roman"/>
+          <w:sz w:val="24"/>
+          <w:szCs w:val="24"/>
+        </w:rPr>
+      </w:pPr>
+      <w:proofErr w:type="spellStart"/>
+      <w:r>
+        <w:rPr>
+          <w:rFonts w:ascii="Times New Roman" w:hAnsi="Times New Roman" w:cs="Times New Roman"/>
+          <w:sz w:val="24"/>
+          <w:szCs w:val="24"/>
+        </w:rPr>
+        <w:t>setup</w:t>
+      </w:r>
+      <w:proofErr w:type="spellEnd"/>
+      <w:r>
+        <w:rPr>
+          <w:rFonts w:ascii="Times New Roman" w:hAnsi="Times New Roman" w:cs="Times New Roman"/>
+          <w:sz w:val="24"/>
+          <w:szCs w:val="24"/>
+        </w:rPr>
+        <w:t>()</w:t>
+      </w:r>
+      <w:r>
+        <w:rPr>
+          <w:rFonts w:ascii="Times New Roman" w:hAnsi="Times New Roman" w:cs="Times New Roman"/>
+          <w:sz w:val="24"/>
+          <w:szCs w:val="24"/>
+        </w:rPr>
+        <w:t>: Para la configuración inicial del programa.</w:t>
+      </w:r>
+    </w:p>
+    <w:p>
+      <w:pPr>
+        <w:pStyle w:val="Prrafodelista"/>
+        <w:numPr>
+          <w:ilvl w:val="0"/>
+          <w:numId w:val="2"/>
+        </w:numPr>
+        <w:spacing w:line="360" w:lineRule="auto"/>
+        <w:rPr>
+          <w:rFonts w:ascii="Times New Roman" w:hAnsi="Times New Roman" w:cs="Times New Roman"/>
+          <w:sz w:val="24"/>
+          <w:szCs w:val="24"/>
+        </w:rPr>
+      </w:pPr>
+      <w:proofErr w:type="spellStart"/>
+      <w:r>
+        <w:rPr>
+          <w:rFonts w:ascii="Times New Roman" w:hAnsi="Times New Roman" w:cs="Times New Roman"/>
+          <w:sz w:val="24"/>
+          <w:szCs w:val="24"/>
+        </w:rPr>
+        <w:t>loop</w:t>
+      </w:r>
+      <w:proofErr w:type="spellEnd"/>
+      <w:r>
+        <w:rPr>
+          <w:rFonts w:ascii="Times New Roman" w:hAnsi="Times New Roman" w:cs="Times New Roman"/>
+          <w:sz w:val="24"/>
+          <w:szCs w:val="24"/>
+        </w:rPr>
+        <w:t>()</w:t>
+      </w:r>
+      <w:r>
+        <w:rPr>
+          <w:rFonts w:ascii="Times New Roman" w:hAnsi="Times New Roman" w:cs="Times New Roman"/>
+          <w:sz w:val="24"/>
+          <w:szCs w:val="24"/>
+        </w:rPr>
+        <w:t>: Función principal o de entrada del programa.</w:t>
+      </w:r>
+    </w:p>
+    <w:p>
+      <w:pPr>
+        <w:pStyle w:val="Prrafodelista"/>
+        <w:numPr>
+          <w:ilvl w:val="0"/>
+          <w:numId w:val="2"/>
+        </w:numPr>
+        <w:spacing w:line="360" w:lineRule="auto"/>
+        <w:rPr>
+          <w:rFonts w:ascii="Times New Roman" w:hAnsi="Times New Roman" w:cs="Times New Roman"/>
+          <w:sz w:val="24"/>
+          <w:szCs w:val="24"/>
+        </w:rPr>
+      </w:pPr>
+      <w:proofErr w:type="spellStart"/>
+      <w:r>
+        <w:rPr>
+          <w:rFonts w:ascii="Times New Roman" w:hAnsi="Times New Roman" w:cs="Times New Roman"/>
+          <w:sz w:val="24"/>
+          <w:szCs w:val="24"/>
+        </w:rPr>
+        <w:t>publik</w:t>
+      </w:r>
+      <w:proofErr w:type="spellEnd"/>
+      <w:r>
+        <w:rPr>
+          <w:rFonts w:ascii="Times New Roman" w:hAnsi="Times New Roman" w:cs="Times New Roman"/>
+          <w:sz w:val="24"/>
+          <w:szCs w:val="24"/>
+        </w:rPr>
+        <w:t>()</w:t>
+      </w:r>
+      <w:r>
+        <w:rPr>
+          <w:rFonts w:ascii="Times New Roman" w:hAnsi="Times New Roman" w:cs="Times New Roman"/>
+          <w:sz w:val="24"/>
+          <w:szCs w:val="24"/>
+        </w:rPr>
+        <w:t>: Mostrará cada una de la opciones disponibles para proceder en el algoritmo</w:t>
+      </w:r>
+    </w:p>
+    <w:p>
+      <w:pPr>
+        <w:pStyle w:val="Prrafodelista"/>
+        <w:numPr>
+          <w:ilvl w:val="0"/>
+          <w:numId w:val="2"/>
+        </w:numPr>
+        <w:spacing w:line="360" w:lineRule="auto"/>
+        <w:rPr>
+          <w:rFonts w:ascii="Times New Roman" w:hAnsi="Times New Roman" w:cs="Times New Roman"/>
+          <w:sz w:val="24"/>
+          <w:szCs w:val="24"/>
+        </w:rPr>
+      </w:pPr>
+      <w:proofErr w:type="spellStart"/>
+      <w:r>
+        <w:rPr>
+          <w:rFonts w:ascii="Times New Roman" w:hAnsi="Times New Roman" w:cs="Times New Roman"/>
+          <w:sz w:val="24"/>
+          <w:szCs w:val="24"/>
+        </w:rPr>
+        <w:t>verificacion</w:t>
+      </w:r>
+      <w:proofErr w:type="spellEnd"/>
+      <w:r>
+        <w:rPr>
+          <w:rFonts w:ascii="Times New Roman" w:hAnsi="Times New Roman" w:cs="Times New Roman"/>
+          <w:sz w:val="24"/>
+          <w:szCs w:val="24"/>
+        </w:rPr>
+        <w:t>()</w:t>
+      </w:r>
+      <w:r>
+        <w:rPr>
+          <w:rFonts w:ascii="Times New Roman" w:hAnsi="Times New Roman" w:cs="Times New Roman"/>
+          <w:sz w:val="24"/>
+          <w:szCs w:val="24"/>
+        </w:rPr>
+        <w:t xml:space="preserve">: </w:t>
+      </w:r>
+      <w:proofErr w:type="spellStart"/>
+      <w:r>
+        <w:rPr>
+          <w:rFonts w:ascii="Times New Roman" w:hAnsi="Times New Roman" w:cs="Times New Roman"/>
+          <w:sz w:val="24"/>
+          <w:szCs w:val="24"/>
+        </w:rPr>
+        <w:t>Endenderá</w:t>
+      </w:r>
+      <w:proofErr w:type="spellEnd"/>
+      <w:r>
+        <w:rPr>
+          <w:rFonts w:ascii="Times New Roman" w:hAnsi="Times New Roman" w:cs="Times New Roman"/>
+          <w:sz w:val="24"/>
+          <w:szCs w:val="24"/>
+        </w:rPr>
+        <w:t xml:space="preserve"> y apagará la matriz de leds, con un tiempo y número de </w:t>
+      </w:r>
+      <w:proofErr w:type="spellStart"/>
+      <w:r>
+        <w:rPr>
+          <w:rFonts w:ascii="Times New Roman" w:hAnsi="Times New Roman" w:cs="Times New Roman"/>
+          <w:sz w:val="24"/>
+          <w:szCs w:val="24"/>
+        </w:rPr>
+        <w:t>prepeticiones</w:t>
+      </w:r>
+      <w:proofErr w:type="spellEnd"/>
+      <w:r>
+        <w:rPr>
+          <w:rFonts w:ascii="Times New Roman" w:hAnsi="Times New Roman" w:cs="Times New Roman"/>
+          <w:sz w:val="24"/>
+          <w:szCs w:val="24"/>
+        </w:rPr>
+        <w:t xml:space="preserve"> especificados por el usuario.</w:t>
+      </w:r>
+    </w:p>
+    <w:p>
+      <w:pPr>
+        <w:pStyle w:val="Prrafodelista"/>
+        <w:numPr>
+          <w:ilvl w:val="0"/>
+          <w:numId w:val="2"/>
+        </w:numPr>
+        <w:spacing w:line="360" w:lineRule="auto"/>
+        <w:rPr>
+          <w:rFonts w:ascii="Times New Roman" w:hAnsi="Times New Roman" w:cs="Times New Roman"/>
+          <w:sz w:val="24"/>
+          <w:szCs w:val="24"/>
+        </w:rPr>
+      </w:pPr>
+      <w:proofErr w:type="spellStart"/>
+      <w:r>
+        <w:rPr>
+          <w:rFonts w:ascii="Times New Roman" w:hAnsi="Times New Roman" w:cs="Times New Roman"/>
+          <w:sz w:val="24"/>
+          <w:szCs w:val="24"/>
+        </w:rPr>
+        <w:t>apagarLeds</w:t>
+      </w:r>
+      <w:proofErr w:type="spellEnd"/>
+      <w:r>
+        <w:rPr>
+          <w:rFonts w:ascii="Times New Roman" w:hAnsi="Times New Roman" w:cs="Times New Roman"/>
+          <w:sz w:val="24"/>
+          <w:szCs w:val="24"/>
+        </w:rPr>
+        <w:t>()</w:t>
+      </w:r>
+      <w:r>
+        <w:rPr>
+          <w:rFonts w:ascii="Times New Roman" w:hAnsi="Times New Roman" w:cs="Times New Roman"/>
+          <w:sz w:val="24"/>
+          <w:szCs w:val="24"/>
+        </w:rPr>
+        <w:t>: Hará parte de la función de verificación.</w:t>
+      </w:r>
+    </w:p>
+    <w:p>
+      <w:pPr>
+        <w:pStyle w:val="Prrafodelista"/>
+        <w:numPr>
+          <w:ilvl w:val="0"/>
+          <w:numId w:val="2"/>
+        </w:numPr>
+        <w:spacing w:line="360" w:lineRule="auto"/>
+        <w:rPr>
+          <w:rFonts w:ascii="Times New Roman" w:hAnsi="Times New Roman" w:cs="Times New Roman"/>
+          <w:sz w:val="24"/>
+          <w:szCs w:val="24"/>
+        </w:rPr>
+      </w:pPr>
+      <w:proofErr w:type="spellStart"/>
+      <w:r>
+        <w:rPr>
+          <w:rFonts w:ascii="Times New Roman" w:hAnsi="Times New Roman" w:cs="Times New Roman"/>
+          <w:sz w:val="24"/>
+          <w:szCs w:val="24"/>
+        </w:rPr>
+        <w:t>encenderLeds</w:t>
+      </w:r>
+      <w:proofErr w:type="spellEnd"/>
+      <w:r>
+        <w:rPr>
+          <w:rFonts w:ascii="Times New Roman" w:hAnsi="Times New Roman" w:cs="Times New Roman"/>
+          <w:sz w:val="24"/>
+          <w:szCs w:val="24"/>
+        </w:rPr>
+        <w:t>()</w:t>
+      </w:r>
+      <w:r>
+        <w:rPr>
+          <w:rFonts w:ascii="Times New Roman" w:hAnsi="Times New Roman" w:cs="Times New Roman"/>
+          <w:sz w:val="24"/>
+          <w:szCs w:val="24"/>
+        </w:rPr>
+        <w:t xml:space="preserve">: </w:t>
+      </w:r>
+      <w:r>
+        <w:rPr>
+          <w:rFonts w:ascii="Times New Roman" w:hAnsi="Times New Roman" w:cs="Times New Roman"/>
+          <w:sz w:val="24"/>
+          <w:szCs w:val="24"/>
+        </w:rPr>
+        <w:t>Hará parte de la función de verificación.</w:t>
+      </w:r>
+    </w:p>
+    <w:p>
+      <w:pPr>
+        <w:pStyle w:val="Prrafodelista"/>
+        <w:numPr>
+          <w:ilvl w:val="0"/>
+          <w:numId w:val="2"/>
+        </w:numPr>
+        <w:spacing w:line="360" w:lineRule="auto"/>
+        <w:rPr>
+          <w:rFonts w:ascii="Times New Roman" w:hAnsi="Times New Roman" w:cs="Times New Roman"/>
+          <w:sz w:val="24"/>
+          <w:szCs w:val="24"/>
+        </w:rPr>
+      </w:pPr>
+      <w:r>
+        <w:rPr>
+          <w:rFonts w:ascii="Times New Roman" w:hAnsi="Times New Roman" w:cs="Times New Roman"/>
+          <w:sz w:val="24"/>
+          <w:szCs w:val="24"/>
+        </w:rPr>
+        <w:t>imagen()</w:t>
+      </w:r>
+      <w:r>
+        <w:rPr>
+          <w:rFonts w:ascii="Times New Roman" w:hAnsi="Times New Roman" w:cs="Times New Roman"/>
+          <w:sz w:val="24"/>
+          <w:szCs w:val="24"/>
+        </w:rPr>
+        <w:t>: Usada para captar la imagen deseado por el usuario, mediante la captación de cadenas de 8 bits.</w:t>
+      </w:r>
+    </w:p>
+    <w:p>
+      <w:pPr>
+        <w:pStyle w:val="Prrafodelista"/>
+        <w:numPr>
+          <w:ilvl w:val="0"/>
+          <w:numId w:val="2"/>
+        </w:numPr>
+        <w:spacing w:line="360" w:lineRule="auto"/>
+        <w:rPr>
+          <w:rFonts w:ascii="Times New Roman" w:hAnsi="Times New Roman" w:cs="Times New Roman"/>
+          <w:sz w:val="24"/>
+          <w:szCs w:val="24"/>
+        </w:rPr>
+      </w:pPr>
+      <w:r>
+        <w:rPr>
+          <w:rFonts w:ascii="Times New Roman" w:hAnsi="Times New Roman" w:cs="Times New Roman"/>
+          <w:sz w:val="24"/>
+          <w:szCs w:val="24"/>
+        </w:rPr>
+        <w:lastRenderedPageBreak/>
+        <w:t>secuencias()</w:t>
+      </w:r>
+      <w:r>
+        <w:rPr>
+          <w:rFonts w:ascii="Times New Roman" w:hAnsi="Times New Roman" w:cs="Times New Roman"/>
+          <w:sz w:val="24"/>
+          <w:szCs w:val="24"/>
+        </w:rPr>
+        <w:t xml:space="preserve">: </w:t>
+      </w:r>
+      <w:proofErr w:type="spellStart"/>
+      <w:r>
+        <w:rPr>
+          <w:rFonts w:ascii="Times New Roman" w:hAnsi="Times New Roman" w:cs="Times New Roman"/>
+          <w:sz w:val="24"/>
+          <w:szCs w:val="24"/>
+        </w:rPr>
+        <w:t>Lllamara</w:t>
+      </w:r>
+      <w:proofErr w:type="spellEnd"/>
+      <w:r>
+        <w:rPr>
+          <w:rFonts w:ascii="Times New Roman" w:hAnsi="Times New Roman" w:cs="Times New Roman"/>
+          <w:sz w:val="24"/>
+          <w:szCs w:val="24"/>
+        </w:rPr>
+        <w:t xml:space="preserve"> a las 4 funciones que </w:t>
+      </w:r>
+      <w:proofErr w:type="spellStart"/>
+      <w:r>
+        <w:rPr>
+          <w:rFonts w:ascii="Times New Roman" w:hAnsi="Times New Roman" w:cs="Times New Roman"/>
+          <w:sz w:val="24"/>
+          <w:szCs w:val="24"/>
+        </w:rPr>
+        <w:t>acontinuación</w:t>
+      </w:r>
+      <w:proofErr w:type="spellEnd"/>
+      <w:r>
+        <w:rPr>
+          <w:rFonts w:ascii="Times New Roman" w:hAnsi="Times New Roman" w:cs="Times New Roman"/>
+          <w:sz w:val="24"/>
+          <w:szCs w:val="24"/>
+        </w:rPr>
+        <w:t xml:space="preserve"> aparecen.</w:t>
+      </w:r>
+    </w:p>
+    <w:p>
+      <w:pPr>
+        <w:pStyle w:val="Prrafodelista"/>
+        <w:numPr>
+          <w:ilvl w:val="0"/>
+          <w:numId w:val="2"/>
+        </w:numPr>
+        <w:spacing w:line="360" w:lineRule="auto"/>
+        <w:rPr>
+          <w:rFonts w:ascii="Times New Roman" w:hAnsi="Times New Roman" w:cs="Times New Roman"/>
+          <w:sz w:val="24"/>
+          <w:szCs w:val="24"/>
+        </w:rPr>
+      </w:pPr>
+      <w:proofErr w:type="spellStart"/>
+      <w:r>
+        <w:rPr>
+          <w:rFonts w:ascii="Times New Roman" w:hAnsi="Times New Roman" w:cs="Times New Roman"/>
+          <w:sz w:val="24"/>
+          <w:szCs w:val="24"/>
+        </w:rPr>
+        <w:t>secuenciaRombo</w:t>
+      </w:r>
+      <w:proofErr w:type="spellEnd"/>
+      <w:r>
+        <w:rPr>
+          <w:rFonts w:ascii="Times New Roman" w:hAnsi="Times New Roman" w:cs="Times New Roman"/>
+          <w:sz w:val="24"/>
+          <w:szCs w:val="24"/>
+        </w:rPr>
+        <w:t>()</w:t>
+      </w:r>
+    </w:p>
+    <w:p>
+      <w:pPr>
+        <w:pStyle w:val="Prrafodelista"/>
+        <w:numPr>
+          <w:ilvl w:val="0"/>
+          <w:numId w:val="2"/>
+        </w:numPr>
+        <w:spacing w:line="360" w:lineRule="auto"/>
+        <w:rPr>
+          <w:rFonts w:ascii="Times New Roman" w:hAnsi="Times New Roman" w:cs="Times New Roman"/>
+          <w:sz w:val="24"/>
+          <w:szCs w:val="24"/>
+        </w:rPr>
+      </w:pPr>
+      <w:proofErr w:type="spellStart"/>
+      <w:r>
+        <w:rPr>
+          <w:rFonts w:ascii="Times New Roman" w:hAnsi="Times New Roman" w:cs="Times New Roman"/>
+          <w:sz w:val="24"/>
+          <w:szCs w:val="24"/>
+        </w:rPr>
+        <w:t>secuenciaX</w:t>
+      </w:r>
+      <w:proofErr w:type="spellEnd"/>
+      <w:r>
+        <w:rPr>
+          <w:rFonts w:ascii="Times New Roman" w:hAnsi="Times New Roman" w:cs="Times New Roman"/>
+          <w:sz w:val="24"/>
+          <w:szCs w:val="24"/>
+        </w:rPr>
+        <w:t>()</w:t>
+      </w:r>
+    </w:p>
+    <w:p>
+      <w:pPr>
+        <w:pStyle w:val="Prrafodelista"/>
+        <w:numPr>
+          <w:ilvl w:val="0"/>
+          <w:numId w:val="2"/>
+        </w:numPr>
+        <w:spacing w:line="360" w:lineRule="auto"/>
+        <w:rPr>
+          <w:rFonts w:ascii="Times New Roman" w:hAnsi="Times New Roman" w:cs="Times New Roman"/>
+          <w:sz w:val="24"/>
+          <w:szCs w:val="24"/>
+        </w:rPr>
+      </w:pPr>
+      <w:proofErr w:type="spellStart"/>
+      <w:r>
+        <w:rPr>
+          <w:rFonts w:ascii="Times New Roman" w:hAnsi="Times New Roman" w:cs="Times New Roman"/>
+          <w:sz w:val="24"/>
+          <w:szCs w:val="24"/>
+        </w:rPr>
+        <w:t>secuenciaCuadrados</w:t>
+      </w:r>
+      <w:proofErr w:type="spellEnd"/>
+      <w:r>
+        <w:rPr>
+          <w:rFonts w:ascii="Times New Roman" w:hAnsi="Times New Roman" w:cs="Times New Roman"/>
+          <w:sz w:val="24"/>
+          <w:szCs w:val="24"/>
+        </w:rPr>
+        <w:t>()</w:t>
+      </w:r>
+    </w:p>
+    <w:p>
+      <w:pPr>
+        <w:pStyle w:val="Prrafodelista"/>
+        <w:numPr>
+          <w:ilvl w:val="0"/>
+          <w:numId w:val="2"/>
+        </w:numPr>
+        <w:spacing w:line="360" w:lineRule="auto"/>
+        <w:rPr>
+          <w:rFonts w:ascii="Times New Roman" w:hAnsi="Times New Roman" w:cs="Times New Roman"/>
+          <w:sz w:val="24"/>
+          <w:szCs w:val="24"/>
+        </w:rPr>
+      </w:pPr>
+      <w:proofErr w:type="spellStart"/>
+      <w:r>
+        <w:rPr>
+          <w:rFonts w:ascii="Times New Roman" w:hAnsi="Times New Roman" w:cs="Times New Roman"/>
+          <w:sz w:val="24"/>
+          <w:szCs w:val="24"/>
+        </w:rPr>
+        <w:t>secuenciaFlecha</w:t>
+      </w:r>
+      <w:proofErr w:type="spellEnd"/>
+      <w:r>
+        <w:rPr>
+          <w:rFonts w:ascii="Times New Roman" w:hAnsi="Times New Roman" w:cs="Times New Roman"/>
+          <w:sz w:val="24"/>
+          <w:szCs w:val="24"/>
+        </w:rPr>
+        <w:t>()</w:t>
+      </w:r>
+    </w:p>
+    <w:p>
+      <w:pPr>
+        <w:pStyle w:val="Prrafodelista"/>
+        <w:numPr>
+          <w:ilvl w:val="0"/>
+          <w:numId w:val="2"/>
+        </w:numPr>
+        <w:spacing w:line="360" w:lineRule="auto"/>
+        <w:rPr>
+          <w:rFonts w:ascii="Times New Roman" w:hAnsi="Times New Roman" w:cs="Times New Roman"/>
+          <w:sz w:val="24"/>
+          <w:szCs w:val="24"/>
+        </w:rPr>
+      </w:pPr>
+      <w:proofErr w:type="spellStart"/>
+      <w:r>
+        <w:rPr>
+          <w:rFonts w:ascii="Times New Roman" w:hAnsi="Times New Roman" w:cs="Times New Roman"/>
+          <w:sz w:val="24"/>
+          <w:szCs w:val="24"/>
+        </w:rPr>
+        <w:t>binarioAEntero</w:t>
+      </w:r>
+      <w:proofErr w:type="spellEnd"/>
+      <w:r>
+        <w:rPr>
+          <w:rFonts w:ascii="Times New Roman" w:hAnsi="Times New Roman" w:cs="Times New Roman"/>
+          <w:sz w:val="24"/>
+          <w:szCs w:val="24"/>
+        </w:rPr>
+        <w:t xml:space="preserve">: Realizará una transformación de binario de 8 bits a decimal, para posteriormente enviar información a los </w:t>
+      </w:r>
+      <w:r>
+        <w:rPr>
+          <w:rFonts w:ascii="Times New Roman" w:hAnsi="Times New Roman" w:cs="Times New Roman"/>
+          <w:kern w:val="0"/>
+          <w:sz w:val="24"/>
+          <w:szCs w:val="24"/>
+          <w14:ligatures w14:val="none"/>
+        </w:rPr>
+        <w:t>74HC595</w:t>
+      </w:r>
+      <w:r>
+        <w:rPr>
+          <w:rFonts w:ascii="Times New Roman" w:hAnsi="Times New Roman" w:cs="Times New Roman"/>
+          <w:kern w:val="0"/>
+          <w:sz w:val="24"/>
+          <w:szCs w:val="24"/>
+          <w14:ligatures w14:val="none"/>
+        </w:rPr>
+        <w:t>.</w:t>
       </w:r>
     </w:p>
     <w:p>
@@ -581,7 +1139,6 @@
           <w:bCs/>
           <w:sz w:val="24"/>
           <w:szCs w:val="24"/>
-          <w:lang w:val="es-ES"/>
         </w:rPr>
       </w:pPr>
     </w:p>
@@ -594,22 +1151,18 @@
           <w:bCs/>
           <w:sz w:val="24"/>
           <w:szCs w:val="24"/>
-          <w:lang w:val="es-ES"/>
-        </w:rPr>
-      </w:pPr>
-    </w:p>
-    <w:p>
-      <w:pPr>
-        <w:spacing w:line="360" w:lineRule="auto"/>
+        </w:rPr>
+      </w:pPr>
+      <w:r>
         <w:rPr>
           <w:rFonts w:ascii="Times New Roman" w:hAnsi="Times New Roman" w:cs="Times New Roman"/>
           <w:b/>
           <w:bCs/>
           <w:sz w:val="24"/>
           <w:szCs w:val="24"/>
-          <w:lang w:val="es-ES"/>
-        </w:rPr>
-      </w:pPr>
+        </w:rPr>
+        <w:t>Problemas de desarrollo que afront</w:t>
+      </w:r>
       <w:r>
         <w:rPr>
           <w:rFonts w:ascii="Times New Roman" w:hAnsi="Times New Roman" w:cs="Times New Roman"/>
@@ -617,9 +1170,8 @@
           <w:bCs/>
           <w:sz w:val="24"/>
           <w:szCs w:val="24"/>
-          <w:lang w:val="es-ES"/>
-        </w:rPr>
-        <w:t>Problemas de desarrollo que afront</w:t>
+        </w:rPr>
+        <w:t>ó</w:t>
       </w:r>
       <w:r>
         <w:rPr>
@@ -628,148 +1180,304 @@
           <w:bCs/>
           <w:sz w:val="24"/>
           <w:szCs w:val="24"/>
-          <w:lang w:val="es-ES"/>
-        </w:rPr>
-        <w:t>ó</w:t>
-      </w:r>
-      <w:r>
+        </w:rPr>
+        <w:t>:</w:t>
+      </w:r>
+    </w:p>
+    <w:p>
+      <w:pPr>
+        <w:spacing w:line="360" w:lineRule="auto"/>
+        <w:rPr>
+          <w:rFonts w:ascii="Times New Roman" w:hAnsi="Times New Roman" w:cs="Times New Roman"/>
+          <w:sz w:val="24"/>
+          <w:szCs w:val="24"/>
+        </w:rPr>
+      </w:pPr>
+      <w:r>
+        <w:rPr>
+          <w:rFonts w:ascii="Times New Roman" w:hAnsi="Times New Roman" w:cs="Times New Roman"/>
+          <w:sz w:val="24"/>
+          <w:szCs w:val="24"/>
+        </w:rPr>
+        <w:t xml:space="preserve">Como en todo proyecto a desarrollar, los problemas se hicieron presente de forma frecuente conforma se iba progresando y avanzando en las tareas que se tenían que completar. Como lo fue en un comienzo de buscar la ayuda e investigar el montaje y la configuración necesaria para el repositorio de </w:t>
+      </w:r>
+      <w:r>
+        <w:rPr>
+          <w:rFonts w:ascii="Times New Roman" w:hAnsi="Times New Roman" w:cs="Times New Roman"/>
+          <w:sz w:val="24"/>
+          <w:szCs w:val="24"/>
+        </w:rPr>
+        <w:t>GitHub</w:t>
+      </w:r>
+      <w:r>
+        <w:rPr>
+          <w:rFonts w:ascii="Times New Roman" w:hAnsi="Times New Roman" w:cs="Times New Roman"/>
+          <w:sz w:val="24"/>
+          <w:szCs w:val="24"/>
+        </w:rPr>
+        <w:t>, ya que era una tarea bastante ardua y era el comienzo de todo el proyecto.</w:t>
+      </w:r>
+    </w:p>
+    <w:p>
+      <w:pPr>
+        <w:spacing w:line="360" w:lineRule="auto"/>
+        <w:rPr>
+          <w:rFonts w:ascii="Times New Roman" w:hAnsi="Times New Roman" w:cs="Times New Roman"/>
+          <w:sz w:val="24"/>
+          <w:szCs w:val="24"/>
+        </w:rPr>
+      </w:pPr>
+      <w:r>
+        <w:rPr>
+          <w:rFonts w:ascii="Times New Roman" w:hAnsi="Times New Roman" w:cs="Times New Roman"/>
+          <w:sz w:val="24"/>
+          <w:szCs w:val="24"/>
+        </w:rPr>
+        <w:t>En un segundo momento</w:t>
+      </w:r>
+      <w:r>
+        <w:rPr>
+          <w:rFonts w:ascii="Times New Roman" w:hAnsi="Times New Roman" w:cs="Times New Roman"/>
+          <w:sz w:val="24"/>
+          <w:szCs w:val="24"/>
+        </w:rPr>
+        <w:t xml:space="preserve"> se presentaron los problemas para el uso de Tinkercard ya que esta plataforma presentaba </w:t>
+      </w:r>
+      <w:r>
+        <w:rPr>
+          <w:rFonts w:ascii="Times New Roman" w:hAnsi="Times New Roman" w:cs="Times New Roman"/>
+          <w:sz w:val="24"/>
+          <w:szCs w:val="24"/>
+        </w:rPr>
+        <w:t>una serie de</w:t>
+      </w:r>
+      <w:r>
+        <w:rPr>
+          <w:rFonts w:ascii="Times New Roman" w:hAnsi="Times New Roman" w:cs="Times New Roman"/>
+          <w:sz w:val="24"/>
+          <w:szCs w:val="24"/>
+        </w:rPr>
+        <w:t xml:space="preserve"> dispositivos en los cuales no</w:t>
+      </w:r>
+      <w:r>
+        <w:rPr>
+          <w:rFonts w:ascii="Times New Roman" w:hAnsi="Times New Roman" w:cs="Times New Roman"/>
+          <w:sz w:val="24"/>
+          <w:szCs w:val="24"/>
+        </w:rPr>
+        <w:t xml:space="preserve"> se </w:t>
+      </w:r>
+      <w:r>
+        <w:rPr>
+          <w:rFonts w:ascii="Times New Roman" w:hAnsi="Times New Roman" w:cs="Times New Roman"/>
+          <w:sz w:val="24"/>
+          <w:szCs w:val="24"/>
+        </w:rPr>
+        <w:t>tenía</w:t>
+      </w:r>
+      <w:r>
+        <w:rPr>
+          <w:rFonts w:ascii="Times New Roman" w:hAnsi="Times New Roman" w:cs="Times New Roman"/>
+          <w:sz w:val="24"/>
+          <w:szCs w:val="24"/>
+        </w:rPr>
+        <w:t xml:space="preserve"> un conocimiento previo</w:t>
+      </w:r>
+      <w:r>
+        <w:rPr>
+          <w:rFonts w:ascii="Times New Roman" w:hAnsi="Times New Roman" w:cs="Times New Roman"/>
+          <w:sz w:val="24"/>
+          <w:szCs w:val="24"/>
+        </w:rPr>
+        <w:t xml:space="preserve">, pero apoyándonos de la clase que se nos </w:t>
+      </w:r>
+      <w:r>
+        <w:rPr>
+          <w:rFonts w:ascii="Times New Roman" w:hAnsi="Times New Roman" w:cs="Times New Roman"/>
+          <w:sz w:val="24"/>
+          <w:szCs w:val="24"/>
+        </w:rPr>
+        <w:t>brindó</w:t>
+      </w:r>
+      <w:r>
+        <w:rPr>
+          <w:rFonts w:ascii="Times New Roman" w:hAnsi="Times New Roman" w:cs="Times New Roman"/>
+          <w:sz w:val="24"/>
+          <w:szCs w:val="24"/>
+        </w:rPr>
+        <w:t xml:space="preserve"> y los recursos en las diversas plataformas como Google y YouTube encontramos diversas formas del montaje cada vez más eficientes en búsqueda de un mejor programa. </w:t>
+      </w:r>
+    </w:p>
+    <w:p>
+      <w:pPr>
+        <w:spacing w:line="360" w:lineRule="auto"/>
+        <w:rPr>
+          <w:rFonts w:ascii="Times New Roman" w:hAnsi="Times New Roman" w:cs="Times New Roman"/>
+          <w:sz w:val="24"/>
+          <w:szCs w:val="24"/>
+        </w:rPr>
+      </w:pPr>
+      <w:r>
+        <w:rPr>
+          <w:rFonts w:ascii="Times New Roman" w:hAnsi="Times New Roman" w:cs="Times New Roman"/>
+          <w:sz w:val="24"/>
+          <w:szCs w:val="24"/>
+        </w:rPr>
+        <w:t>Finalmente,</w:t>
+      </w:r>
+      <w:r>
+        <w:rPr>
+          <w:rFonts w:ascii="Times New Roman" w:hAnsi="Times New Roman" w:cs="Times New Roman"/>
+          <w:sz w:val="24"/>
+          <w:szCs w:val="24"/>
+        </w:rPr>
+        <w:t xml:space="preserve"> y es en la etapa que nos encontramos es empezar a implementar los algoritmos necesarios con el lenguaje de C++ para poder buscar eficiencia y </w:t>
+      </w:r>
+      <w:r>
+        <w:rPr>
+          <w:rFonts w:ascii="Times New Roman" w:hAnsi="Times New Roman" w:cs="Times New Roman"/>
+          <w:sz w:val="24"/>
+          <w:szCs w:val="24"/>
+        </w:rPr>
+        <w:t xml:space="preserve">un funcionamiento correcto, tal vez en esta hay </w:t>
+      </w:r>
+      <w:r>
+        <w:rPr>
+          <w:rFonts w:ascii="Times New Roman" w:hAnsi="Times New Roman" w:cs="Times New Roman"/>
+          <w:sz w:val="24"/>
+          <w:szCs w:val="24"/>
+        </w:rPr>
+        <w:t>más</w:t>
+      </w:r>
+      <w:r>
+        <w:rPr>
+          <w:rFonts w:ascii="Times New Roman" w:hAnsi="Times New Roman" w:cs="Times New Roman"/>
+          <w:sz w:val="24"/>
+          <w:szCs w:val="24"/>
+        </w:rPr>
+        <w:t xml:space="preserve"> problemas ya que a veces el programa puede romperse o se busca que este sea lo más completo para brindarle al usuario una experiencia a la altura. Aunque con la presentación de nuevos y diversos problemas, podemos encontrar soluciones que mejoren adecuadamente el programa completo.</w:t>
+      </w:r>
+    </w:p>
+    <w:p>
+      <w:pPr>
+        <w:spacing w:line="360" w:lineRule="auto"/>
+        <w:rPr>
+          <w:rFonts w:ascii="Times New Roman" w:hAnsi="Times New Roman" w:cs="Times New Roman"/>
+          <w:sz w:val="24"/>
+          <w:szCs w:val="24"/>
+        </w:rPr>
+      </w:pPr>
+      <w:r>
+        <w:rPr>
+          <w:rFonts w:ascii="Times New Roman" w:hAnsi="Times New Roman" w:cs="Times New Roman"/>
+          <w:sz w:val="24"/>
+          <w:szCs w:val="24"/>
+        </w:rPr>
+        <w:t xml:space="preserve">Realizar un correcto </w:t>
+      </w:r>
+      <w:proofErr w:type="spellStart"/>
+      <w:r>
+        <w:rPr>
+          <w:rFonts w:ascii="Times New Roman" w:hAnsi="Times New Roman" w:cs="Times New Roman"/>
+          <w:sz w:val="24"/>
+          <w:szCs w:val="24"/>
+        </w:rPr>
+        <w:t>merge</w:t>
+      </w:r>
+      <w:proofErr w:type="spellEnd"/>
+      <w:r>
+        <w:rPr>
+          <w:rFonts w:ascii="Times New Roman" w:hAnsi="Times New Roman" w:cs="Times New Roman"/>
+          <w:sz w:val="24"/>
+          <w:szCs w:val="24"/>
+        </w:rPr>
+        <w:t xml:space="preserve">, similar a realizado por el docente. Sin embargo, los </w:t>
+      </w:r>
+      <w:proofErr w:type="spellStart"/>
+      <w:r>
+        <w:rPr>
+          <w:rFonts w:ascii="Times New Roman" w:hAnsi="Times New Roman" w:cs="Times New Roman"/>
+          <w:sz w:val="24"/>
+          <w:szCs w:val="24"/>
+        </w:rPr>
+        <w:t>merges</w:t>
+      </w:r>
+      <w:proofErr w:type="spellEnd"/>
+      <w:r>
+        <w:rPr>
+          <w:rFonts w:ascii="Times New Roman" w:hAnsi="Times New Roman" w:cs="Times New Roman"/>
+          <w:sz w:val="24"/>
+          <w:szCs w:val="24"/>
+        </w:rPr>
+        <w:t xml:space="preserve"> son bastante eficientes si se realizan sobre archivos de texto plano, incluso si llegan a presentar problemas. Cuando se realiza un </w:t>
+      </w:r>
+      <w:proofErr w:type="spellStart"/>
+      <w:r>
+        <w:rPr>
+          <w:rFonts w:ascii="Times New Roman" w:hAnsi="Times New Roman" w:cs="Times New Roman"/>
+          <w:sz w:val="24"/>
+          <w:szCs w:val="24"/>
+        </w:rPr>
+        <w:t>merge</w:t>
+      </w:r>
+      <w:proofErr w:type="spellEnd"/>
+      <w:r>
+        <w:rPr>
+          <w:rFonts w:ascii="Times New Roman" w:hAnsi="Times New Roman" w:cs="Times New Roman"/>
+          <w:sz w:val="24"/>
+          <w:szCs w:val="24"/>
+        </w:rPr>
+        <w:t xml:space="preserve"> con archivos binarios, como en el que se albergo el informe, se presentan muchos problemas. </w:t>
+      </w:r>
+    </w:p>
+    <w:p>
+      <w:pPr>
+        <w:spacing w:line="360" w:lineRule="auto"/>
+        <w:rPr>
+          <w:rFonts w:ascii="Times New Roman" w:hAnsi="Times New Roman" w:cs="Times New Roman"/>
+          <w:sz w:val="24"/>
+          <w:szCs w:val="24"/>
+        </w:rPr>
+      </w:pPr>
+    </w:p>
+    <w:p>
+      <w:pPr>
+        <w:spacing w:line="360" w:lineRule="auto"/>
+        <w:rPr>
+          <w:rFonts w:ascii="Times New Roman" w:hAnsi="Times New Roman" w:cs="Times New Roman"/>
+          <w:sz w:val="24"/>
+          <w:szCs w:val="24"/>
+        </w:rPr>
+      </w:pPr>
+    </w:p>
+    <w:p>
+      <w:pPr>
+        <w:spacing w:line="360" w:lineRule="auto"/>
+        <w:rPr>
+          <w:rFonts w:ascii="Times New Roman" w:hAnsi="Times New Roman" w:cs="Times New Roman"/>
+          <w:sz w:val="24"/>
+          <w:szCs w:val="24"/>
+        </w:rPr>
+      </w:pPr>
+    </w:p>
+    <w:p>
+      <w:pPr>
+        <w:spacing w:line="360" w:lineRule="auto"/>
         <w:rPr>
           <w:rFonts w:ascii="Times New Roman" w:hAnsi="Times New Roman" w:cs="Times New Roman"/>
           <w:b/>
           <w:bCs/>
           <w:sz w:val="24"/>
           <w:szCs w:val="24"/>
-          <w:lang w:val="es-ES"/>
-        </w:rPr>
-        <w:t>:</w:t>
-      </w:r>
-    </w:p>
-    <w:p>
-      <w:pPr>
-        <w:spacing w:line="360" w:lineRule="auto"/>
-        <w:rPr>
-          <w:rFonts w:ascii="Times New Roman" w:hAnsi="Times New Roman" w:cs="Times New Roman"/>
-          <w:sz w:val="24"/>
-          <w:szCs w:val="24"/>
-          <w:lang w:val="es-ES"/>
-        </w:rPr>
-      </w:pPr>
-      <w:r>
-        <w:rPr>
-          <w:rFonts w:ascii="Times New Roman" w:hAnsi="Times New Roman" w:cs="Times New Roman"/>
-          <w:sz w:val="24"/>
-          <w:szCs w:val="24"/>
-          <w:lang w:val="es-ES"/>
-        </w:rPr>
-        <w:t xml:space="preserve">Como en todo proyecto a desarrollar, los problemas se hicieron presente de forma frecuente conforma se iba progresando y avanzando en las tareas que se tenían que completar. Como lo fue en un comienzo de buscar la ayuda e investigar el montaje y la configuración necesaria para el repositorio de </w:t>
-      </w:r>
-      <w:r>
-        <w:rPr>
-          <w:rFonts w:ascii="Times New Roman" w:hAnsi="Times New Roman" w:cs="Times New Roman"/>
-          <w:sz w:val="24"/>
-          <w:szCs w:val="24"/>
-          <w:lang w:val="es-ES"/>
-        </w:rPr>
-        <w:t>GitHub</w:t>
-      </w:r>
-      <w:r>
-        <w:rPr>
-          <w:rFonts w:ascii="Times New Roman" w:hAnsi="Times New Roman" w:cs="Times New Roman"/>
-          <w:sz w:val="24"/>
-          <w:szCs w:val="24"/>
-          <w:lang w:val="es-ES"/>
-        </w:rPr>
-        <w:t>, ya que era una tarea bastante ardua y era el comienzo de todo el proyecto.</w:t>
-      </w:r>
-    </w:p>
-    <w:p>
-      <w:pPr>
-        <w:spacing w:line="360" w:lineRule="auto"/>
-        <w:rPr>
-          <w:rFonts w:ascii="Times New Roman" w:hAnsi="Times New Roman" w:cs="Times New Roman"/>
-          <w:sz w:val="24"/>
-          <w:szCs w:val="24"/>
-          <w:lang w:val="es-ES"/>
-        </w:rPr>
-      </w:pPr>
-      <w:r>
-        <w:rPr>
-          <w:rFonts w:ascii="Times New Roman" w:hAnsi="Times New Roman" w:cs="Times New Roman"/>
-          <w:sz w:val="24"/>
-          <w:szCs w:val="24"/>
-          <w:lang w:val="es-ES"/>
-        </w:rPr>
-        <w:t xml:space="preserve">Seguidamente se presentaron los problemas para el uso de Tinkercard ya que esta plataforma presentaba un uso de dispositivos en los cuales no habíamos trabajado anteriormente, pero apoyándonos de la clase que se nos brindo y los recursos en las diversas plataformas como Google y YouTube encontramos diversas formas del montaje cada vez más eficientes en búsqueda de un mejor programa. </w:t>
-      </w:r>
-      <w:r>
-        <w:rPr>
-          <w:rFonts w:ascii="Times New Roman" w:hAnsi="Times New Roman" w:cs="Times New Roman"/>
-          <w:sz w:val="24"/>
-          <w:szCs w:val="24"/>
-          <w:lang w:val="es-ES"/>
-        </w:rPr>
-        <w:t>Finalmente,</w:t>
-      </w:r>
-      <w:r>
-        <w:rPr>
-          <w:rFonts w:ascii="Times New Roman" w:hAnsi="Times New Roman" w:cs="Times New Roman"/>
-          <w:sz w:val="24"/>
-          <w:szCs w:val="24"/>
-          <w:lang w:val="es-ES"/>
-        </w:rPr>
-        <w:t xml:space="preserve"> y es en la etapa que nos encontramos es empezar a implementar los algoritmos necesarios con el lenguaje de C++ para poder buscar eficiencia y </w:t>
-      </w:r>
-      <w:r>
-        <w:rPr>
-          <w:rFonts w:ascii="Times New Roman" w:hAnsi="Times New Roman" w:cs="Times New Roman"/>
-          <w:sz w:val="24"/>
-          <w:szCs w:val="24"/>
-          <w:lang w:val="es-ES"/>
-        </w:rPr>
-        <w:t xml:space="preserve">un funcionamiento correcto, tal vez en esta hay mas </w:t>
-      </w:r>
-      <w:r>
-        <w:rPr>
-          <w:rFonts w:ascii="Times New Roman" w:hAnsi="Times New Roman" w:cs="Times New Roman"/>
-          <w:sz w:val="24"/>
-          <w:szCs w:val="24"/>
-          <w:lang w:val="es-ES"/>
-        </w:rPr>
-        <w:lastRenderedPageBreak/>
-        <w:t>problemas ya que a veces el programa puede romperse o se busca que este sea lo más completo para brindarle al usuario una experiencia a la altura. Aunque con la presentación de nuevos y diversos problemas, podemos encontrar soluciones que mejoren adecuadamente el programa completo.</w:t>
-      </w:r>
-    </w:p>
-    <w:p>
-      <w:pPr>
-        <w:spacing w:line="360" w:lineRule="auto"/>
-        <w:rPr>
-          <w:rFonts w:ascii="Times New Roman" w:hAnsi="Times New Roman" w:cs="Times New Roman"/>
-          <w:sz w:val="24"/>
-          <w:szCs w:val="24"/>
-          <w:lang w:val="es-ES"/>
-        </w:rPr>
-      </w:pPr>
-    </w:p>
-    <w:p>
-      <w:pPr>
-        <w:spacing w:line="360" w:lineRule="auto"/>
+        </w:rPr>
+      </w:pPr>
+      <w:r>
         <w:rPr>
           <w:rFonts w:ascii="Times New Roman" w:hAnsi="Times New Roman" w:cs="Times New Roman"/>
           <w:b/>
           <w:bCs/>
           <w:sz w:val="24"/>
           <w:szCs w:val="24"/>
-          <w:lang w:val="es-ES"/>
-        </w:rPr>
-      </w:pPr>
-      <w:r>
-        <w:rPr>
-          <w:rFonts w:ascii="Times New Roman" w:hAnsi="Times New Roman" w:cs="Times New Roman"/>
-          <w:b/>
-          <w:bCs/>
-          <w:sz w:val="24"/>
-          <w:szCs w:val="24"/>
-          <w:lang w:val="es-ES"/>
         </w:rPr>
         <w:t>Evolución de la solución y consideraciones en la implementación:</w:t>
       </w:r>
@@ -781,24 +1489,85 @@
           <w:rFonts w:ascii="Times New Roman" w:hAnsi="Times New Roman" w:cs="Times New Roman"/>
           <w:sz w:val="24"/>
           <w:szCs w:val="24"/>
-          <w:lang w:val="es-ES"/>
-        </w:rPr>
-      </w:pPr>
-      <w:r>
-        <w:rPr>
-          <w:rFonts w:ascii="Times New Roman" w:hAnsi="Times New Roman" w:cs="Times New Roman"/>
-          <w:sz w:val="24"/>
-          <w:szCs w:val="24"/>
-          <w:lang w:val="es-ES"/>
-        </w:rPr>
-        <w:t xml:space="preserve">Con la compresión mucho mas amplia del problema y con el poco desarrollo que le hemos venido dando, encontramos cada vez mas soluciones que pueden ser mas eficientes y ese es siempre el objetivo que se busca del trabajo. Poco a poco encontramos que montando un sistema de leds simples se puede solucionar y con dispositivos sencillos, pero con un entendimiento adecuado y con asesoramiento hemos encontrado que con un hardware mucho mas avanzado e implementado </w:t>
-      </w:r>
-      <w:r>
-        <w:rPr>
-          <w:rFonts w:ascii="Times New Roman" w:hAnsi="Times New Roman" w:cs="Times New Roman"/>
-          <w:sz w:val="24"/>
-          <w:szCs w:val="24"/>
-          <w:lang w:val="es-ES"/>
+        </w:rPr>
+      </w:pPr>
+      <w:r>
+        <w:rPr>
+          <w:rFonts w:ascii="Times New Roman" w:hAnsi="Times New Roman" w:cs="Times New Roman"/>
+          <w:sz w:val="24"/>
+          <w:szCs w:val="24"/>
+        </w:rPr>
+        <w:t xml:space="preserve">Con la compresión mucho </w:t>
+      </w:r>
+      <w:r>
+        <w:rPr>
+          <w:rFonts w:ascii="Times New Roman" w:hAnsi="Times New Roman" w:cs="Times New Roman"/>
+          <w:sz w:val="24"/>
+          <w:szCs w:val="24"/>
+        </w:rPr>
+        <w:t>más</w:t>
+      </w:r>
+      <w:r>
+        <w:rPr>
+          <w:rFonts w:ascii="Times New Roman" w:hAnsi="Times New Roman" w:cs="Times New Roman"/>
+          <w:sz w:val="24"/>
+          <w:szCs w:val="24"/>
+        </w:rPr>
+        <w:t xml:space="preserve"> amplia del problema y con el poco desarrollo que le hemos venido dando, encontramos cada vez </w:t>
+      </w:r>
+      <w:r>
+        <w:rPr>
+          <w:rFonts w:ascii="Times New Roman" w:hAnsi="Times New Roman" w:cs="Times New Roman"/>
+          <w:sz w:val="24"/>
+          <w:szCs w:val="24"/>
+        </w:rPr>
+        <w:t>más</w:t>
+      </w:r>
+      <w:r>
+        <w:rPr>
+          <w:rFonts w:ascii="Times New Roman" w:hAnsi="Times New Roman" w:cs="Times New Roman"/>
+          <w:sz w:val="24"/>
+          <w:szCs w:val="24"/>
+        </w:rPr>
+        <w:t xml:space="preserve"> soluciones que pueden ser </w:t>
+      </w:r>
+      <w:r>
+        <w:rPr>
+          <w:rFonts w:ascii="Times New Roman" w:hAnsi="Times New Roman" w:cs="Times New Roman"/>
+          <w:sz w:val="24"/>
+          <w:szCs w:val="24"/>
+        </w:rPr>
+        <w:t>más</w:t>
+      </w:r>
+      <w:r>
+        <w:rPr>
+          <w:rFonts w:ascii="Times New Roman" w:hAnsi="Times New Roman" w:cs="Times New Roman"/>
+          <w:sz w:val="24"/>
+          <w:szCs w:val="24"/>
+        </w:rPr>
+        <w:t xml:space="preserve"> eficientes y ese es siempre el objetivo que se busca del trabajo. Poco a poco encontramos que montando un sistema de leds simples se puede solucionar y con dispositivos sencillos, pero con un entendimiento adecuado y con asesoramiento hemos encontrado que con un hardware mucho </w:t>
+      </w:r>
+      <w:r>
+        <w:rPr>
+          <w:rFonts w:ascii="Times New Roman" w:hAnsi="Times New Roman" w:cs="Times New Roman"/>
+          <w:sz w:val="24"/>
+          <w:szCs w:val="24"/>
+        </w:rPr>
+        <w:t>más</w:t>
+      </w:r>
+      <w:r>
+        <w:rPr>
+          <w:rFonts w:ascii="Times New Roman" w:hAnsi="Times New Roman" w:cs="Times New Roman"/>
+          <w:sz w:val="24"/>
+          <w:szCs w:val="24"/>
+        </w:rPr>
+        <w:t xml:space="preserve"> avanzado e implementado </w:t>
+      </w:r>
+      <w:r>
+        <w:rPr>
+          <w:rFonts w:ascii="Times New Roman" w:hAnsi="Times New Roman" w:cs="Times New Roman"/>
+          <w:sz w:val="24"/>
+          <w:szCs w:val="24"/>
         </w:rPr>
         <w:t>un</w:t>
       </w:r>
@@ -807,7 +1576,6 @@
           <w:rFonts w:ascii="Times New Roman" w:hAnsi="Times New Roman" w:cs="Times New Roman"/>
           <w:sz w:val="24"/>
           <w:szCs w:val="24"/>
-          <w:lang w:val="es-ES"/>
         </w:rPr>
         <w:t xml:space="preserve"> código cada vez </w:t>
       </w:r>
@@ -816,7 +1584,6 @@
           <w:rFonts w:ascii="Times New Roman" w:hAnsi="Times New Roman" w:cs="Times New Roman"/>
           <w:sz w:val="24"/>
           <w:szCs w:val="24"/>
-          <w:lang w:val="es-ES"/>
         </w:rPr>
         <w:t>más</w:t>
       </w:r>
@@ -825,7 +1592,6 @@
           <w:rFonts w:ascii="Times New Roman" w:hAnsi="Times New Roman" w:cs="Times New Roman"/>
           <w:sz w:val="24"/>
           <w:szCs w:val="24"/>
-          <w:lang w:val="es-ES"/>
         </w:rPr>
         <w:t xml:space="preserve"> eficiente</w:t>
       </w:r>
@@ -834,7 +1600,6 @@
           <w:rFonts w:ascii="Times New Roman" w:hAnsi="Times New Roman" w:cs="Times New Roman"/>
           <w:sz w:val="24"/>
           <w:szCs w:val="24"/>
-          <w:lang w:val="es-ES"/>
         </w:rPr>
         <w:t>,</w:t>
       </w:r>
@@ -843,7 +1608,6 @@
           <w:rFonts w:ascii="Times New Roman" w:hAnsi="Times New Roman" w:cs="Times New Roman"/>
           <w:sz w:val="24"/>
           <w:szCs w:val="24"/>
-          <w:lang w:val="es-ES"/>
         </w:rPr>
         <w:t xml:space="preserve"> por medio de punteros y matrices, el problema se </w:t>
       </w:r>
@@ -852,16 +1616,46 @@
           <w:rFonts w:ascii="Times New Roman" w:hAnsi="Times New Roman" w:cs="Times New Roman"/>
           <w:sz w:val="24"/>
           <w:szCs w:val="24"/>
-          <w:lang w:val="es-ES"/>
-        </w:rPr>
-        <w:t xml:space="preserve">puede adecuar y desarrollar para una solución mucho mas satisfactoria en cuanto a la entregaba que en un caso real se le debería hacer al cliente. A la hora de la entrega se puede considerar que está sujeta a cambios en pro del mejoramiento del sistema y que cada vez se busque estar mas satisfecho con el producto final, y probablemente </w:t>
-      </w:r>
-      <w:r>
-        <w:rPr>
-          <w:rFonts w:ascii="Times New Roman" w:hAnsi="Times New Roman" w:cs="Times New Roman"/>
-          <w:sz w:val="24"/>
-          <w:szCs w:val="24"/>
-          <w:lang w:val="es-ES"/>
+        </w:rPr>
+        <w:t xml:space="preserve">puede adecuar y desarrollar para una solución mucho </w:t>
+      </w:r>
+      <w:r>
+        <w:rPr>
+          <w:rFonts w:ascii="Times New Roman" w:hAnsi="Times New Roman" w:cs="Times New Roman"/>
+          <w:sz w:val="24"/>
+          <w:szCs w:val="24"/>
+        </w:rPr>
+        <w:t>más</w:t>
+      </w:r>
+      <w:r>
+        <w:rPr>
+          <w:rFonts w:ascii="Times New Roman" w:hAnsi="Times New Roman" w:cs="Times New Roman"/>
+          <w:sz w:val="24"/>
+          <w:szCs w:val="24"/>
+        </w:rPr>
+        <w:t xml:space="preserve"> satisfactoria en cuanto a la entregaba que en un caso real se le debería hacer al cliente. A la hora de la entrega se puede considerar que está sujeta a cambios en pro del mejoramiento del sistema y que cada vez se busque estar </w:t>
+      </w:r>
+      <w:r>
+        <w:rPr>
+          <w:rFonts w:ascii="Times New Roman" w:hAnsi="Times New Roman" w:cs="Times New Roman"/>
+          <w:sz w:val="24"/>
+          <w:szCs w:val="24"/>
+        </w:rPr>
+        <w:t>más</w:t>
+      </w:r>
+      <w:r>
+        <w:rPr>
+          <w:rFonts w:ascii="Times New Roman" w:hAnsi="Times New Roman" w:cs="Times New Roman"/>
+          <w:sz w:val="24"/>
+          <w:szCs w:val="24"/>
+        </w:rPr>
+        <w:t xml:space="preserve"> satisfecho con el producto final, y probablemente </w:t>
+      </w:r>
+      <w:r>
+        <w:rPr>
+          <w:rFonts w:ascii="Times New Roman" w:hAnsi="Times New Roman" w:cs="Times New Roman"/>
+          <w:sz w:val="24"/>
+          <w:szCs w:val="24"/>
         </w:rPr>
         <w:t>será</w:t>
       </w:r>
@@ -870,7 +1664,6 @@
           <w:rFonts w:ascii="Times New Roman" w:hAnsi="Times New Roman" w:cs="Times New Roman"/>
           <w:sz w:val="24"/>
           <w:szCs w:val="24"/>
-          <w:lang w:val="es-ES"/>
         </w:rPr>
         <w:t xml:space="preserve"> una solución avanzada, pero buscando que en ningún momento se incumplan las restricciones ya señaladas en el parcial.</w:t>
       </w:r>
@@ -890,39 +1683,55 @@
           <w:rFonts w:ascii="Times New Roman" w:hAnsi="Times New Roman" w:cs="Times New Roman"/>
           <w:sz w:val="24"/>
           <w:szCs w:val="24"/>
-          <w:lang w:val="es-ES"/>
-        </w:rPr>
-        <w:t xml:space="preserve">Se desea realizar el montaje del circuito, sin embargo en necesario comprender el funcionamiento del circuito integrado a utilizar </w:t>
-      </w:r>
-      <w:r>
-        <w:t>74HC595</w:t>
-      </w:r>
-      <w:r>
-        <w:t xml:space="preserve">. A continuación se muestra la polarización del </w:t>
-      </w:r>
-      <w:r>
-        <w:t>74HC595</w:t>
-      </w:r>
-      <w:r>
-        <w:t xml:space="preserve">, en la </w:t>
-      </w:r>
-      <w:r>
-        <w:rPr>
+        </w:rPr>
+        <w:t xml:space="preserve">Se desea realizar el montaje del circuito, sin </w:t>
+      </w:r>
+      <w:r>
+        <w:rPr>
+          <w:rFonts w:ascii="Times New Roman" w:hAnsi="Times New Roman" w:cs="Times New Roman"/>
+          <w:sz w:val="24"/>
+          <w:szCs w:val="24"/>
+        </w:rPr>
+        <w:t>embargo,</w:t>
+      </w:r>
+      <w:r>
+        <w:rPr>
+          <w:rFonts w:ascii="Times New Roman" w:hAnsi="Times New Roman" w:cs="Times New Roman"/>
+          <w:sz w:val="24"/>
+          <w:szCs w:val="24"/>
+        </w:rPr>
+        <w:t xml:space="preserve"> en necesario comprender el funcionamiento del circuito integrado a utilizar </w:t>
+      </w:r>
+      <w:r>
+        <w:t xml:space="preserve">74HC595. </w:t>
+      </w:r>
+      <w:r>
+        <w:rPr>
+          <w:rFonts w:ascii="Times New Roman" w:hAnsi="Times New Roman" w:cs="Times New Roman"/>
+        </w:rPr>
+        <w:t xml:space="preserve">A </w:t>
+      </w:r>
+      <w:r>
+        <w:rPr>
+          <w:rFonts w:ascii="Times New Roman" w:hAnsi="Times New Roman" w:cs="Times New Roman"/>
+        </w:rPr>
+        <w:t>continuación,</w:t>
+      </w:r>
+      <w:r>
+        <w:rPr>
+          <w:rFonts w:ascii="Times New Roman" w:hAnsi="Times New Roman" w:cs="Times New Roman"/>
+        </w:rPr>
+        <w:t xml:space="preserve"> se muestra la polarización del 74HC595, en la </w:t>
+      </w:r>
+      <w:r>
+        <w:rPr>
+          <w:rFonts w:ascii="Times New Roman" w:hAnsi="Times New Roman" w:cs="Times New Roman"/>
           <w:b/>
           <w:bCs/>
           <w:i/>
           <w:iCs/>
         </w:rPr>
-        <w:t>ilustración 1</w:t>
-      </w:r>
-      <w:r>
-        <w:rPr>
-          <w:b/>
-          <w:bCs/>
-          <w:i/>
-          <w:iCs/>
-        </w:rPr>
-        <w:t>.</w:t>
+        <w:t>ilustración 1.</w:t>
       </w:r>
     </w:p>
     <w:p>
@@ -933,6 +1742,7 @@
     <w:p>
       <w:pPr>
         <w:keepNext/>
+        <w:spacing w:line="360" w:lineRule="auto"/>
         <w:jc w:val="center"/>
       </w:pPr>
       <w:r>
@@ -940,7 +1750,6 @@
           <w:rFonts w:ascii="Times New Roman" w:hAnsi="Times New Roman" w:cs="Times New Roman"/>
           <w:sz w:val="24"/>
           <w:szCs w:val="24"/>
-          <w:lang w:val="es-ES"/>
         </w:rPr>
         <w:lastRenderedPageBreak/>
         <w:drawing>
@@ -959,7 +1768,7 @@
                     <pic:cNvPicPr/>
                   </pic:nvPicPr>
                   <pic:blipFill>
-                    <a:blip r:embed="rId5"/>
+                    <a:blip r:embed="rId6"/>
                     <a:stretch>
                       <a:fillRect/>
                     </a:stretch>
@@ -983,78 +1792,119 @@
     <w:p>
       <w:pPr>
         <w:pStyle w:val="Descripcin"/>
+        <w:spacing w:line="360" w:lineRule="auto"/>
         <w:jc w:val="center"/>
       </w:pPr>
       <w:r>
         <w:t xml:space="preserve">Ilustración </w:t>
       </w:r>
-      <w:fldSimple w:instr=" SEQ Ilustración \* ARABIC ">
-        <w:r>
-          <w:rPr>
-            <w:noProof/>
-          </w:rPr>
-          <w:t>1</w:t>
-        </w:r>
-      </w:fldSimple>
-      <w:r>
-        <w:t xml:space="preserve">: Polarización </w:t>
-      </w:r>
-      <w:r>
-        <w:t>74HC595</w:t>
-      </w:r>
-      <w:r>
-        <w:t>.</w:t>
-      </w:r>
-    </w:p>
-    <w:p/>
-    <w:p>
-      <w:pPr>
-        <w:rPr>
-          <w:rFonts w:ascii="Times New Roman" w:hAnsi="Times New Roman" w:cs="Times New Roman"/>
-          <w:sz w:val="24"/>
-          <w:szCs w:val="24"/>
-        </w:rPr>
-      </w:pPr>
-      <w:r>
-        <w:rPr>
-          <w:rFonts w:ascii="Times New Roman" w:hAnsi="Times New Roman" w:cs="Times New Roman"/>
-          <w:sz w:val="24"/>
-          <w:szCs w:val="24"/>
-        </w:rPr>
-        <w:t xml:space="preserve">Antes que nada se usaran los pines 10 y 16, los cuales reciben voltaje. El PIN 16 como se puede observar en la ilustración es la encargada de alimentar el circuito integrado. El voltaje minimo es de 2v y el máximo es de 6v. </w:t>
-      </w:r>
-      <w:r>
-        <w:rPr>
-          <w:rFonts w:ascii="Times New Roman" w:hAnsi="Times New Roman" w:cs="Times New Roman"/>
-          <w:sz w:val="24"/>
-          <w:szCs w:val="24"/>
-        </w:rPr>
-        <w:t>El PIN 10 recibe pequeños pulsos de energia, los cuales reiniciaran a los valores pedeterminados del circuitos, es decir cada bit será igual a 0, en el caso de que asi se requiera.</w:t>
-      </w:r>
-    </w:p>
-    <w:p>
-      <w:pPr>
-        <w:rPr>
-          <w:rFonts w:ascii="Times New Roman" w:hAnsi="Times New Roman" w:cs="Times New Roman"/>
-          <w:sz w:val="24"/>
-          <w:szCs w:val="24"/>
-        </w:rPr>
-      </w:pPr>
-      <w:r>
-        <w:rPr>
-          <w:rFonts w:ascii="Times New Roman" w:hAnsi="Times New Roman" w:cs="Times New Roman"/>
-          <w:sz w:val="24"/>
-          <w:szCs w:val="24"/>
-        </w:rPr>
-        <w:t>El circuito integrado es capaz de manipular cadenas de 8 bits, por tanto es necesario utilizar 8</w:t>
-      </w:r>
-      <w:r>
-        <w:rPr>
-          <w:rFonts w:ascii="Times New Roman" w:hAnsi="Times New Roman" w:cs="Times New Roman"/>
-          <w:sz w:val="24"/>
-          <w:szCs w:val="24"/>
-        </w:rPr>
-        <w:t xml:space="preserve"> dispositivos</w:t>
+      <w:r>
+        <w:fldChar w:fldCharType="begin"/>
+      </w:r>
+      <w:r>
+        <w:instrText xml:space="preserve"> SEQ Ilustración \* ARABIC </w:instrText>
+      </w:r>
+      <w:r>
+        <w:fldChar w:fldCharType="separate"/>
+      </w:r>
+      <w:r>
+        <w:rPr>
+          <w:noProof/>
+        </w:rPr>
+        <w:t>1</w:t>
+      </w:r>
+      <w:r>
+        <w:fldChar w:fldCharType="end"/>
+      </w:r>
+      <w:r>
+        <w:t>: Polarización 74HC595.</w:t>
+      </w:r>
+    </w:p>
+    <w:p>
+      <w:pPr>
+        <w:spacing w:line="360" w:lineRule="auto"/>
+      </w:pPr>
+    </w:p>
+    <w:p>
+      <w:pPr>
+        <w:spacing w:line="360" w:lineRule="auto"/>
+        <w:rPr>
+          <w:rFonts w:ascii="Times New Roman" w:hAnsi="Times New Roman" w:cs="Times New Roman"/>
+          <w:sz w:val="24"/>
+          <w:szCs w:val="24"/>
+        </w:rPr>
+      </w:pPr>
+      <w:r>
+        <w:rPr>
+          <w:rFonts w:ascii="Times New Roman" w:hAnsi="Times New Roman" w:cs="Times New Roman"/>
+          <w:sz w:val="24"/>
+          <w:szCs w:val="24"/>
+        </w:rPr>
+        <w:t xml:space="preserve">Antes que </w:t>
+      </w:r>
+      <w:r>
+        <w:rPr>
+          <w:rFonts w:ascii="Times New Roman" w:hAnsi="Times New Roman" w:cs="Times New Roman"/>
+          <w:sz w:val="24"/>
+          <w:szCs w:val="24"/>
+        </w:rPr>
+        <w:t>nada,</w:t>
+      </w:r>
+      <w:r>
+        <w:rPr>
+          <w:rFonts w:ascii="Times New Roman" w:hAnsi="Times New Roman" w:cs="Times New Roman"/>
+          <w:sz w:val="24"/>
+          <w:szCs w:val="24"/>
+        </w:rPr>
+        <w:t xml:space="preserve"> se usaran los pines 10 y 16, los cuales reciben voltaje. El PIN 16 como se puede observar en la ilustración es la encargada de alimentar el circuito integrado. El voltaje </w:t>
+      </w:r>
+      <w:r>
+        <w:rPr>
+          <w:rFonts w:ascii="Times New Roman" w:hAnsi="Times New Roman" w:cs="Times New Roman"/>
+          <w:sz w:val="24"/>
+          <w:szCs w:val="24"/>
+        </w:rPr>
+        <w:t>mínimo</w:t>
+      </w:r>
+      <w:r>
+        <w:rPr>
+          <w:rFonts w:ascii="Times New Roman" w:hAnsi="Times New Roman" w:cs="Times New Roman"/>
+          <w:sz w:val="24"/>
+          <w:szCs w:val="24"/>
+        </w:rPr>
+        <w:t xml:space="preserve"> es de 2v y el máximo es de 6v. </w:t>
+      </w:r>
+      <w:r>
+        <w:rPr>
+          <w:rFonts w:ascii="Times New Roman" w:hAnsi="Times New Roman" w:cs="Times New Roman"/>
+          <w:sz w:val="24"/>
+          <w:szCs w:val="24"/>
+        </w:rPr>
+        <w:t xml:space="preserve">El PIN 10 recibe pequeños pulsos de </w:t>
+      </w:r>
+      <w:r>
+        <w:rPr>
+          <w:rFonts w:ascii="Times New Roman" w:hAnsi="Times New Roman" w:cs="Times New Roman"/>
+          <w:sz w:val="24"/>
+          <w:szCs w:val="24"/>
+        </w:rPr>
+        <w:t>energía</w:t>
+      </w:r>
+      <w:r>
+        <w:rPr>
+          <w:rFonts w:ascii="Times New Roman" w:hAnsi="Times New Roman" w:cs="Times New Roman"/>
+          <w:sz w:val="24"/>
+          <w:szCs w:val="24"/>
+        </w:rPr>
+        <w:t xml:space="preserve">, los cuales reiniciaran a los valores </w:t>
+      </w:r>
+      <w:r>
+        <w:rPr>
+          <w:rFonts w:ascii="Times New Roman" w:hAnsi="Times New Roman" w:cs="Times New Roman"/>
+          <w:sz w:val="24"/>
+          <w:szCs w:val="24"/>
+        </w:rPr>
+        <w:t>predeterminados</w:t>
       </w:r>
       <w:r>
         <w:rPr>
@@ -1070,20 +1920,71 @@
           <w:sz w:val="24"/>
           <w:szCs w:val="24"/>
         </w:rPr>
-        <w:t>74HC595</w:t>
-      </w:r>
-      <w:r>
-        <w:rPr>
-          <w:rFonts w:ascii="Times New Roman" w:hAnsi="Times New Roman" w:cs="Times New Roman"/>
-          <w:sz w:val="24"/>
-          <w:szCs w:val="24"/>
-        </w:rPr>
-        <w:t>, con el fin de representar una matriz de 8 x 8.</w:t>
+        <w:t>del circuito</w:t>
+      </w:r>
+      <w:r>
+        <w:rPr>
+          <w:rFonts w:ascii="Times New Roman" w:hAnsi="Times New Roman" w:cs="Times New Roman"/>
+          <w:sz w:val="24"/>
+          <w:szCs w:val="24"/>
+        </w:rPr>
+        <w:t xml:space="preserve">, es decir cada bit será igual a 0, en el caso de que </w:t>
+      </w:r>
+      <w:r>
+        <w:rPr>
+          <w:rFonts w:ascii="Times New Roman" w:hAnsi="Times New Roman" w:cs="Times New Roman"/>
+          <w:sz w:val="24"/>
+          <w:szCs w:val="24"/>
+        </w:rPr>
+        <w:t>así</w:t>
+      </w:r>
+      <w:r>
+        <w:rPr>
+          <w:rFonts w:ascii="Times New Roman" w:hAnsi="Times New Roman" w:cs="Times New Roman"/>
+          <w:sz w:val="24"/>
+          <w:szCs w:val="24"/>
+        </w:rPr>
+        <w:t xml:space="preserve"> se requiera.</w:t>
+      </w:r>
+    </w:p>
+    <w:p>
+      <w:pPr>
+        <w:spacing w:line="360" w:lineRule="auto"/>
+        <w:rPr>
+          <w:rFonts w:ascii="Times New Roman" w:hAnsi="Times New Roman" w:cs="Times New Roman"/>
+          <w:sz w:val="24"/>
+          <w:szCs w:val="24"/>
+        </w:rPr>
+      </w:pPr>
+      <w:r>
+        <w:rPr>
+          <w:rFonts w:ascii="Times New Roman" w:hAnsi="Times New Roman" w:cs="Times New Roman"/>
+          <w:sz w:val="24"/>
+          <w:szCs w:val="24"/>
+        </w:rPr>
+        <w:t xml:space="preserve">El circuito integrado es capaz de manipular cadenas de 8 bits, por </w:t>
+      </w:r>
+      <w:r>
+        <w:rPr>
+          <w:rFonts w:ascii="Times New Roman" w:hAnsi="Times New Roman" w:cs="Times New Roman"/>
+          <w:sz w:val="24"/>
+          <w:szCs w:val="24"/>
+        </w:rPr>
+        <w:t>tanto,</w:t>
+      </w:r>
+      <w:r>
+        <w:rPr>
+          <w:rFonts w:ascii="Times New Roman" w:hAnsi="Times New Roman" w:cs="Times New Roman"/>
+          <w:sz w:val="24"/>
+          <w:szCs w:val="24"/>
+        </w:rPr>
+        <w:t xml:space="preserve"> es necesario utilizar 8 dispositivos 74HC595, con el fin de representar una matriz de 8 x 8.</w:t>
       </w:r>
     </w:p>
     <w:p>
       <w:pPr>
         <w:keepNext/>
+        <w:spacing w:line="360" w:lineRule="auto"/>
         <w:jc w:val="center"/>
       </w:pPr>
       <w:r>
@@ -1108,7 +2009,7 @@
                     <pic:cNvPicPr/>
                   </pic:nvPicPr>
                   <pic:blipFill>
-                    <a:blip r:embed="rId6"/>
+                    <a:blip r:embed="rId7"/>
                     <a:stretch>
                       <a:fillRect/>
                     </a:stretch>
@@ -1132,6 +2033,7 @@
     <w:p>
       <w:pPr>
         <w:pStyle w:val="Descripcin"/>
+        <w:spacing w:line="360" w:lineRule="auto"/>
         <w:jc w:val="center"/>
         <w:rPr>
           <w:rFonts w:ascii="Times New Roman" w:hAnsi="Times New Roman" w:cs="Times New Roman"/>
@@ -1142,26 +2044,36 @@
       <w:r>
         <w:t xml:space="preserve">Ilustración </w:t>
       </w:r>
-      <w:fldSimple w:instr=" SEQ Ilustración \* ARABIC ">
-        <w:r>
-          <w:rPr>
-            <w:noProof/>
-          </w:rPr>
-          <w:t>2</w:t>
-        </w:r>
-      </w:fldSimple>
+      <w:r>
+        <w:fldChar w:fldCharType="begin"/>
+      </w:r>
+      <w:r>
+        <w:instrText xml:space="preserve"> SEQ Ilustración \* ARABIC </w:instrText>
+      </w:r>
+      <w:r>
+        <w:fldChar w:fldCharType="separate"/>
+      </w:r>
+      <w:r>
+        <w:rPr>
+          <w:noProof/>
+        </w:rPr>
+        <w:t>2</w:t>
+      </w:r>
+      <w:r>
+        <w:fldChar w:fldCharType="end"/>
+      </w:r>
       <w:r>
         <w:t>: LED</w:t>
       </w:r>
     </w:p>
     <w:p>
       <w:pPr>
+        <w:spacing w:line="360" w:lineRule="auto"/>
         <w:jc w:val="both"/>
         <w:rPr>
           <w:rFonts w:ascii="Times New Roman" w:hAnsi="Times New Roman" w:cs="Times New Roman"/>
           <w:sz w:val="24"/>
           <w:szCs w:val="24"/>
-          <w:u w:val="single"/>
         </w:rPr>
       </w:pPr>
       <w:r>
@@ -1190,15 +2102,471 @@
           <w:sz w:val="24"/>
           <w:szCs w:val="24"/>
         </w:rPr>
-        <w:t xml:space="preserve">  El ánodo  se identifica como la salida que tiene un dobles, es decir, la que se localiza a la derecha de la ilustración.</w:t>
-      </w:r>
-      <w:r>
-        <w:rPr>
-          <w:rFonts w:ascii="Times New Roman" w:hAnsi="Times New Roman" w:cs="Times New Roman"/>
-          <w:sz w:val="24"/>
-          <w:szCs w:val="24"/>
-        </w:rPr>
-        <w:t xml:space="preserve"> El anodo será conectado a la Fuente de voltaje, la cual será dado por el </w:t>
+        <w:t xml:space="preserve">  El </w:t>
+      </w:r>
+      <w:r>
+        <w:rPr>
+          <w:rFonts w:ascii="Times New Roman" w:hAnsi="Times New Roman" w:cs="Times New Roman"/>
+          <w:sz w:val="24"/>
+          <w:szCs w:val="24"/>
+        </w:rPr>
+        <w:t>ánodo se</w:t>
+      </w:r>
+      <w:r>
+        <w:rPr>
+          <w:rFonts w:ascii="Times New Roman" w:hAnsi="Times New Roman" w:cs="Times New Roman"/>
+          <w:sz w:val="24"/>
+          <w:szCs w:val="24"/>
+        </w:rPr>
+        <w:t xml:space="preserve"> identifica como la salida que tiene un dobles, es decir, la que se localiza a la derecha de la ilustración.</w:t>
+      </w:r>
+      <w:r>
+        <w:rPr>
+          <w:rFonts w:ascii="Times New Roman" w:hAnsi="Times New Roman" w:cs="Times New Roman"/>
+          <w:sz w:val="24"/>
+          <w:szCs w:val="24"/>
+        </w:rPr>
+        <w:t xml:space="preserve"> El </w:t>
+      </w:r>
+      <w:r>
+        <w:rPr>
+          <w:rFonts w:ascii="Times New Roman" w:hAnsi="Times New Roman" w:cs="Times New Roman"/>
+          <w:sz w:val="24"/>
+          <w:szCs w:val="24"/>
+        </w:rPr>
+        <w:t>ánodo</w:t>
+      </w:r>
+      <w:r>
+        <w:rPr>
+          <w:rFonts w:ascii="Times New Roman" w:hAnsi="Times New Roman" w:cs="Times New Roman"/>
+          <w:sz w:val="24"/>
+          <w:szCs w:val="24"/>
+        </w:rPr>
+        <w:t xml:space="preserve"> será conectado a la Fuente de voltaje, la cual será dado por el 74HC595. El </w:t>
+      </w:r>
+      <w:r>
+        <w:rPr>
+          <w:rFonts w:ascii="Times New Roman" w:hAnsi="Times New Roman" w:cs="Times New Roman"/>
+          <w:sz w:val="24"/>
+          <w:szCs w:val="24"/>
+        </w:rPr>
+        <w:t>cátodo</w:t>
+      </w:r>
+      <w:r>
+        <w:rPr>
+          <w:rFonts w:ascii="Times New Roman" w:hAnsi="Times New Roman" w:cs="Times New Roman"/>
+          <w:sz w:val="24"/>
+          <w:szCs w:val="24"/>
+        </w:rPr>
+        <w:t xml:space="preserve"> será conectado a la salida de GND del circuito integrado o PIN</w:t>
+      </w:r>
+      <w:r>
+        <w:rPr>
+          <w:rFonts w:ascii="Times New Roman" w:hAnsi="Times New Roman" w:cs="Times New Roman"/>
+          <w:sz w:val="24"/>
+          <w:szCs w:val="24"/>
+        </w:rPr>
+        <w:t xml:space="preserve"> de tierra que </w:t>
+      </w:r>
+      <w:r>
+        <w:rPr>
+          <w:rFonts w:ascii="Times New Roman" w:hAnsi="Times New Roman" w:cs="Times New Roman"/>
+          <w:sz w:val="24"/>
+          <w:szCs w:val="24"/>
+        </w:rPr>
+        <w:t>a su</w:t>
+      </w:r>
+      <w:r>
+        <w:rPr>
+          <w:rFonts w:ascii="Times New Roman" w:hAnsi="Times New Roman" w:cs="Times New Roman"/>
+          <w:sz w:val="24"/>
+          <w:szCs w:val="24"/>
+        </w:rPr>
+        <w:t xml:space="preserve"> vez se conecta a la salida GND del Arduino.</w:t>
+      </w:r>
+    </w:p>
+    <w:p>
+      <w:pPr>
+        <w:spacing w:line="360" w:lineRule="auto"/>
+        <w:jc w:val="both"/>
+        <w:rPr>
+          <w:rFonts w:ascii="Times New Roman" w:hAnsi="Times New Roman" w:cs="Times New Roman"/>
+          <w:sz w:val="24"/>
+          <w:szCs w:val="24"/>
+        </w:rPr>
+      </w:pPr>
+    </w:p>
+    <w:p>
+      <w:pPr>
+        <w:spacing w:line="360" w:lineRule="auto"/>
+        <w:jc w:val="both"/>
+        <w:rPr>
+          <w:rFonts w:ascii="Times New Roman" w:hAnsi="Times New Roman" w:cs="Times New Roman"/>
+          <w:b/>
+          <w:bCs/>
+          <w:i/>
+          <w:iCs/>
+          <w:sz w:val="24"/>
+          <w:szCs w:val="24"/>
+        </w:rPr>
+      </w:pPr>
+      <w:r>
+        <w:rPr>
+          <w:rFonts w:ascii="Times New Roman" w:hAnsi="Times New Roman" w:cs="Times New Roman"/>
+          <w:sz w:val="24"/>
+          <w:szCs w:val="24"/>
+        </w:rPr>
+        <w:t xml:space="preserve">El </w:t>
+      </w:r>
+      <w:r>
+        <w:rPr>
+          <w:rFonts w:ascii="Times New Roman" w:hAnsi="Times New Roman" w:cs="Times New Roman"/>
+          <w:sz w:val="24"/>
+          <w:szCs w:val="24"/>
+        </w:rPr>
+        <w:t>voltaje</w:t>
+      </w:r>
+      <w:r>
+        <w:rPr>
+          <w:rFonts w:ascii="Times New Roman" w:hAnsi="Times New Roman" w:cs="Times New Roman"/>
+          <w:sz w:val="24"/>
+          <w:szCs w:val="24"/>
+        </w:rPr>
+        <w:t xml:space="preserve"> de salida por cada uno de los registros de desplazamiento oscila entre 0 y 5V. Por </w:t>
+      </w:r>
+      <w:r>
+        <w:rPr>
+          <w:rFonts w:ascii="Times New Roman" w:hAnsi="Times New Roman" w:cs="Times New Roman"/>
+          <w:sz w:val="24"/>
+          <w:szCs w:val="24"/>
+        </w:rPr>
+        <w:t>tanto,</w:t>
+      </w:r>
+      <w:r>
+        <w:rPr>
+          <w:rFonts w:ascii="Times New Roman" w:hAnsi="Times New Roman" w:cs="Times New Roman"/>
+          <w:sz w:val="24"/>
+          <w:szCs w:val="24"/>
+        </w:rPr>
+        <w:t xml:space="preserve"> se hace uso de una </w:t>
+      </w:r>
+      <w:r>
+        <w:rPr>
+          <w:rFonts w:ascii="Times New Roman" w:hAnsi="Times New Roman" w:cs="Times New Roman"/>
+          <w:sz w:val="24"/>
+          <w:szCs w:val="24"/>
+        </w:rPr>
+        <w:t>serie</w:t>
+      </w:r>
+      <w:r>
+        <w:rPr>
+          <w:rFonts w:ascii="Times New Roman" w:hAnsi="Times New Roman" w:cs="Times New Roman"/>
+          <w:sz w:val="24"/>
+          <w:szCs w:val="24"/>
+        </w:rPr>
+        <w:t xml:space="preserve"> de resistencias, de 470 Ohm, como se puede observar en la </w:t>
+      </w:r>
+      <w:r>
+        <w:rPr>
+          <w:rFonts w:ascii="Times New Roman" w:hAnsi="Times New Roman" w:cs="Times New Roman"/>
+          <w:b/>
+          <w:bCs/>
+          <w:i/>
+          <w:iCs/>
+          <w:sz w:val="24"/>
+          <w:szCs w:val="24"/>
+        </w:rPr>
+        <w:t xml:space="preserve">ilustración 3. </w:t>
+      </w:r>
+    </w:p>
+    <w:p>
+      <w:pPr>
+        <w:keepNext/>
+        <w:spacing w:line="360" w:lineRule="auto"/>
+        <w:jc w:val="center"/>
+      </w:pPr>
+      <w:r>
+        <w:drawing>
+          <wp:inline distT="0" distB="0" distL="0" distR="0" wp14:anchorId="0FAD26CC" wp14:editId="00B62652">
+            <wp:extent cx="2286000" cy="1905000"/>
+            <wp:effectExtent l="0" t="0" r="0" b="0"/>
+            <wp:docPr id="2009896299" name="Imagen 1" descr="Diagrama&#10;&#10;Descripción generada automáticamente"/>
+            <wp:cNvGraphicFramePr>
+              <a:graphicFrameLocks xmlns:a="http://schemas.openxmlformats.org/drawingml/2006/main" noChangeAspect="1"/>
+            </wp:cNvGraphicFramePr>
+            <a:graphic xmlns:a="http://schemas.openxmlformats.org/drawingml/2006/main">
+              <a:graphicData uri="http://schemas.openxmlformats.org/drawingml/2006/picture">
+                <pic:pic xmlns:pic="http://schemas.openxmlformats.org/drawingml/2006/picture">
+                  <pic:nvPicPr>
+                    <pic:cNvPr id="2009896299" name="Imagen 1" descr="Diagrama&#10;&#10;Descripción generada automáticamente"/>
+                    <pic:cNvPicPr/>
+                  </pic:nvPicPr>
+                  <pic:blipFill>
+                    <a:blip r:embed="rId8"/>
+                    <a:stretch>
+                      <a:fillRect/>
+                    </a:stretch>
+                  </pic:blipFill>
+                  <pic:spPr>
+                    <a:xfrm>
+                      <a:off x="0" y="0"/>
+                      <a:ext cx="2286000" cy="1905000"/>
+                    </a:xfrm>
+                    <a:prstGeom prst="rect">
+                      <a:avLst/>
+                    </a:prstGeom>
+                  </pic:spPr>
+                </pic:pic>
+              </a:graphicData>
+            </a:graphic>
+          </wp:inline>
+        </w:drawing>
+      </w:r>
+    </w:p>
+    <w:p>
+      <w:pPr>
+        <w:pStyle w:val="Descripcin"/>
+        <w:spacing w:line="360" w:lineRule="auto"/>
+        <w:jc w:val="center"/>
+      </w:pPr>
+      <w:r>
+        <w:t xml:space="preserve">Ilustración </w:t>
+      </w:r>
+      <w:r>
+        <w:fldChar w:fldCharType="begin"/>
+      </w:r>
+      <w:r>
+        <w:instrText xml:space="preserve"> SEQ Ilustración \* ARABIC </w:instrText>
+      </w:r>
+      <w:r>
+        <w:fldChar w:fldCharType="separate"/>
+      </w:r>
+      <w:r>
+        <w:rPr>
+          <w:noProof/>
+        </w:rPr>
+        <w:t>3</w:t>
+      </w:r>
+      <w:r>
+        <w:fldChar w:fldCharType="end"/>
+      </w:r>
+      <w:r>
+        <w:t>: Salidas y uso de resistencias.</w:t>
+      </w:r>
+    </w:p>
+    <w:p>
+      <w:pPr>
+        <w:spacing w:line="360" w:lineRule="auto"/>
+        <w:rPr>
+          <w:rFonts w:ascii="Times New Roman" w:eastAsiaTheme="minorEastAsia" w:hAnsi="Times New Roman" w:cs="Times New Roman"/>
+          <w:sz w:val="24"/>
+          <w:szCs w:val="24"/>
+        </w:rPr>
+      </w:pPr>
+      <m:oMathPara>
+        <m:oMath>
+          <m:r>
+            <w:rPr>
+              <w:rFonts w:ascii="Cambria Math" w:hAnsi="Cambria Math" w:cs="Times New Roman"/>
+              <w:sz w:val="24"/>
+              <w:szCs w:val="24"/>
+            </w:rPr>
+            <m:t>I=</m:t>
+          </m:r>
+          <m:f>
+            <m:fPr>
+              <m:ctrlPr>
+                <w:rPr>
+                  <w:rFonts w:ascii="Cambria Math" w:hAnsi="Cambria Math" w:cs="Times New Roman"/>
+                  <w:i/>
+                  <w:sz w:val="24"/>
+                  <w:szCs w:val="24"/>
+                </w:rPr>
+              </m:ctrlPr>
+            </m:fPr>
+            <m:num>
+              <m:r>
+                <w:rPr>
+                  <w:rFonts w:ascii="Cambria Math" w:hAnsi="Cambria Math" w:cs="Times New Roman"/>
+                  <w:sz w:val="24"/>
+                  <w:szCs w:val="24"/>
+                </w:rPr>
+                <m:t>5v</m:t>
+              </m:r>
+            </m:num>
+            <m:den>
+              <m:r>
+                <w:rPr>
+                  <w:rFonts w:ascii="Cambria Math" w:hAnsi="Cambria Math" w:cs="Times New Roman"/>
+                  <w:sz w:val="24"/>
+                  <w:szCs w:val="24"/>
+                </w:rPr>
+                <m:t>470Ω</m:t>
+              </m:r>
+            </m:den>
+          </m:f>
+          <m:r>
+            <w:rPr>
+              <w:rFonts w:ascii="Cambria Math" w:hAnsi="Cambria Math" w:cs="Times New Roman"/>
+              <w:sz w:val="24"/>
+              <w:szCs w:val="24"/>
+            </w:rPr>
+            <m:t>=10,64 mA</m:t>
+          </m:r>
+        </m:oMath>
+      </m:oMathPara>
+    </w:p>
+    <w:p>
+      <w:pPr>
+        <w:spacing w:line="360" w:lineRule="auto"/>
+        <w:rPr>
+          <w:rFonts w:ascii="Times New Roman" w:hAnsi="Times New Roman" w:cs="Times New Roman"/>
+          <w:sz w:val="24"/>
+          <w:szCs w:val="24"/>
+        </w:rPr>
+      </w:pPr>
+      <w:r>
+        <w:rPr>
+          <w:rFonts w:ascii="Times New Roman" w:hAnsi="Times New Roman" w:cs="Times New Roman"/>
+          <w:sz w:val="24"/>
+          <w:szCs w:val="24"/>
+        </w:rPr>
+        <w:t xml:space="preserve">Si bien la cantidad de corriente para cada LED varía según el flujo de la ejecución del programa, es importante resaltar que en la anterior ecuación se da un aproximado a la cantidad de corriente que puede llegar a tener un LED. Un LED por lo general puede funcionar entre 5mA y 20mA, sin embargo, se insiste, esto es una variable que depende de la configuración y el código a utilizar. El simulador no tuvo problemas a utilizar esta configuración. </w:t>
+      </w:r>
+    </w:p>
+    <w:p>
+      <w:pPr>
+        <w:keepNext/>
+        <w:spacing w:line="360" w:lineRule="auto"/>
+        <w:jc w:val="center"/>
+      </w:pPr>
+      <w:r>
+        <w:rPr>
+          <w:noProof/>
+        </w:rPr>
+        <w:drawing>
+          <wp:inline distT="0" distB="0" distL="0" distR="0" wp14:anchorId="20B27670" wp14:editId="797675E2">
+            <wp:extent cx="3590925" cy="1847850"/>
+            <wp:effectExtent l="0" t="0" r="9525" b="0"/>
+            <wp:docPr id="655782472" name="Imagen 1"/>
+            <wp:cNvGraphicFramePr>
+              <a:graphicFrameLocks xmlns:a="http://schemas.openxmlformats.org/drawingml/2006/main" noChangeAspect="1"/>
+            </wp:cNvGraphicFramePr>
+            <a:graphic xmlns:a="http://schemas.openxmlformats.org/drawingml/2006/main">
+              <a:graphicData uri="http://schemas.openxmlformats.org/drawingml/2006/picture">
+                <pic:pic xmlns:pic="http://schemas.openxmlformats.org/drawingml/2006/picture">
+                  <pic:nvPicPr>
+                    <pic:cNvPr id="655782472" name=""/>
+                    <pic:cNvPicPr/>
+                  </pic:nvPicPr>
+                  <pic:blipFill>
+                    <a:blip r:embed="rId9"/>
+                    <a:stretch>
+                      <a:fillRect/>
+                    </a:stretch>
+                  </pic:blipFill>
+                  <pic:spPr>
+                    <a:xfrm>
+                      <a:off x="0" y="0"/>
+                      <a:ext cx="3590925" cy="1847850"/>
+                    </a:xfrm>
+                    <a:prstGeom prst="rect">
+                      <a:avLst/>
+                    </a:prstGeom>
+                  </pic:spPr>
+                </pic:pic>
+              </a:graphicData>
+            </a:graphic>
+          </wp:inline>
+        </w:drawing>
+      </w:r>
+    </w:p>
+    <w:p>
+      <w:pPr>
+        <w:pStyle w:val="Descripcin"/>
+        <w:spacing w:line="360" w:lineRule="auto"/>
+        <w:jc w:val="center"/>
+      </w:pPr>
+      <w:r>
+        <w:t xml:space="preserve">Ilustración </w:t>
+      </w:r>
+      <w:r>
+        <w:fldChar w:fldCharType="begin"/>
+      </w:r>
+      <w:r>
+        <w:instrText xml:space="preserve"> SEQ Ilustración \* ARABIC </w:instrText>
+      </w:r>
+      <w:r>
+        <w:fldChar w:fldCharType="separate"/>
+      </w:r>
+      <w:r>
+        <w:rPr>
+          <w:noProof/>
+        </w:rPr>
+        <w:t>4</w:t>
+      </w:r>
+      <w:r>
+        <w:fldChar w:fldCharType="end"/>
+      </w:r>
+      <w:r>
+        <w:t>: Voltaje a cada LED.</w:t>
+      </w:r>
+    </w:p>
+    <w:p>
+      <w:pPr>
+        <w:spacing w:line="360" w:lineRule="auto"/>
+        <w:rPr>
+          <w:rFonts w:ascii="Times New Roman" w:hAnsi="Times New Roman" w:cs="Times New Roman"/>
+          <w:sz w:val="24"/>
+          <w:szCs w:val="24"/>
+        </w:rPr>
+      </w:pPr>
+      <w:r>
+        <w:rPr>
+          <w:rFonts w:ascii="Times New Roman" w:hAnsi="Times New Roman" w:cs="Times New Roman"/>
+          <w:sz w:val="24"/>
+          <w:szCs w:val="24"/>
+        </w:rPr>
+        <w:lastRenderedPageBreak/>
+        <w:t xml:space="preserve">En la </w:t>
+      </w:r>
+      <w:r>
+        <w:rPr>
+          <w:rFonts w:ascii="Times New Roman" w:hAnsi="Times New Roman" w:cs="Times New Roman"/>
+          <w:b/>
+          <w:bCs/>
+          <w:i/>
+          <w:iCs/>
+          <w:sz w:val="24"/>
+          <w:szCs w:val="24"/>
+        </w:rPr>
+        <w:t>ilustración 4</w:t>
+      </w:r>
+      <w:r>
+        <w:rPr>
+          <w:rFonts w:ascii="Times New Roman" w:hAnsi="Times New Roman" w:cs="Times New Roman"/>
+          <w:sz w:val="24"/>
+          <w:szCs w:val="24"/>
+        </w:rPr>
+        <w:t xml:space="preserve"> se puede verificar el voltaje que llega a cada LED durante la ejecución de la función verificación ().  El voltaje esta dentro de los estándares para el buen funcionamiento de los LEDS. </w:t>
+      </w:r>
+    </w:p>
+    <w:p>
+      <w:pPr>
+        <w:spacing w:line="360" w:lineRule="auto"/>
+        <w:rPr>
+          <w:rFonts w:ascii="Times New Roman" w:hAnsi="Times New Roman" w:cs="Times New Roman"/>
+          <w:sz w:val="24"/>
+          <w:szCs w:val="24"/>
+        </w:rPr>
+      </w:pPr>
+      <w:r>
+        <w:rPr>
+          <w:rFonts w:ascii="Times New Roman" w:hAnsi="Times New Roman" w:cs="Times New Roman"/>
+          <w:sz w:val="24"/>
+          <w:szCs w:val="24"/>
+        </w:rPr>
+        <w:t xml:space="preserve">En cuanto a un avance significativo del código, se tiene una forma de enviar los datos de manera óptima. Utilizando memoria dinámica se envía la información de manera ordenada a cada registro de desplazamiento, se le envía un decimal, el cual será transformado por el circuito integrado a un binario de 8 bits, Cada pin de salida del </w:t>
       </w:r>
       <w:r>
         <w:rPr>
@@ -1214,15 +2582,57 @@
           <w:sz w:val="24"/>
           <w:szCs w:val="24"/>
         </w:rPr>
-        <w:t>. El catodo será conectado a la salida de GND del circuito integrado o PIN</w:t>
-      </w:r>
-      <w:r>
-        <w:rPr>
-          <w:rFonts w:ascii="Times New Roman" w:hAnsi="Times New Roman" w:cs="Times New Roman"/>
-          <w:sz w:val="24"/>
-          <w:szCs w:val="24"/>
-        </w:rPr>
-        <w:t xml:space="preserve"> de tierra que asu vez se conecta a la salida GND del Arduino.</w:t>
+        <w:t xml:space="preserve"> tomará un </w:t>
+      </w:r>
+      <w:r>
+        <w:rPr>
+          <w:rFonts w:ascii="Times New Roman" w:hAnsi="Times New Roman" w:cs="Times New Roman"/>
+          <w:sz w:val="24"/>
+          <w:szCs w:val="24"/>
+        </w:rPr>
+        <w:t>bit,</w:t>
+      </w:r>
+      <w:r>
+        <w:rPr>
+          <w:rFonts w:ascii="Times New Roman" w:hAnsi="Times New Roman" w:cs="Times New Roman"/>
+          <w:sz w:val="24"/>
+          <w:szCs w:val="24"/>
+        </w:rPr>
+        <w:t xml:space="preserve"> que corresponderá a un estado, sea arriba o abajo (encendido o apagado), el reto yace en el proporcionar el decimal adecuado para cumplir con la expectativas solicitada en la guía. </w:t>
+      </w:r>
+    </w:p>
+    <w:p>
+      <w:pPr>
+        <w:spacing w:line="360" w:lineRule="auto"/>
+        <w:rPr>
+          <w:rFonts w:ascii="Times New Roman" w:hAnsi="Times New Roman" w:cs="Times New Roman"/>
+          <w:sz w:val="24"/>
+          <w:szCs w:val="24"/>
+        </w:rPr>
+      </w:pPr>
+      <w:r>
+        <w:rPr>
+          <w:rFonts w:ascii="Times New Roman" w:hAnsi="Times New Roman" w:cs="Times New Roman"/>
+          <w:sz w:val="24"/>
+          <w:szCs w:val="24"/>
+        </w:rPr>
+        <w:t xml:space="preserve">Cada miembro del grupo estará encargado de realizar dos funciones, las cuales tendrán su lógica particular, pero tendrán en común la forma en la que recepción y envía la información al circuito integrado </w:t>
+      </w:r>
+      <w:r>
+        <w:rPr>
+          <w:rFonts w:ascii="Times New Roman" w:hAnsi="Times New Roman" w:cs="Times New Roman"/>
+          <w:sz w:val="24"/>
+          <w:szCs w:val="24"/>
+        </w:rPr>
+        <w:t>74HC595</w:t>
+      </w:r>
+      <w:r>
+        <w:rPr>
+          <w:rFonts w:ascii="Times New Roman" w:hAnsi="Times New Roman" w:cs="Times New Roman"/>
+          <w:sz w:val="24"/>
+          <w:szCs w:val="24"/>
+        </w:rPr>
+        <w:t xml:space="preserve">. José David se hará cargo de la función que mostrará la X y la flecha. Carlos, tendrá la función del rombo y del cuadrado. Las demás funciones se harán en conjunto, durante las reuniones del equipo de trabajo.  </w:t>
       </w:r>
     </w:p>
     <w:sectPr>
@@ -1238,6 +2648,119 @@
 <file path=word/numbering.xml><?xml version="1.0" encoding="utf-8"?>
 <w:numbering xmlns:wpc="http://schemas.microsoft.com/office/word/2010/wordprocessingCanvas" xmlns:cx="http://schemas.microsoft.com/office/drawing/2014/chartex" xmlns:cx1="http://schemas.microsoft.com/office/drawing/2015/9/8/chartex" xmlns:cx2="http://schemas.microsoft.com/office/drawing/2015/10/21/chartex" xmlns:cx3="http://schemas.microsoft.com/office/drawing/2016/5/9/chartex" xmlns:cx4="http://schemas.microsoft.com/office/drawing/2016/5/10/chartex" xmlns:cx5="http://schemas.microsoft.com/office/drawing/2016/5/11/chartex" xmlns:cx6="http://schemas.microsoft.com/office/drawing/2016/5/12/chartex" xmlns:cx7="http://schemas.microsoft.com/office/drawing/2016/5/13/chartex" xmlns:cx8="http://schemas.microsoft.com/office/drawing/2016/5/14/chartex" xmlns:mc="http://schemas.openxmlformats.org/markup-compatibility/2006" xmlns:aink="http://schemas.microsoft.com/office/drawing/2016/ink" xmlns:am3d="http://schemas.microsoft.com/office/drawing/2017/model3d" xmlns:o="urn:schemas-microsoft-com:office:office" xmlns:oel="http://schemas.microsoft.com/office/2019/extlst" xmlns:r="http://schemas.openxmlformats.org/officeDocument/2006/relationships" xmlns:m="http://schemas.openxmlformats.org/officeDocument/2006/math" xmlns:v="urn:schemas-microsoft-com:vml" xmlns:wp14="http://schemas.microsoft.com/office/word/2010/wordprocessingDrawing" xmlns:wp="http://schemas.openxmlformats.org/drawingml/2006/wordprocessingDrawing" xmlns:w10="urn:schemas-microsoft-com:office:word" xmlns:w="http://schemas.openxmlformats.org/wordprocessingml/2006/main" xmlns:w14="http://schemas.microsoft.com/office/word/2010/wordml" xmlns:w15="http://schemas.microsoft.com/office/word/2012/wordml" xmlns:w16cex="http://schemas.microsoft.com/office/word/2018/wordml/cex" xmlns:w16cid="http://schemas.microsoft.com/office/word/2016/wordml/cid" xmlns:w16="http://schemas.microsoft.com/office/word/2018/wordml" xmlns:w16sdtdh="http://schemas.microsoft.com/office/word/2020/wordml/sdtdatahash" xmlns:w16se="http://schemas.microsoft.com/office/word/2015/wordml/symex" xmlns:wpg="http://schemas.microsoft.com/office/word/2010/wordprocessingGroup" xmlns:wpi="http://schemas.microsoft.com/office/word/2010/wordprocessingInk" xmlns:wne="http://schemas.microsoft.com/office/word/2006/wordml" xmlns:wps="http://schemas.microsoft.com/office/word/2010/wordprocessingShape" mc:Ignorable="w14 w15 w16se w16cid w16 w16cex w16sdtdh wp14">
   <w:abstractNum w:abstractNumId="0" w15:restartNumberingAfterBreak="0">
+    <w:nsid w:val="2EDC714B"/>
+    <w:multiLevelType w:val="hybridMultilevel"/>
+    <w:tmpl w:val="588ED84E"/>
+    <w:lvl w:ilvl="0" w:tplc="240A0001">
+      <w:start w:val="1"/>
+      <w:numFmt w:val="bullet"/>
+      <w:lvlText w:val=""/>
+      <w:lvlJc w:val="left"/>
+      <w:pPr>
+        <w:ind w:left="720" w:hanging="360"/>
+      </w:pPr>
+      <w:rPr>
+        <w:rFonts w:ascii="Symbol" w:hAnsi="Symbol" w:hint="default"/>
+      </w:rPr>
+    </w:lvl>
+    <w:lvl w:ilvl="1" w:tplc="240A0003" w:tentative="1">
+      <w:start w:val="1"/>
+      <w:numFmt w:val="bullet"/>
+      <w:lvlText w:val="o"/>
+      <w:lvlJc w:val="left"/>
+      <w:pPr>
+        <w:ind w:left="1440" w:hanging="360"/>
+      </w:pPr>
+      <w:rPr>
+        <w:rFonts w:ascii="Courier New" w:hAnsi="Courier New" w:cs="Courier New" w:hint="default"/>
+      </w:rPr>
+    </w:lvl>
+    <w:lvl w:ilvl="2" w:tplc="240A0005" w:tentative="1">
+      <w:start w:val="1"/>
+      <w:numFmt w:val="bullet"/>
+      <w:lvlText w:val=""/>
+      <w:lvlJc w:val="left"/>
+      <w:pPr>
+        <w:ind w:left="2160" w:hanging="360"/>
+      </w:pPr>
+      <w:rPr>
+        <w:rFonts w:ascii="Wingdings" w:hAnsi="Wingdings" w:hint="default"/>
+      </w:rPr>
+    </w:lvl>
+    <w:lvl w:ilvl="3" w:tplc="240A0001" w:tentative="1">
+      <w:start w:val="1"/>
+      <w:numFmt w:val="bullet"/>
+      <w:lvlText w:val=""/>
+      <w:lvlJc w:val="left"/>
+      <w:pPr>
+        <w:ind w:left="2880" w:hanging="360"/>
+      </w:pPr>
+      <w:rPr>
+        <w:rFonts w:ascii="Symbol" w:hAnsi="Symbol" w:hint="default"/>
+      </w:rPr>
+    </w:lvl>
+    <w:lvl w:ilvl="4" w:tplc="240A0003" w:tentative="1">
+      <w:start w:val="1"/>
+      <w:numFmt w:val="bullet"/>
+      <w:lvlText w:val="o"/>
+      <w:lvlJc w:val="left"/>
+      <w:pPr>
+        <w:ind w:left="3600" w:hanging="360"/>
+      </w:pPr>
+      <w:rPr>
+        <w:rFonts w:ascii="Courier New" w:hAnsi="Courier New" w:cs="Courier New" w:hint="default"/>
+      </w:rPr>
+    </w:lvl>
+    <w:lvl w:ilvl="5" w:tplc="240A0005" w:tentative="1">
+      <w:start w:val="1"/>
+      <w:numFmt w:val="bullet"/>
+      <w:lvlText w:val=""/>
+      <w:lvlJc w:val="left"/>
+      <w:pPr>
+        <w:ind w:left="4320" w:hanging="360"/>
+      </w:pPr>
+      <w:rPr>
+        <w:rFonts w:ascii="Wingdings" w:hAnsi="Wingdings" w:hint="default"/>
+      </w:rPr>
+    </w:lvl>
+    <w:lvl w:ilvl="6" w:tplc="240A0001" w:tentative="1">
+      <w:start w:val="1"/>
+      <w:numFmt w:val="bullet"/>
+      <w:lvlText w:val=""/>
+      <w:lvlJc w:val="left"/>
+      <w:pPr>
+        <w:ind w:left="5040" w:hanging="360"/>
+      </w:pPr>
+      <w:rPr>
+        <w:rFonts w:ascii="Symbol" w:hAnsi="Symbol" w:hint="default"/>
+      </w:rPr>
+    </w:lvl>
+    <w:lvl w:ilvl="7" w:tplc="240A0003" w:tentative="1">
+      <w:start w:val="1"/>
+      <w:numFmt w:val="bullet"/>
+      <w:lvlText w:val="o"/>
+      <w:lvlJc w:val="left"/>
+      <w:pPr>
+        <w:ind w:left="5760" w:hanging="360"/>
+      </w:pPr>
+      <w:rPr>
+        <w:rFonts w:ascii="Courier New" w:hAnsi="Courier New" w:cs="Courier New" w:hint="default"/>
+      </w:rPr>
+    </w:lvl>
+    <w:lvl w:ilvl="8" w:tplc="240A0005" w:tentative="1">
+      <w:start w:val="1"/>
+      <w:numFmt w:val="bullet"/>
+      <w:lvlText w:val=""/>
+      <w:lvlJc w:val="left"/>
+      <w:pPr>
+        <w:ind w:left="6480" w:hanging="360"/>
+      </w:pPr>
+      <w:rPr>
+        <w:rFonts w:ascii="Wingdings" w:hAnsi="Wingdings" w:hint="default"/>
+      </w:rPr>
+    </w:lvl>
+  </w:abstractNum>
+  <w:abstractNum w:abstractNumId="1" w15:restartNumberingAfterBreak="0">
     <w:nsid w:val="65F07D97"/>
     <w:multiLevelType w:val="hybridMultilevel"/>
     <w:tmpl w:val="CD500F5C"/>
@@ -1327,6 +2850,9 @@
     </w:lvl>
   </w:abstractNum>
   <w:num w:numId="1" w16cid:durableId="1709572120">
+    <w:abstractNumId w:val="1"/>
+  </w:num>
+  <w:num w:numId="2" w16cid:durableId="1165558587">
     <w:abstractNumId w:val="0"/>
   </w:num>
 </w:numbering>
@@ -1732,11 +3258,13 @@
   <w:style w:type="paragraph" w:default="1" w:styleId="Normal">
     <w:name w:val="Normal"/>
     <w:qFormat/>
+    <w:rPr>
+      <w:lang w:val="es-CO"/>
+    </w:rPr>
   </w:style>
   <w:style w:type="character" w:default="1" w:styleId="Fuentedeprrafopredeter">
     <w:name w:val="Default Paragraph Font"/>
     <w:uiPriority w:val="1"/>
-    <w:semiHidden/>
     <w:unhideWhenUsed/>
   </w:style>
   <w:style w:type="table" w:default="1" w:styleId="Tablanormal">
@@ -1788,6 +3316,16 @@
       <w:color w:val="44546A" w:themeColor="text2"/>
       <w:sz w:val="18"/>
       <w:szCs w:val="18"/>
+    </w:rPr>
+  </w:style>
+  <w:style w:type="character" w:styleId="Textodelmarcadordeposicin">
+    <w:name w:val="Placeholder Text"/>
+    <w:basedOn w:val="Fuentedeprrafopredeter"/>
+    <w:uiPriority w:val="99"/>
+    <w:semiHidden/>
+    <w:rsid w:val="00C0350E"/>
+    <w:rPr>
+      <w:color w:val="808080"/>
     </w:rPr>
   </w:style>
 </w:styles>
@@ -2052,4 +3590,16 @@
     </a:ext>
   </a:extLst>
 </a:theme>
+</file>
+
+<file path=customXml/item1.xml><?xml version="1.0" encoding="utf-8"?>
+<b:Sources xmlns:b="http://schemas.openxmlformats.org/officeDocument/2006/bibliography" xmlns="http://schemas.openxmlformats.org/officeDocument/2006/bibliography" SelectedStyle="\APASixthEditionOfficeOnline.xsl" StyleName="APA" Version="6"/>
+</file>
+
+<file path=customXml/itemProps1.xml><?xml version="1.0" encoding="utf-8"?>
+<ds:datastoreItem xmlns:ds="http://schemas.openxmlformats.org/officeDocument/2006/customXml" ds:itemID="{139CFC34-5A9F-4CC0-9C8A-0B1E624599B6}">
+  <ds:schemaRefs>
+    <ds:schemaRef ds:uri="http://schemas.openxmlformats.org/officeDocument/2006/bibliography"/>
+  </ds:schemaRefs>
+</ds:datastoreItem>
 </file>
</xml_diff>